<commit_message>
AWS integeration for nodeJs and .Net
</commit_message>
<xml_diff>
--- a/Multi Tenant.docx
+++ b/Multi Tenant.docx
@@ -24,19 +24,2324 @@
           <w:szCs w:val="48"/>
           <w:shd w:val="clear" w:color="auto" w:fill="FFFFFF"/>
         </w:rPr>
-        <w:t>Multi-Tenant System for Sales and D</w:t>
-      </w:r>
-      <w:r>
+        <w:t>Multi-Tenant System for Sales and Distribution</w:t>
+      </w:r>
+    </w:p>
+    <w:p>
+      <w:pPr>
+        <w:rPr>
+          <w:rFonts w:ascii="Arial" w:hAnsi="Arial" w:cs="Arial"/>
+        </w:rPr>
+      </w:pPr>
+    </w:p>
+    <w:p>
+      <w:pPr>
+        <w:rPr>
+          <w:rFonts w:ascii="Arial" w:hAnsi="Arial" w:cs="Arial"/>
+        </w:rPr>
+      </w:pPr>
+    </w:p>
+    <w:p>
+      <w:pPr>
+        <w:jc w:val="center"/>
         <w:rPr>
           <w:rFonts w:ascii="Arial" w:hAnsi="Arial" w:cs="Arial"/>
           <w:b/>
-          <w:color w:val="auto"/>
-          <w:sz w:val="48"/>
-          <w:szCs w:val="48"/>
-          <w:shd w:val="clear" w:color="auto" w:fill="FFFFFF"/>
-        </w:rPr>
-        <w:t>istribution</w:t>
-      </w:r>
+          <w:sz w:val="56"/>
+          <w:szCs w:val="56"/>
+          <w:shd w:val="clear" w:color="auto" w:fill="FFFFFF"/>
+        </w:rPr>
+      </w:pPr>
+      <w:r>
+        <w:rPr>
+          <w:rFonts w:ascii="Arial" w:hAnsi="Arial" w:cs="Arial"/>
+          <w:b/>
+          <w:sz w:val="56"/>
+          <w:szCs w:val="56"/>
+          <w:shd w:val="clear" w:color="auto" w:fill="FFFFFF"/>
+        </w:rPr>
+        <w:t>Amazon</w:t>
+      </w:r>
+      <w:r>
+        <w:rPr>
+          <w:rFonts w:ascii="Arial" w:hAnsi="Arial" w:cs="Arial"/>
+          <w:b/>
+          <w:sz w:val="56"/>
+          <w:szCs w:val="56"/>
+          <w:shd w:val="clear" w:color="auto" w:fill="FFFFFF"/>
+        </w:rPr>
+        <w:t xml:space="preserve"> Web Service</w:t>
+      </w:r>
+    </w:p>
+    <w:p>
+      <w:pPr>
+        <w:rPr>
+          <w:rFonts w:ascii="Arial" w:hAnsi="Arial" w:cs="Arial"/>
+          <w:sz w:val="24"/>
+          <w:szCs w:val="24"/>
+          <w:shd w:val="clear" w:color="auto" w:fill="FFFFFF"/>
+        </w:rPr>
+      </w:pPr>
+      <w:r>
+        <w:rPr>
+          <w:rFonts w:ascii="Arial" w:hAnsi="Arial" w:cs="Arial"/>
+          <w:sz w:val="24"/>
+          <w:szCs w:val="24"/>
+          <w:shd w:val="clear" w:color="auto" w:fill="FFFFFF"/>
+        </w:rPr>
+        <w:t>Amazon is a IAAS infrastructure as a service that provides virtualized cloud computing resources over the internet.</w:t>
+      </w:r>
+      <w:bookmarkStart w:id="0" w:name="_GoBack"/>
+      <w:bookmarkEnd w:id="0"/>
+    </w:p>
+    <w:p>
+      <w:pPr>
+        <w:rPr>
+          <w:rFonts w:ascii="Arial" w:hAnsi="Arial" w:cs="Arial"/>
+          <w:sz w:val="24"/>
+          <w:szCs w:val="24"/>
+          <w:shd w:val="clear" w:color="auto" w:fill="FFFFFF"/>
+        </w:rPr>
+      </w:pPr>
+      <w:r>
+        <w:rPr>
+          <w:rFonts w:ascii="Arial" w:hAnsi="Arial" w:cs="Arial"/>
+          <w:sz w:val="24"/>
+          <w:szCs w:val="24"/>
+          <w:shd w:val="clear" w:color="auto" w:fill="FFFFFF"/>
+        </w:rPr>
+        <w:t xml:space="preserve">To use amazon relational </w:t>
+      </w:r>
+      <w:proofErr w:type="gramStart"/>
+      <w:r>
+        <w:rPr>
+          <w:rFonts w:ascii="Arial" w:hAnsi="Arial" w:cs="Arial"/>
+          <w:sz w:val="24"/>
+          <w:szCs w:val="24"/>
+          <w:shd w:val="clear" w:color="auto" w:fill="FFFFFF"/>
+        </w:rPr>
+        <w:t>database</w:t>
+      </w:r>
+      <w:proofErr w:type="gramEnd"/>
+      <w:r>
+        <w:rPr>
+          <w:rFonts w:ascii="Arial" w:hAnsi="Arial" w:cs="Arial"/>
+          <w:sz w:val="24"/>
+          <w:szCs w:val="24"/>
+          <w:shd w:val="clear" w:color="auto" w:fill="FFFFFF"/>
+        </w:rPr>
+        <w:t xml:space="preserve"> we need AWS elastic Beanstalk.</w:t>
+      </w:r>
+    </w:p>
+    <w:p>
+      <w:pPr>
+        <w:rPr>
+          <w:rFonts w:ascii="Arial" w:hAnsi="Arial" w:cs="Arial"/>
+          <w:sz w:val="24"/>
+          <w:szCs w:val="24"/>
+          <w:shd w:val="clear" w:color="auto" w:fill="FFFFFF"/>
+        </w:rPr>
+      </w:pPr>
+      <w:r>
+        <w:rPr>
+          <w:rFonts w:ascii="Arial" w:hAnsi="Arial" w:cs="Arial"/>
+          <w:sz w:val="24"/>
+          <w:szCs w:val="24"/>
+          <w:shd w:val="clear" w:color="auto" w:fill="FFFFFF"/>
+        </w:rPr>
+        <w:t>AWS Elastic Beanstalk provides support for </w:t>
+      </w:r>
+      <w:hyperlink r:id="rId5" w:history="1">
+        <w:r>
+          <w:rPr>
+            <w:rStyle w:val="Hyperlink"/>
+            <w:rFonts w:ascii="Arial" w:hAnsi="Arial" w:cs="Arial"/>
+            <w:color w:val="auto"/>
+            <w:sz w:val="24"/>
+            <w:szCs w:val="24"/>
+            <w:u w:val="none"/>
+            <w:shd w:val="clear" w:color="auto" w:fill="FFFFFF"/>
+          </w:rPr>
+          <w:t>running Amazon Relational Database Service Amazon RDS</w:t>
+        </w:r>
+      </w:hyperlink>
+    </w:p>
+    <w:p>
+      <w:pPr>
+        <w:rPr>
+          <w:rFonts w:ascii="Arial" w:hAnsi="Arial" w:cs="Arial"/>
+          <w:sz w:val="24"/>
+          <w:szCs w:val="24"/>
+          <w:shd w:val="clear" w:color="auto" w:fill="FFFFFF"/>
+        </w:rPr>
+      </w:pPr>
+    </w:p>
+    <w:p>
+      <w:pPr>
+        <w:rPr>
+          <w:rFonts w:ascii="Arial" w:hAnsi="Arial" w:cs="Arial"/>
+          <w:sz w:val="24"/>
+          <w:szCs w:val="24"/>
+          <w:shd w:val="clear" w:color="auto" w:fill="FFFFFF"/>
+        </w:rPr>
+      </w:pPr>
+      <w:r>
+        <w:rPr>
+          <w:rFonts w:ascii="Arial" w:hAnsi="Arial" w:cs="Arial"/>
+          <w:sz w:val="24"/>
+          <w:szCs w:val="24"/>
+          <w:shd w:val="clear" w:color="auto" w:fill="FFFFFF"/>
+        </w:rPr>
+        <w:t>To decouple your database instance from your environment, you can run a database instance in Amazon RDS and configure your application to connect to it on launch. This enables you to connect multiple environments to a database, terminate an environment without affecting the database</w:t>
+      </w:r>
+    </w:p>
+    <w:p>
+      <w:pPr>
+        <w:rPr>
+          <w:rFonts w:ascii="Arial" w:hAnsi="Arial" w:cs="Arial"/>
+          <w:sz w:val="24"/>
+          <w:szCs w:val="24"/>
+          <w:shd w:val="clear" w:color="auto" w:fill="FFFFFF"/>
+        </w:rPr>
+      </w:pPr>
+    </w:p>
+    <w:p>
+      <w:pPr>
+        <w:rPr>
+          <w:rFonts w:ascii="Arial" w:hAnsi="Arial" w:cs="Arial"/>
+          <w:b/>
+          <w:sz w:val="36"/>
+          <w:szCs w:val="36"/>
+          <w:u w:val="single"/>
+          <w:shd w:val="clear" w:color="auto" w:fill="FFFFFF"/>
+        </w:rPr>
+      </w:pPr>
+      <w:r>
+        <w:rPr>
+          <w:rFonts w:ascii="Arial" w:hAnsi="Arial" w:cs="Arial"/>
+          <w:b/>
+          <w:sz w:val="36"/>
+          <w:szCs w:val="36"/>
+          <w:u w:val="single"/>
+          <w:shd w:val="clear" w:color="auto" w:fill="FFFFFF"/>
+        </w:rPr>
+        <w:t xml:space="preserve">AWS Elastic </w:t>
+      </w:r>
+      <w:proofErr w:type="spellStart"/>
+      <w:r>
+        <w:rPr>
+          <w:rFonts w:ascii="Arial" w:hAnsi="Arial" w:cs="Arial"/>
+          <w:b/>
+          <w:sz w:val="36"/>
+          <w:szCs w:val="36"/>
+          <w:u w:val="single"/>
+          <w:shd w:val="clear" w:color="auto" w:fill="FFFFFF"/>
+        </w:rPr>
+        <w:t>Beanstlk</w:t>
+      </w:r>
+      <w:proofErr w:type="spellEnd"/>
+      <w:r>
+        <w:rPr>
+          <w:rFonts w:ascii="Arial" w:hAnsi="Arial" w:cs="Arial"/>
+          <w:b/>
+          <w:sz w:val="36"/>
+          <w:szCs w:val="36"/>
+          <w:u w:val="single"/>
+          <w:shd w:val="clear" w:color="auto" w:fill="FFFFFF"/>
+        </w:rPr>
+        <w:t xml:space="preserve"> environment configuration for RDBS</w:t>
+      </w:r>
+    </w:p>
+    <w:p>
+      <w:pPr>
+        <w:rPr>
+          <w:rFonts w:ascii="Arial" w:hAnsi="Arial" w:cs="Arial"/>
+          <w:sz w:val="24"/>
+          <w:szCs w:val="24"/>
+          <w:shd w:val="clear" w:color="auto" w:fill="FFFFFF"/>
+        </w:rPr>
+      </w:pPr>
+      <w:r>
+        <w:rPr>
+          <w:rFonts w:ascii="Arial" w:hAnsi="Arial" w:cs="Arial"/>
+          <w:sz w:val="24"/>
+          <w:szCs w:val="24"/>
+          <w:shd w:val="clear" w:color="auto" w:fill="FFFFFF"/>
+        </w:rPr>
+        <w:t>Here are few steps you can follow to configure environment properties for AWS relational database</w:t>
+      </w:r>
+    </w:p>
+    <w:p>
+      <w:pPr>
+        <w:pStyle w:val="NormalWeb"/>
+        <w:numPr>
+          <w:ilvl w:val="0"/>
+          <w:numId w:val="1"/>
+        </w:numPr>
+        <w:shd w:val="clear" w:color="auto" w:fill="FFFFFF"/>
+        <w:spacing w:line="360" w:lineRule="atLeast"/>
+        <w:rPr>
+          <w:rFonts w:ascii="Helvetica" w:hAnsi="Helvetica" w:cs="Helvetica"/>
+        </w:rPr>
+      </w:pPr>
+      <w:r>
+        <w:rPr>
+          <w:rFonts w:ascii="Helvetica" w:hAnsi="Helvetica" w:cs="Helvetica"/>
+        </w:rPr>
+        <w:t>Open the </w:t>
+      </w:r>
+      <w:hyperlink r:id="rId6" w:tgtFrame="_blank" w:history="1">
+        <w:r>
+          <w:rPr>
+            <w:rStyle w:val="Hyperlink"/>
+            <w:rFonts w:ascii="Helvetica" w:hAnsi="Helvetica" w:cs="Helvetica"/>
+            <w:color w:val="auto"/>
+            <w:u w:val="none"/>
+          </w:rPr>
+          <w:t>Elastic Beanstalk console</w:t>
+        </w:r>
+      </w:hyperlink>
+      <w:r>
+        <w:rPr>
+          <w:rFonts w:ascii="Helvetica" w:hAnsi="Helvetica" w:cs="Helvetica"/>
+        </w:rPr>
+        <w:t>.</w:t>
+      </w:r>
+    </w:p>
+    <w:p>
+      <w:pPr>
+        <w:pStyle w:val="NormalWeb"/>
+        <w:numPr>
+          <w:ilvl w:val="0"/>
+          <w:numId w:val="1"/>
+        </w:numPr>
+        <w:shd w:val="clear" w:color="auto" w:fill="FFFFFF"/>
+        <w:spacing w:line="360" w:lineRule="atLeast"/>
+        <w:rPr>
+          <w:rFonts w:ascii="Helvetica" w:hAnsi="Helvetica" w:cs="Helvetica"/>
+        </w:rPr>
+      </w:pPr>
+      <w:r>
+        <w:rPr>
+          <w:rFonts w:ascii="Helvetica" w:hAnsi="Helvetica" w:cs="Helvetica"/>
+        </w:rPr>
+        <w:t>Navigate to the </w:t>
+      </w:r>
+      <w:hyperlink r:id="rId7" w:history="1">
+        <w:r>
+          <w:rPr>
+            <w:rStyle w:val="Hyperlink"/>
+            <w:rFonts w:ascii="Helvetica" w:hAnsi="Helvetica" w:cs="Helvetica"/>
+            <w:color w:val="auto"/>
+            <w:u w:val="none"/>
+          </w:rPr>
+          <w:t>management page</w:t>
+        </w:r>
+      </w:hyperlink>
+      <w:r>
+        <w:rPr>
+          <w:rFonts w:ascii="Helvetica" w:hAnsi="Helvetica" w:cs="Helvetica"/>
+        </w:rPr>
+        <w:t> for your environment.</w:t>
+      </w:r>
+    </w:p>
+    <w:p>
+      <w:pPr>
+        <w:pStyle w:val="NormalWeb"/>
+        <w:numPr>
+          <w:ilvl w:val="0"/>
+          <w:numId w:val="1"/>
+        </w:numPr>
+        <w:shd w:val="clear" w:color="auto" w:fill="FFFFFF"/>
+        <w:spacing w:line="360" w:lineRule="atLeast"/>
+        <w:rPr>
+          <w:rFonts w:ascii="Helvetica" w:hAnsi="Helvetica" w:cs="Helvetica"/>
+        </w:rPr>
+      </w:pPr>
+      <w:r>
+        <w:rPr>
+          <w:rFonts w:ascii="Helvetica" w:hAnsi="Helvetica" w:cs="Helvetica"/>
+        </w:rPr>
+        <w:t>Choose </w:t>
+      </w:r>
+      <w:r>
+        <w:rPr>
+          <w:rFonts w:ascii="Helvetica" w:hAnsi="Helvetica" w:cs="Helvetica"/>
+          <w:bCs/>
+        </w:rPr>
+        <w:t>Configuration</w:t>
+      </w:r>
+      <w:r>
+        <w:rPr>
+          <w:rFonts w:ascii="Helvetica" w:hAnsi="Helvetica" w:cs="Helvetica"/>
+        </w:rPr>
+        <w:t>.</w:t>
+      </w:r>
+    </w:p>
+    <w:p>
+      <w:pPr>
+        <w:pStyle w:val="NormalWeb"/>
+        <w:numPr>
+          <w:ilvl w:val="0"/>
+          <w:numId w:val="1"/>
+        </w:numPr>
+        <w:shd w:val="clear" w:color="auto" w:fill="FFFFFF"/>
+        <w:spacing w:line="360" w:lineRule="atLeast"/>
+        <w:rPr>
+          <w:rFonts w:ascii="Helvetica" w:hAnsi="Helvetica" w:cs="Helvetica"/>
+        </w:rPr>
+      </w:pPr>
+      <w:r>
+        <w:rPr>
+          <w:rFonts w:ascii="Helvetica" w:hAnsi="Helvetica" w:cs="Helvetica"/>
+        </w:rPr>
+        <w:t>On the </w:t>
+      </w:r>
+      <w:r>
+        <w:rPr>
+          <w:rFonts w:ascii="Helvetica" w:hAnsi="Helvetica" w:cs="Helvetica"/>
+          <w:bCs/>
+        </w:rPr>
+        <w:t>Software</w:t>
+      </w:r>
+      <w:r>
+        <w:rPr>
+          <w:rFonts w:ascii="Helvetica" w:hAnsi="Helvetica" w:cs="Helvetica"/>
+        </w:rPr>
+        <w:t> configuration card, choose </w:t>
+      </w:r>
+      <w:r>
+        <w:rPr>
+          <w:rFonts w:ascii="Helvetica" w:hAnsi="Helvetica" w:cs="Helvetica"/>
+          <w:bCs/>
+        </w:rPr>
+        <w:t>Modify</w:t>
+      </w:r>
+      <w:r>
+        <w:rPr>
+          <w:rFonts w:ascii="Helvetica" w:hAnsi="Helvetica" w:cs="Helvetica"/>
+        </w:rPr>
+        <w:t>.</w:t>
+      </w:r>
+    </w:p>
+    <w:p>
+      <w:pPr>
+        <w:pStyle w:val="NormalWeb"/>
+        <w:numPr>
+          <w:ilvl w:val="0"/>
+          <w:numId w:val="1"/>
+        </w:numPr>
+        <w:shd w:val="clear" w:color="auto" w:fill="FFFFFF"/>
+        <w:spacing w:line="360" w:lineRule="atLeast"/>
+        <w:rPr>
+          <w:rFonts w:ascii="Helvetica" w:hAnsi="Helvetica" w:cs="Helvetica"/>
+        </w:rPr>
+      </w:pPr>
+      <w:r>
+        <w:rPr>
+          <w:rFonts w:ascii="Helvetica" w:hAnsi="Helvetica" w:cs="Helvetica"/>
+        </w:rPr>
+        <w:t>In the </w:t>
+      </w:r>
+      <w:r>
+        <w:rPr>
+          <w:rFonts w:ascii="Helvetica" w:hAnsi="Helvetica" w:cs="Helvetica"/>
+          <w:bCs/>
+        </w:rPr>
+        <w:t>Environment properties</w:t>
+      </w:r>
+      <w:r>
+        <w:rPr>
+          <w:rFonts w:ascii="Helvetica" w:hAnsi="Helvetica" w:cs="Helvetica"/>
+        </w:rPr>
+        <w:t> section, define the variables that your application reads to construct a connection string. For compatibility with environments that have an integrated RDS DB instance, use the following.</w:t>
+      </w:r>
+    </w:p>
+    <w:p>
+      <w:pPr>
+        <w:pStyle w:val="NormalWeb"/>
+        <w:numPr>
+          <w:ilvl w:val="1"/>
+          <w:numId w:val="1"/>
+        </w:numPr>
+        <w:shd w:val="clear" w:color="auto" w:fill="FFFFFF"/>
+        <w:spacing w:before="0" w:beforeAutospacing="0" w:after="0" w:afterAutospacing="0" w:line="360" w:lineRule="atLeast"/>
+        <w:rPr>
+          <w:rFonts w:ascii="Helvetica" w:hAnsi="Helvetica" w:cs="Helvetica"/>
+          <w:color w:val="444444"/>
+        </w:rPr>
+      </w:pPr>
+      <w:r>
+        <w:rPr>
+          <w:rFonts w:ascii="Helvetica" w:hAnsi="Helvetica" w:cs="Helvetica"/>
+          <w:b/>
+          <w:bCs/>
+          <w:color w:val="444444"/>
+        </w:rPr>
+        <w:t>RDS_HOSTNAME</w:t>
+      </w:r>
+      <w:r>
+        <w:rPr>
+          <w:rFonts w:ascii="Helvetica" w:hAnsi="Helvetica" w:cs="Helvetica"/>
+          <w:color w:val="444444"/>
+        </w:rPr>
+        <w:t> – The hostname of the DB instance.</w:t>
+      </w:r>
+    </w:p>
+    <w:p>
+      <w:pPr>
+        <w:pStyle w:val="NormalWeb"/>
+        <w:shd w:val="clear" w:color="auto" w:fill="FFFFFF"/>
+        <w:spacing w:before="0" w:beforeAutospacing="0" w:after="0" w:afterAutospacing="0" w:line="360" w:lineRule="atLeast"/>
+        <w:ind w:left="1440"/>
+        <w:rPr>
+          <w:rFonts w:ascii="Helvetica" w:hAnsi="Helvetica" w:cs="Helvetica"/>
+          <w:color w:val="444444"/>
+        </w:rPr>
+      </w:pPr>
+      <w:r>
+        <w:rPr>
+          <w:rFonts w:ascii="Helvetica" w:hAnsi="Helvetica" w:cs="Helvetica"/>
+          <w:color w:val="444444"/>
+        </w:rPr>
+        <w:t>Amazon RDS console label – </w:t>
+      </w:r>
+      <w:r>
+        <w:rPr>
+          <w:rFonts w:ascii="Helvetica" w:hAnsi="Helvetica" w:cs="Helvetica"/>
+          <w:b/>
+          <w:bCs/>
+          <w:color w:val="444444"/>
+        </w:rPr>
+        <w:t>Endpoint</w:t>
+      </w:r>
+      <w:r>
+        <w:rPr>
+          <w:rFonts w:ascii="Helvetica" w:hAnsi="Helvetica" w:cs="Helvetica"/>
+          <w:color w:val="444444"/>
+        </w:rPr>
+        <w:t> (this is the hostname)</w:t>
+      </w:r>
+    </w:p>
+    <w:p>
+      <w:pPr>
+        <w:pStyle w:val="NormalWeb"/>
+        <w:numPr>
+          <w:ilvl w:val="1"/>
+          <w:numId w:val="1"/>
+        </w:numPr>
+        <w:shd w:val="clear" w:color="auto" w:fill="FFFFFF"/>
+        <w:spacing w:before="0" w:beforeAutospacing="0" w:after="0" w:afterAutospacing="0" w:line="360" w:lineRule="atLeast"/>
+        <w:rPr>
+          <w:rFonts w:ascii="Helvetica" w:hAnsi="Helvetica" w:cs="Helvetica"/>
+          <w:color w:val="444444"/>
+        </w:rPr>
+      </w:pPr>
+      <w:r>
+        <w:rPr>
+          <w:rFonts w:ascii="Helvetica" w:hAnsi="Helvetica" w:cs="Helvetica"/>
+          <w:b/>
+          <w:bCs/>
+          <w:color w:val="444444"/>
+        </w:rPr>
+        <w:lastRenderedPageBreak/>
+        <w:t>RDS_PORT</w:t>
+      </w:r>
+      <w:r>
+        <w:rPr>
+          <w:rFonts w:ascii="Helvetica" w:hAnsi="Helvetica" w:cs="Helvetica"/>
+          <w:color w:val="444444"/>
+        </w:rPr>
+        <w:t> – The port on which the DB instance accepts connections. The default value varies among DB engines.</w:t>
+      </w:r>
+    </w:p>
+    <w:p>
+      <w:pPr>
+        <w:pStyle w:val="NormalWeb"/>
+        <w:shd w:val="clear" w:color="auto" w:fill="FFFFFF"/>
+        <w:spacing w:before="0" w:beforeAutospacing="0" w:after="0" w:afterAutospacing="0" w:line="360" w:lineRule="atLeast"/>
+        <w:ind w:left="1440"/>
+        <w:rPr>
+          <w:rFonts w:ascii="Helvetica" w:hAnsi="Helvetica" w:cs="Helvetica"/>
+          <w:color w:val="444444"/>
+        </w:rPr>
+      </w:pPr>
+      <w:r>
+        <w:rPr>
+          <w:rFonts w:ascii="Helvetica" w:hAnsi="Helvetica" w:cs="Helvetica"/>
+          <w:color w:val="444444"/>
+        </w:rPr>
+        <w:t>Amazon RDS console label – </w:t>
+      </w:r>
+      <w:r>
+        <w:rPr>
+          <w:rFonts w:ascii="Helvetica" w:hAnsi="Helvetica" w:cs="Helvetica"/>
+          <w:b/>
+          <w:bCs/>
+          <w:color w:val="444444"/>
+        </w:rPr>
+        <w:t>Port</w:t>
+      </w:r>
+    </w:p>
+    <w:p>
+      <w:pPr>
+        <w:pStyle w:val="NormalWeb"/>
+        <w:numPr>
+          <w:ilvl w:val="1"/>
+          <w:numId w:val="1"/>
+        </w:numPr>
+        <w:shd w:val="clear" w:color="auto" w:fill="FFFFFF"/>
+        <w:spacing w:before="0" w:beforeAutospacing="0" w:after="0" w:afterAutospacing="0" w:line="360" w:lineRule="atLeast"/>
+        <w:rPr>
+          <w:rFonts w:ascii="Helvetica" w:hAnsi="Helvetica" w:cs="Helvetica"/>
+          <w:color w:val="444444"/>
+        </w:rPr>
+      </w:pPr>
+      <w:r>
+        <w:rPr>
+          <w:rFonts w:ascii="Helvetica" w:hAnsi="Helvetica" w:cs="Helvetica"/>
+          <w:b/>
+          <w:bCs/>
+          <w:color w:val="444444"/>
+        </w:rPr>
+        <w:t>RDS_DB_NAME</w:t>
+      </w:r>
+      <w:r>
+        <w:rPr>
+          <w:rFonts w:ascii="Helvetica" w:hAnsi="Helvetica" w:cs="Helvetica"/>
+          <w:color w:val="444444"/>
+        </w:rPr>
+        <w:t> – The database name, </w:t>
+      </w:r>
+      <w:proofErr w:type="spellStart"/>
+      <w:r>
+        <w:rPr>
+          <w:rFonts w:ascii="Helvetica" w:hAnsi="Helvetica" w:cs="Helvetica"/>
+          <w:b/>
+          <w:bCs/>
+          <w:color w:val="444444"/>
+        </w:rPr>
+        <w:t>ebdb</w:t>
+      </w:r>
+      <w:proofErr w:type="spellEnd"/>
+      <w:r>
+        <w:rPr>
+          <w:rFonts w:ascii="Helvetica" w:hAnsi="Helvetica" w:cs="Helvetica"/>
+          <w:color w:val="444444"/>
+        </w:rPr>
+        <w:t>.</w:t>
+      </w:r>
+    </w:p>
+    <w:p>
+      <w:pPr>
+        <w:pStyle w:val="NormalWeb"/>
+        <w:shd w:val="clear" w:color="auto" w:fill="FFFFFF"/>
+        <w:spacing w:before="0" w:beforeAutospacing="0" w:after="0" w:afterAutospacing="0" w:line="360" w:lineRule="atLeast"/>
+        <w:ind w:left="1440"/>
+        <w:rPr>
+          <w:rFonts w:ascii="Helvetica" w:hAnsi="Helvetica" w:cs="Helvetica"/>
+          <w:color w:val="444444"/>
+        </w:rPr>
+      </w:pPr>
+      <w:r>
+        <w:rPr>
+          <w:rFonts w:ascii="Helvetica" w:hAnsi="Helvetica" w:cs="Helvetica"/>
+          <w:color w:val="444444"/>
+        </w:rPr>
+        <w:t>Amazon RDS console label – </w:t>
+      </w:r>
+      <w:r>
+        <w:rPr>
+          <w:rFonts w:ascii="Helvetica" w:hAnsi="Helvetica" w:cs="Helvetica"/>
+          <w:b/>
+          <w:bCs/>
+          <w:color w:val="444444"/>
+        </w:rPr>
+        <w:t>DB Name</w:t>
+      </w:r>
+    </w:p>
+    <w:p>
+      <w:pPr>
+        <w:pStyle w:val="NormalWeb"/>
+        <w:numPr>
+          <w:ilvl w:val="1"/>
+          <w:numId w:val="1"/>
+        </w:numPr>
+        <w:shd w:val="clear" w:color="auto" w:fill="FFFFFF"/>
+        <w:spacing w:before="0" w:beforeAutospacing="0" w:after="0" w:afterAutospacing="0" w:line="360" w:lineRule="atLeast"/>
+        <w:rPr>
+          <w:rFonts w:ascii="Helvetica" w:hAnsi="Helvetica" w:cs="Helvetica"/>
+          <w:color w:val="444444"/>
+        </w:rPr>
+      </w:pPr>
+      <w:r>
+        <w:rPr>
+          <w:rFonts w:ascii="Helvetica" w:hAnsi="Helvetica" w:cs="Helvetica"/>
+          <w:b/>
+          <w:bCs/>
+          <w:color w:val="444444"/>
+        </w:rPr>
+        <w:t>RDS_USERNAME</w:t>
+      </w:r>
+      <w:r>
+        <w:rPr>
+          <w:rFonts w:ascii="Helvetica" w:hAnsi="Helvetica" w:cs="Helvetica"/>
+          <w:color w:val="444444"/>
+        </w:rPr>
+        <w:t> – The user name that you configured for your database.</w:t>
+      </w:r>
+    </w:p>
+    <w:p>
+      <w:pPr>
+        <w:pStyle w:val="NormalWeb"/>
+        <w:shd w:val="clear" w:color="auto" w:fill="FFFFFF"/>
+        <w:spacing w:before="0" w:beforeAutospacing="0" w:after="0" w:afterAutospacing="0" w:line="360" w:lineRule="atLeast"/>
+        <w:ind w:left="1440"/>
+        <w:rPr>
+          <w:rFonts w:ascii="Helvetica" w:hAnsi="Helvetica" w:cs="Helvetica"/>
+          <w:color w:val="444444"/>
+        </w:rPr>
+      </w:pPr>
+      <w:r>
+        <w:rPr>
+          <w:rFonts w:ascii="Helvetica" w:hAnsi="Helvetica" w:cs="Helvetica"/>
+          <w:color w:val="444444"/>
+        </w:rPr>
+        <w:t>Amazon RDS console label – </w:t>
+      </w:r>
+      <w:r>
+        <w:rPr>
+          <w:rFonts w:ascii="Helvetica" w:hAnsi="Helvetica" w:cs="Helvetica"/>
+          <w:b/>
+          <w:bCs/>
+          <w:color w:val="444444"/>
+        </w:rPr>
+        <w:t>Username</w:t>
+      </w:r>
+    </w:p>
+    <w:p>
+      <w:pPr>
+        <w:pStyle w:val="NormalWeb"/>
+        <w:numPr>
+          <w:ilvl w:val="1"/>
+          <w:numId w:val="1"/>
+        </w:numPr>
+        <w:shd w:val="clear" w:color="auto" w:fill="FFFFFF"/>
+        <w:spacing w:before="0" w:beforeAutospacing="0" w:after="0" w:afterAutospacing="0" w:line="360" w:lineRule="atLeast"/>
+        <w:rPr>
+          <w:rFonts w:ascii="Helvetica" w:hAnsi="Helvetica" w:cs="Helvetica"/>
+          <w:color w:val="444444"/>
+        </w:rPr>
+      </w:pPr>
+      <w:r>
+        <w:rPr>
+          <w:rFonts w:ascii="Helvetica" w:hAnsi="Helvetica" w:cs="Helvetica"/>
+          <w:b/>
+          <w:bCs/>
+          <w:color w:val="444444"/>
+        </w:rPr>
+        <w:t>RDS_PASSWORD</w:t>
+      </w:r>
+      <w:r>
+        <w:rPr>
+          <w:rFonts w:ascii="Helvetica" w:hAnsi="Helvetica" w:cs="Helvetica"/>
+          <w:color w:val="444444"/>
+        </w:rPr>
+        <w:t> – The password that you configured for your database.</w:t>
+      </w:r>
+    </w:p>
+    <w:p>
+      <w:pPr>
+        <w:pStyle w:val="NormalWeb"/>
+        <w:shd w:val="clear" w:color="auto" w:fill="FFFFFF"/>
+        <w:spacing w:before="0" w:beforeAutospacing="0" w:after="0" w:afterAutospacing="0" w:line="360" w:lineRule="atLeast"/>
+        <w:rPr>
+          <w:rFonts w:ascii="Helvetica" w:hAnsi="Helvetica" w:cs="Helvetica"/>
+          <w:color w:val="444444"/>
+        </w:rPr>
+      </w:pPr>
+    </w:p>
+    <w:p>
+      <w:pPr>
+        <w:rPr>
+          <w:rFonts w:ascii="Arial" w:hAnsi="Arial" w:cs="Arial"/>
+          <w:sz w:val="24"/>
+          <w:szCs w:val="24"/>
+          <w:shd w:val="clear" w:color="auto" w:fill="FFFFFF"/>
+        </w:rPr>
+      </w:pPr>
+      <w:r>
+        <w:rPr>
+          <w:rFonts w:ascii="Arial" w:hAnsi="Arial" w:cs="Arial"/>
+          <w:sz w:val="24"/>
+          <w:szCs w:val="24"/>
+          <w:shd w:val="clear" w:color="auto" w:fill="FFFFFF"/>
+        </w:rPr>
+        <w:t xml:space="preserve"> </w:t>
+      </w:r>
+      <w:r>
+        <w:rPr>
+          <w:noProof/>
+        </w:rPr>
+        <w:drawing>
+          <wp:inline distT="0" distB="0" distL="0" distR="0" wp14:anchorId="74ED94AE" wp14:editId="596DDB3C">
+            <wp:extent cx="5943241" cy="3213735"/>
+            <wp:effectExtent l="0" t="0" r="0" b="5715"/>
+            <wp:docPr id="3" name="Picture 3" descr="&#10;        Environment Properties section with RDS properties added&#10;      "/>
+            <wp:cNvGraphicFramePr>
+              <a:graphicFrameLocks xmlns:a="http://schemas.openxmlformats.org/drawingml/2006/main" noChangeAspect="1"/>
+            </wp:cNvGraphicFramePr>
+            <a:graphic xmlns:a="http://schemas.openxmlformats.org/drawingml/2006/main">
+              <a:graphicData uri="http://schemas.openxmlformats.org/drawingml/2006/picture">
+                <pic:pic xmlns:pic="http://schemas.openxmlformats.org/drawingml/2006/picture">
+                  <pic:nvPicPr>
+                    <pic:cNvPr id="0" name="Picture 2" descr="&#10;        Environment Properties section with RDS properties added&#10;      "/>
+                    <pic:cNvPicPr>
+                      <a:picLocks noChangeAspect="1" noChangeArrowheads="1"/>
+                    </pic:cNvPicPr>
+                  </pic:nvPicPr>
+                  <pic:blipFill>
+                    <a:blip r:embed="rId8">
+                      <a:extLst>
+                        <a:ext uri="{28A0092B-C50C-407E-A947-70E740481C1C}">
+                          <a14:useLocalDpi xmlns:a14="http://schemas.microsoft.com/office/drawing/2010/main" val="0"/>
+                        </a:ext>
+                      </a:extLst>
+                    </a:blip>
+                    <a:srcRect/>
+                    <a:stretch>
+                      <a:fillRect/>
+                    </a:stretch>
+                  </pic:blipFill>
+                  <pic:spPr bwMode="auto">
+                    <a:xfrm>
+                      <a:off x="0" y="0"/>
+                      <a:ext cx="5944428" cy="3214377"/>
+                    </a:xfrm>
+                    <a:prstGeom prst="rect">
+                      <a:avLst/>
+                    </a:prstGeom>
+                    <a:noFill/>
+                    <a:ln>
+                      <a:noFill/>
+                    </a:ln>
+                  </pic:spPr>
+                </pic:pic>
+              </a:graphicData>
+            </a:graphic>
+          </wp:inline>
+        </w:drawing>
+      </w:r>
+    </w:p>
+    <w:p>
+      <w:pPr>
+        <w:rPr>
+          <w:rFonts w:ascii="Arial" w:hAnsi="Arial" w:cs="Arial"/>
+          <w:sz w:val="24"/>
+          <w:szCs w:val="24"/>
+          <w:shd w:val="clear" w:color="auto" w:fill="FFFFFF"/>
+        </w:rPr>
+      </w:pPr>
+    </w:p>
+    <w:p>
+      <w:pPr>
+        <w:pStyle w:val="Heading1"/>
+        <w:shd w:val="clear" w:color="auto" w:fill="FFFFFF"/>
+        <w:spacing w:before="0"/>
+        <w:rPr>
+          <w:rFonts w:ascii="Helvetica" w:hAnsi="Helvetica" w:cs="Helvetica"/>
+          <w:color w:val="E47911"/>
+          <w:sz w:val="36"/>
+          <w:szCs w:val="36"/>
+        </w:rPr>
+      </w:pPr>
+      <w:r>
+        <w:rPr>
+          <w:rFonts w:ascii="Helvetica" w:hAnsi="Helvetica" w:cs="Helvetica"/>
+          <w:color w:val="E47911"/>
+          <w:sz w:val="36"/>
+          <w:szCs w:val="36"/>
+        </w:rPr>
+        <w:t>Adding an Amazon RDS DB Instance to your Node.js Application Environment</w:t>
+      </w:r>
+    </w:p>
+    <w:p>
+      <w:pPr>
+        <w:pStyle w:val="NormalWeb"/>
+        <w:shd w:val="clear" w:color="auto" w:fill="FFFFFF"/>
+        <w:spacing w:before="0" w:beforeAutospacing="0" w:after="0" w:afterAutospacing="0" w:line="360" w:lineRule="atLeast"/>
+        <w:ind w:left="720"/>
+        <w:rPr>
+          <w:rFonts w:ascii="Helvetica" w:hAnsi="Helvetica" w:cs="Helvetica"/>
+          <w:color w:val="444444"/>
+        </w:rPr>
+      </w:pPr>
+    </w:p>
+    <w:p>
+      <w:pPr>
+        <w:pStyle w:val="NormalWeb"/>
+        <w:shd w:val="clear" w:color="auto" w:fill="FFFFFF"/>
+        <w:spacing w:before="0" w:beforeAutospacing="0" w:after="0" w:afterAutospacing="0" w:line="360" w:lineRule="atLeast"/>
+        <w:ind w:left="720"/>
+        <w:rPr>
+          <w:rFonts w:ascii="Helvetica" w:hAnsi="Helvetica" w:cs="Helvetica"/>
+          <w:color w:val="444444"/>
+        </w:rPr>
+      </w:pPr>
+      <w:r>
+        <w:rPr>
+          <w:rFonts w:ascii="Helvetica" w:hAnsi="Helvetica" w:cs="Helvetica"/>
+          <w:color w:val="444444"/>
+        </w:rPr>
+        <w:t>Downloading driver</w:t>
+      </w:r>
+    </w:p>
+    <w:p>
+      <w:pPr>
+        <w:spacing w:after="0" w:line="240" w:lineRule="auto"/>
+        <w:rPr>
+          <w:rFonts w:ascii="Consolas" w:eastAsia="Times New Roman" w:hAnsi="Consolas" w:cs="Consolas"/>
+          <w:color w:val="383A42"/>
+          <w:sz w:val="21"/>
+          <w:szCs w:val="21"/>
+          <w:shd w:val="clear" w:color="auto" w:fill="FAFAFA"/>
+        </w:rPr>
+      </w:pPr>
+      <w:r>
+        <w:rPr>
+          <w:rFonts w:ascii="Consolas" w:eastAsia="Times New Roman" w:hAnsi="Consolas" w:cs="Consolas"/>
+          <w:color w:val="383A42"/>
+          <w:sz w:val="21"/>
+          <w:szCs w:val="21"/>
+          <w:shd w:val="clear" w:color="auto" w:fill="FAFAFA"/>
+        </w:rPr>
+        <w:t>{</w:t>
+      </w:r>
+    </w:p>
+    <w:p>
+      <w:pPr>
+        <w:spacing w:after="0" w:line="240" w:lineRule="auto"/>
+        <w:rPr>
+          <w:rFonts w:ascii="Consolas" w:eastAsia="Times New Roman" w:hAnsi="Consolas" w:cs="Consolas"/>
+          <w:color w:val="383A42"/>
+          <w:sz w:val="21"/>
+          <w:szCs w:val="21"/>
+          <w:shd w:val="clear" w:color="auto" w:fill="FAFAFA"/>
+        </w:rPr>
+      </w:pPr>
+      <w:r>
+        <w:rPr>
+          <w:rFonts w:ascii="Consolas" w:eastAsia="Times New Roman" w:hAnsi="Consolas" w:cs="Consolas"/>
+          <w:color w:val="383A42"/>
+          <w:sz w:val="21"/>
+          <w:szCs w:val="21"/>
+          <w:shd w:val="clear" w:color="auto" w:fill="FAFAFA"/>
+        </w:rPr>
+        <w:t xml:space="preserve">  "name": "my-app",</w:t>
+      </w:r>
+    </w:p>
+    <w:p>
+      <w:pPr>
+        <w:spacing w:after="0" w:line="240" w:lineRule="auto"/>
+        <w:rPr>
+          <w:rFonts w:ascii="Consolas" w:eastAsia="Times New Roman" w:hAnsi="Consolas" w:cs="Consolas"/>
+          <w:color w:val="383A42"/>
+          <w:sz w:val="21"/>
+          <w:szCs w:val="21"/>
+          <w:shd w:val="clear" w:color="auto" w:fill="FAFAFA"/>
+        </w:rPr>
+      </w:pPr>
+      <w:r>
+        <w:rPr>
+          <w:rFonts w:ascii="Consolas" w:eastAsia="Times New Roman" w:hAnsi="Consolas" w:cs="Consolas"/>
+          <w:color w:val="383A42"/>
+          <w:sz w:val="21"/>
+          <w:szCs w:val="21"/>
+          <w:shd w:val="clear" w:color="auto" w:fill="FAFAFA"/>
+        </w:rPr>
+        <w:t xml:space="preserve">  "version": "0.0.1",</w:t>
+      </w:r>
+    </w:p>
+    <w:p>
+      <w:pPr>
+        <w:spacing w:after="0" w:line="240" w:lineRule="auto"/>
+        <w:rPr>
+          <w:rFonts w:ascii="Consolas" w:eastAsia="Times New Roman" w:hAnsi="Consolas" w:cs="Consolas"/>
+          <w:color w:val="383A42"/>
+          <w:sz w:val="21"/>
+          <w:szCs w:val="21"/>
+          <w:shd w:val="clear" w:color="auto" w:fill="FAFAFA"/>
+        </w:rPr>
+      </w:pPr>
+      <w:r>
+        <w:rPr>
+          <w:rFonts w:ascii="Consolas" w:eastAsia="Times New Roman" w:hAnsi="Consolas" w:cs="Consolas"/>
+          <w:color w:val="383A42"/>
+          <w:sz w:val="21"/>
+          <w:szCs w:val="21"/>
+          <w:shd w:val="clear" w:color="auto" w:fill="FAFAFA"/>
+        </w:rPr>
+        <w:t xml:space="preserve">  "private": true,</w:t>
+      </w:r>
+    </w:p>
+    <w:p>
+      <w:pPr>
+        <w:spacing w:after="0" w:line="240" w:lineRule="auto"/>
+        <w:rPr>
+          <w:rFonts w:ascii="Consolas" w:eastAsia="Times New Roman" w:hAnsi="Consolas" w:cs="Consolas"/>
+          <w:color w:val="383A42"/>
+          <w:sz w:val="21"/>
+          <w:szCs w:val="21"/>
+          <w:shd w:val="clear" w:color="auto" w:fill="FAFAFA"/>
+        </w:rPr>
+      </w:pPr>
+      <w:r>
+        <w:rPr>
+          <w:rFonts w:ascii="Consolas" w:eastAsia="Times New Roman" w:hAnsi="Consolas" w:cs="Consolas"/>
+          <w:color w:val="383A42"/>
+          <w:sz w:val="21"/>
+          <w:szCs w:val="21"/>
+          <w:shd w:val="clear" w:color="auto" w:fill="FAFAFA"/>
+        </w:rPr>
+        <w:t xml:space="preserve">  "dependencies": {</w:t>
+      </w:r>
+    </w:p>
+    <w:p>
+      <w:pPr>
+        <w:spacing w:after="0" w:line="240" w:lineRule="auto"/>
+        <w:rPr>
+          <w:rFonts w:ascii="Consolas" w:eastAsia="Times New Roman" w:hAnsi="Consolas" w:cs="Consolas"/>
+          <w:color w:val="383A42"/>
+          <w:sz w:val="21"/>
+          <w:szCs w:val="21"/>
+          <w:shd w:val="clear" w:color="auto" w:fill="FAFAFA"/>
+        </w:rPr>
+      </w:pPr>
+      <w:r>
+        <w:rPr>
+          <w:rFonts w:ascii="Consolas" w:eastAsia="Times New Roman" w:hAnsi="Consolas" w:cs="Consolas"/>
+          <w:color w:val="383A42"/>
+          <w:sz w:val="21"/>
+          <w:szCs w:val="21"/>
+          <w:shd w:val="clear" w:color="auto" w:fill="FAFAFA"/>
+        </w:rPr>
+        <w:lastRenderedPageBreak/>
+        <w:t xml:space="preserve">    "</w:t>
+      </w:r>
+      <w:proofErr w:type="spellStart"/>
+      <w:r>
+        <w:rPr>
+          <w:rFonts w:ascii="Consolas" w:eastAsia="Times New Roman" w:hAnsi="Consolas" w:cs="Consolas"/>
+          <w:color w:val="383A42"/>
+          <w:sz w:val="21"/>
+          <w:szCs w:val="21"/>
+          <w:shd w:val="clear" w:color="auto" w:fill="FAFAFA"/>
+        </w:rPr>
+        <w:t>ejs</w:t>
+      </w:r>
+      <w:proofErr w:type="spellEnd"/>
+      <w:r>
+        <w:rPr>
+          <w:rFonts w:ascii="Consolas" w:eastAsia="Times New Roman" w:hAnsi="Consolas" w:cs="Consolas"/>
+          <w:color w:val="383A42"/>
+          <w:sz w:val="21"/>
+          <w:szCs w:val="21"/>
+          <w:shd w:val="clear" w:color="auto" w:fill="FAFAFA"/>
+        </w:rPr>
+        <w:t>": "latest",</w:t>
+      </w:r>
+    </w:p>
+    <w:p>
+      <w:pPr>
+        <w:spacing w:after="0" w:line="240" w:lineRule="auto"/>
+        <w:rPr>
+          <w:rFonts w:ascii="Consolas" w:eastAsia="Times New Roman" w:hAnsi="Consolas" w:cs="Consolas"/>
+          <w:color w:val="383A42"/>
+          <w:sz w:val="21"/>
+          <w:szCs w:val="21"/>
+          <w:shd w:val="clear" w:color="auto" w:fill="FAFAFA"/>
+        </w:rPr>
+      </w:pPr>
+      <w:r>
+        <w:rPr>
+          <w:rFonts w:ascii="Consolas" w:eastAsia="Times New Roman" w:hAnsi="Consolas" w:cs="Consolas"/>
+          <w:color w:val="383A42"/>
+          <w:sz w:val="21"/>
+          <w:szCs w:val="21"/>
+          <w:shd w:val="clear" w:color="auto" w:fill="FAFAFA"/>
+        </w:rPr>
+        <w:t xml:space="preserve">    "</w:t>
+      </w:r>
+      <w:proofErr w:type="spellStart"/>
+      <w:r>
+        <w:rPr>
+          <w:rFonts w:ascii="Consolas" w:eastAsia="Times New Roman" w:hAnsi="Consolas" w:cs="Consolas"/>
+          <w:color w:val="383A42"/>
+          <w:sz w:val="21"/>
+          <w:szCs w:val="21"/>
+          <w:shd w:val="clear" w:color="auto" w:fill="FAFAFA"/>
+        </w:rPr>
+        <w:t>aws-sdk</w:t>
+      </w:r>
+      <w:proofErr w:type="spellEnd"/>
+      <w:r>
+        <w:rPr>
+          <w:rFonts w:ascii="Consolas" w:eastAsia="Times New Roman" w:hAnsi="Consolas" w:cs="Consolas"/>
+          <w:color w:val="383A42"/>
+          <w:sz w:val="21"/>
+          <w:szCs w:val="21"/>
+          <w:shd w:val="clear" w:color="auto" w:fill="FAFAFA"/>
+        </w:rPr>
+        <w:t>": "latest",</w:t>
+      </w:r>
+    </w:p>
+    <w:p>
+      <w:pPr>
+        <w:spacing w:after="0" w:line="240" w:lineRule="auto"/>
+        <w:rPr>
+          <w:rFonts w:ascii="Consolas" w:eastAsia="Times New Roman" w:hAnsi="Consolas" w:cs="Consolas"/>
+          <w:color w:val="383A42"/>
+          <w:sz w:val="21"/>
+          <w:szCs w:val="21"/>
+          <w:shd w:val="clear" w:color="auto" w:fill="FAFAFA"/>
+        </w:rPr>
+      </w:pPr>
+      <w:r>
+        <w:rPr>
+          <w:rFonts w:ascii="Consolas" w:eastAsia="Times New Roman" w:hAnsi="Consolas" w:cs="Consolas"/>
+          <w:color w:val="383A42"/>
+          <w:sz w:val="21"/>
+          <w:szCs w:val="21"/>
+          <w:shd w:val="clear" w:color="auto" w:fill="FAFAFA"/>
+        </w:rPr>
+        <w:t xml:space="preserve">    "express": "latest",</w:t>
+      </w:r>
+    </w:p>
+    <w:p>
+      <w:pPr>
+        <w:spacing w:after="0" w:line="240" w:lineRule="auto"/>
+        <w:rPr>
+          <w:rFonts w:ascii="Consolas" w:eastAsia="Times New Roman" w:hAnsi="Consolas" w:cs="Consolas"/>
+          <w:color w:val="383A42"/>
+          <w:sz w:val="21"/>
+          <w:szCs w:val="21"/>
+          <w:shd w:val="clear" w:color="auto" w:fill="FAFAFA"/>
+        </w:rPr>
+      </w:pPr>
+      <w:r>
+        <w:rPr>
+          <w:rFonts w:ascii="Consolas" w:eastAsia="Times New Roman" w:hAnsi="Consolas" w:cs="Consolas"/>
+          <w:color w:val="383A42"/>
+          <w:sz w:val="21"/>
+          <w:szCs w:val="21"/>
+          <w:shd w:val="clear" w:color="auto" w:fill="FAFAFA"/>
+        </w:rPr>
+        <w:t xml:space="preserve">    "body-parser": "latest",</w:t>
+      </w:r>
+    </w:p>
+    <w:p>
+      <w:pPr>
+        <w:spacing w:after="0" w:line="240" w:lineRule="auto"/>
+        <w:rPr>
+          <w:rFonts w:ascii="Consolas" w:eastAsia="Times New Roman" w:hAnsi="Consolas" w:cs="Consolas"/>
+          <w:color w:val="383A42"/>
+          <w:sz w:val="21"/>
+          <w:szCs w:val="21"/>
+          <w:shd w:val="clear" w:color="auto" w:fill="FAFAFA"/>
+        </w:rPr>
+      </w:pPr>
+      <w:r>
+        <w:rPr>
+          <w:rFonts w:ascii="Consolas" w:eastAsia="Times New Roman" w:hAnsi="Consolas" w:cs="Consolas"/>
+          <w:color w:val="383A42"/>
+          <w:sz w:val="21"/>
+          <w:szCs w:val="21"/>
+          <w:shd w:val="clear" w:color="auto" w:fill="FAFAFA"/>
+        </w:rPr>
+        <w:t xml:space="preserve">    </w:t>
+      </w:r>
+      <w:r>
+        <w:rPr>
+          <w:rFonts w:ascii="Consolas" w:eastAsia="Times New Roman" w:hAnsi="Consolas" w:cs="Consolas"/>
+          <w:b/>
+          <w:bCs/>
+          <w:color w:val="383A42"/>
+          <w:sz w:val="20"/>
+          <w:szCs w:val="20"/>
+        </w:rPr>
+        <w:t>"</w:t>
+      </w:r>
+      <w:proofErr w:type="spellStart"/>
+      <w:r>
+        <w:rPr>
+          <w:rFonts w:ascii="Consolas" w:eastAsia="Times New Roman" w:hAnsi="Consolas" w:cs="Consolas"/>
+          <w:b/>
+          <w:bCs/>
+          <w:color w:val="383A42"/>
+          <w:sz w:val="20"/>
+          <w:szCs w:val="20"/>
+        </w:rPr>
+        <w:t>ms</w:t>
+      </w:r>
+      <w:r>
+        <w:rPr>
+          <w:rFonts w:ascii="Consolas" w:eastAsia="Times New Roman" w:hAnsi="Consolas" w:cs="Consolas"/>
+          <w:b/>
+          <w:bCs/>
+          <w:color w:val="383A42"/>
+          <w:sz w:val="20"/>
+          <w:szCs w:val="20"/>
+        </w:rPr>
+        <w:t>sql</w:t>
+      </w:r>
+      <w:proofErr w:type="spellEnd"/>
+      <w:r>
+        <w:rPr>
+          <w:rFonts w:ascii="Consolas" w:eastAsia="Times New Roman" w:hAnsi="Consolas" w:cs="Consolas"/>
+          <w:b/>
+          <w:bCs/>
+          <w:color w:val="383A42"/>
+          <w:sz w:val="20"/>
+          <w:szCs w:val="20"/>
+        </w:rPr>
+        <w:t>": "latest"</w:t>
+      </w:r>
+    </w:p>
+    <w:p>
+      <w:pPr>
+        <w:spacing w:after="0" w:line="240" w:lineRule="auto"/>
+        <w:rPr>
+          <w:rFonts w:ascii="Consolas" w:eastAsia="Times New Roman" w:hAnsi="Consolas" w:cs="Consolas"/>
+          <w:color w:val="383A42"/>
+          <w:sz w:val="21"/>
+          <w:szCs w:val="21"/>
+          <w:shd w:val="clear" w:color="auto" w:fill="FAFAFA"/>
+        </w:rPr>
+      </w:pPr>
+      <w:r>
+        <w:rPr>
+          <w:rFonts w:ascii="Consolas" w:eastAsia="Times New Roman" w:hAnsi="Consolas" w:cs="Consolas"/>
+          <w:color w:val="383A42"/>
+          <w:sz w:val="21"/>
+          <w:szCs w:val="21"/>
+          <w:shd w:val="clear" w:color="auto" w:fill="FAFAFA"/>
+        </w:rPr>
+        <w:t xml:space="preserve">  },</w:t>
+      </w:r>
+    </w:p>
+    <w:p>
+      <w:pPr>
+        <w:spacing w:after="0" w:line="240" w:lineRule="auto"/>
+        <w:rPr>
+          <w:rFonts w:ascii="Consolas" w:eastAsia="Times New Roman" w:hAnsi="Consolas" w:cs="Consolas"/>
+          <w:color w:val="383A42"/>
+          <w:sz w:val="21"/>
+          <w:szCs w:val="21"/>
+          <w:shd w:val="clear" w:color="auto" w:fill="FAFAFA"/>
+        </w:rPr>
+      </w:pPr>
+      <w:r>
+        <w:rPr>
+          <w:rFonts w:ascii="Consolas" w:eastAsia="Times New Roman" w:hAnsi="Consolas" w:cs="Consolas"/>
+          <w:color w:val="383A42"/>
+          <w:sz w:val="21"/>
+          <w:szCs w:val="21"/>
+          <w:shd w:val="clear" w:color="auto" w:fill="FAFAFA"/>
+        </w:rPr>
+        <w:t xml:space="preserve">  "scripts": {</w:t>
+      </w:r>
+    </w:p>
+    <w:p>
+      <w:pPr>
+        <w:spacing w:after="0" w:line="240" w:lineRule="auto"/>
+        <w:rPr>
+          <w:rFonts w:ascii="Consolas" w:eastAsia="Times New Roman" w:hAnsi="Consolas" w:cs="Consolas"/>
+          <w:color w:val="383A42"/>
+          <w:sz w:val="21"/>
+          <w:szCs w:val="21"/>
+          <w:shd w:val="clear" w:color="auto" w:fill="FAFAFA"/>
+        </w:rPr>
+      </w:pPr>
+      <w:r>
+        <w:rPr>
+          <w:rFonts w:ascii="Consolas" w:eastAsia="Times New Roman" w:hAnsi="Consolas" w:cs="Consolas"/>
+          <w:color w:val="383A42"/>
+          <w:sz w:val="21"/>
+          <w:szCs w:val="21"/>
+          <w:shd w:val="clear" w:color="auto" w:fill="FAFAFA"/>
+        </w:rPr>
+        <w:t xml:space="preserve">    "start": "node app.js"</w:t>
+      </w:r>
+    </w:p>
+    <w:p>
+      <w:pPr>
+        <w:spacing w:after="0" w:line="240" w:lineRule="auto"/>
+        <w:rPr>
+          <w:rFonts w:ascii="Consolas" w:eastAsia="Times New Roman" w:hAnsi="Consolas" w:cs="Consolas"/>
+          <w:color w:val="383A42"/>
+          <w:sz w:val="21"/>
+          <w:szCs w:val="21"/>
+          <w:shd w:val="clear" w:color="auto" w:fill="FAFAFA"/>
+        </w:rPr>
+      </w:pPr>
+      <w:r>
+        <w:rPr>
+          <w:rFonts w:ascii="Consolas" w:eastAsia="Times New Roman" w:hAnsi="Consolas" w:cs="Consolas"/>
+          <w:color w:val="383A42"/>
+          <w:sz w:val="21"/>
+          <w:szCs w:val="21"/>
+          <w:shd w:val="clear" w:color="auto" w:fill="FAFAFA"/>
+        </w:rPr>
+        <w:t xml:space="preserve">  }</w:t>
+      </w:r>
+    </w:p>
+    <w:p>
+      <w:pPr>
+        <w:pStyle w:val="NormalWeb"/>
+        <w:shd w:val="clear" w:color="auto" w:fill="FFFFFF"/>
+        <w:spacing w:before="0" w:beforeAutospacing="0" w:after="0" w:afterAutospacing="0" w:line="360" w:lineRule="atLeast"/>
+        <w:ind w:left="720"/>
+        <w:rPr>
+          <w:rFonts w:ascii="Helvetica" w:hAnsi="Helvetica" w:cs="Helvetica"/>
+          <w:color w:val="444444"/>
+        </w:rPr>
+      </w:pPr>
+      <w:r>
+        <w:rPr>
+          <w:rFonts w:ascii="Consolas" w:hAnsi="Consolas" w:cs="Consolas"/>
+          <w:color w:val="383A42"/>
+          <w:sz w:val="21"/>
+          <w:szCs w:val="21"/>
+          <w:shd w:val="clear" w:color="auto" w:fill="FAFAFA"/>
+        </w:rPr>
+        <w:t>}</w:t>
+      </w:r>
+    </w:p>
+    <w:p>
+      <w:pPr>
+        <w:pStyle w:val="title"/>
+        <w:shd w:val="clear" w:color="auto" w:fill="FFFFFF"/>
+        <w:spacing w:after="180" w:afterAutospacing="0" w:line="360" w:lineRule="atLeast"/>
+        <w:rPr>
+          <w:rFonts w:ascii="Helvetica" w:hAnsi="Helvetica" w:cs="Helvetica"/>
+          <w:color w:val="444444"/>
+        </w:rPr>
+      </w:pPr>
+      <w:r>
+        <w:rPr>
+          <w:rFonts w:ascii="Helvetica" w:hAnsi="Helvetica" w:cs="Helvetica"/>
+          <w:b/>
+          <w:bCs/>
+          <w:color w:val="444444"/>
+        </w:rPr>
+        <w:t>Common Driver Packages for Node.js</w:t>
+      </w:r>
+    </w:p>
+    <w:p>
+      <w:pPr>
+        <w:pStyle w:val="NormalWeb"/>
+        <w:numPr>
+          <w:ilvl w:val="0"/>
+          <w:numId w:val="2"/>
+        </w:numPr>
+        <w:shd w:val="clear" w:color="auto" w:fill="FFFFFF"/>
+        <w:spacing w:before="0" w:beforeAutospacing="0" w:after="0" w:afterAutospacing="0" w:line="360" w:lineRule="atLeast"/>
+        <w:rPr>
+          <w:rFonts w:ascii="Helvetica" w:hAnsi="Helvetica" w:cs="Helvetica"/>
+          <w:color w:val="444444"/>
+        </w:rPr>
+      </w:pPr>
+      <w:r>
+        <w:rPr>
+          <w:rFonts w:ascii="Helvetica" w:hAnsi="Helvetica" w:cs="Helvetica"/>
+          <w:b/>
+          <w:bCs/>
+          <w:color w:val="444444"/>
+        </w:rPr>
+        <w:t>MySQL</w:t>
+      </w:r>
+      <w:r>
+        <w:rPr>
+          <w:rFonts w:ascii="Helvetica" w:hAnsi="Helvetica" w:cs="Helvetica"/>
+          <w:color w:val="444444"/>
+        </w:rPr>
+        <w:t> – </w:t>
+      </w:r>
+      <w:proofErr w:type="spellStart"/>
+      <w:r>
+        <w:rPr>
+          <w:rStyle w:val="HTMLCode"/>
+          <w:rFonts w:ascii="Consolas" w:hAnsi="Consolas" w:cs="Consolas"/>
+          <w:color w:val="444444"/>
+        </w:rPr>
+        <w:t>mysql</w:t>
+      </w:r>
+      <w:proofErr w:type="spellEnd"/>
+    </w:p>
+    <w:p>
+      <w:pPr>
+        <w:pStyle w:val="NormalWeb"/>
+        <w:numPr>
+          <w:ilvl w:val="0"/>
+          <w:numId w:val="2"/>
+        </w:numPr>
+        <w:shd w:val="clear" w:color="auto" w:fill="FFFFFF"/>
+        <w:spacing w:before="0" w:beforeAutospacing="0" w:after="0" w:afterAutospacing="0" w:line="360" w:lineRule="atLeast"/>
+        <w:rPr>
+          <w:rFonts w:ascii="Helvetica" w:hAnsi="Helvetica" w:cs="Helvetica"/>
+          <w:color w:val="444444"/>
+        </w:rPr>
+      </w:pPr>
+      <w:r>
+        <w:rPr>
+          <w:rFonts w:ascii="Helvetica" w:hAnsi="Helvetica" w:cs="Helvetica"/>
+          <w:b/>
+          <w:bCs/>
+          <w:color w:val="444444"/>
+        </w:rPr>
+        <w:t>PostgreSQL</w:t>
+      </w:r>
+      <w:r>
+        <w:rPr>
+          <w:rFonts w:ascii="Helvetica" w:hAnsi="Helvetica" w:cs="Helvetica"/>
+          <w:color w:val="444444"/>
+        </w:rPr>
+        <w:t> – </w:t>
+      </w:r>
+      <w:proofErr w:type="spellStart"/>
+      <w:r>
+        <w:rPr>
+          <w:rStyle w:val="HTMLCode"/>
+          <w:rFonts w:ascii="Consolas" w:hAnsi="Consolas" w:cs="Consolas"/>
+          <w:color w:val="444444"/>
+        </w:rPr>
+        <w:t>pg</w:t>
+      </w:r>
+      <w:proofErr w:type="spellEnd"/>
+    </w:p>
+    <w:p>
+      <w:pPr>
+        <w:pStyle w:val="NormalWeb"/>
+        <w:numPr>
+          <w:ilvl w:val="0"/>
+          <w:numId w:val="2"/>
+        </w:numPr>
+        <w:shd w:val="clear" w:color="auto" w:fill="FFFFFF"/>
+        <w:spacing w:before="0" w:beforeAutospacing="0" w:after="0" w:afterAutospacing="0" w:line="360" w:lineRule="atLeast"/>
+        <w:rPr>
+          <w:rFonts w:ascii="Helvetica" w:hAnsi="Helvetica" w:cs="Helvetica"/>
+          <w:color w:val="444444"/>
+        </w:rPr>
+      </w:pPr>
+      <w:r>
+        <w:rPr>
+          <w:rFonts w:ascii="Helvetica" w:hAnsi="Helvetica" w:cs="Helvetica"/>
+          <w:b/>
+          <w:bCs/>
+          <w:color w:val="444444"/>
+        </w:rPr>
+        <w:t>SQL Server</w:t>
+      </w:r>
+      <w:r>
+        <w:rPr>
+          <w:rFonts w:ascii="Helvetica" w:hAnsi="Helvetica" w:cs="Helvetica"/>
+          <w:color w:val="444444"/>
+        </w:rPr>
+        <w:t> – </w:t>
+      </w:r>
+      <w:proofErr w:type="spellStart"/>
+      <w:r>
+        <w:rPr>
+          <w:rStyle w:val="HTMLCode"/>
+          <w:rFonts w:ascii="Consolas" w:hAnsi="Consolas" w:cs="Consolas"/>
+          <w:color w:val="444444"/>
+        </w:rPr>
+        <w:t>mssql</w:t>
+      </w:r>
+      <w:proofErr w:type="spellEnd"/>
+    </w:p>
+    <w:p>
+      <w:pPr>
+        <w:pStyle w:val="NormalWeb"/>
+        <w:numPr>
+          <w:ilvl w:val="0"/>
+          <w:numId w:val="2"/>
+        </w:numPr>
+        <w:shd w:val="clear" w:color="auto" w:fill="FFFFFF"/>
+        <w:spacing w:before="0" w:beforeAutospacing="0" w:after="0" w:afterAutospacing="0" w:line="360" w:lineRule="atLeast"/>
+        <w:rPr>
+          <w:rFonts w:ascii="Helvetica" w:hAnsi="Helvetica" w:cs="Helvetica"/>
+          <w:color w:val="444444"/>
+        </w:rPr>
+      </w:pPr>
+      <w:r>
+        <w:rPr>
+          <w:rFonts w:ascii="Helvetica" w:hAnsi="Helvetica" w:cs="Helvetica"/>
+          <w:b/>
+          <w:bCs/>
+          <w:color w:val="444444"/>
+        </w:rPr>
+        <w:t>Oracle</w:t>
+      </w:r>
+      <w:r>
+        <w:rPr>
+          <w:rFonts w:ascii="Helvetica" w:hAnsi="Helvetica" w:cs="Helvetica"/>
+          <w:color w:val="444444"/>
+        </w:rPr>
+        <w:t> – </w:t>
+      </w:r>
+      <w:r>
+        <w:rPr>
+          <w:rStyle w:val="HTMLCode"/>
+          <w:rFonts w:ascii="Consolas" w:hAnsi="Consolas" w:cs="Consolas"/>
+          <w:color w:val="444444"/>
+        </w:rPr>
+        <w:t>oracle</w:t>
+      </w:r>
+      <w:r>
+        <w:rPr>
+          <w:rFonts w:ascii="Helvetica" w:hAnsi="Helvetica" w:cs="Helvetica"/>
+          <w:color w:val="444444"/>
+        </w:rPr>
+        <w:t> or </w:t>
+      </w:r>
+      <w:proofErr w:type="spellStart"/>
+      <w:r>
+        <w:rPr>
+          <w:rStyle w:val="HTMLCode"/>
+          <w:rFonts w:ascii="Consolas" w:hAnsi="Consolas" w:cs="Consolas"/>
+          <w:color w:val="444444"/>
+        </w:rPr>
+        <w:t>oracledb</w:t>
+      </w:r>
+      <w:proofErr w:type="spellEnd"/>
+    </w:p>
+    <w:p>
+      <w:pPr>
+        <w:pStyle w:val="NormalWeb"/>
+        <w:shd w:val="clear" w:color="auto" w:fill="FFFFFF"/>
+        <w:spacing w:before="0" w:beforeAutospacing="0" w:after="0" w:afterAutospacing="0" w:line="360" w:lineRule="atLeast"/>
+        <w:ind w:left="720"/>
+        <w:rPr>
+          <w:rFonts w:ascii="Helvetica" w:hAnsi="Helvetica" w:cs="Helvetica"/>
+          <w:color w:val="444444"/>
+        </w:rPr>
+      </w:pPr>
+      <w:r>
+        <w:rPr>
+          <w:rFonts w:ascii="Helvetica" w:hAnsi="Helvetica" w:cs="Helvetica"/>
+          <w:color w:val="444444"/>
+        </w:rPr>
+        <w:t>The Oracle package and version depend on the Node.js version you're using:</w:t>
+      </w:r>
+    </w:p>
+    <w:p>
+      <w:pPr>
+        <w:pStyle w:val="NormalWeb"/>
+        <w:numPr>
+          <w:ilvl w:val="1"/>
+          <w:numId w:val="2"/>
+        </w:numPr>
+        <w:shd w:val="clear" w:color="auto" w:fill="FFFFFF"/>
+        <w:spacing w:before="0" w:beforeAutospacing="0" w:after="0" w:afterAutospacing="0" w:line="360" w:lineRule="atLeast"/>
+        <w:rPr>
+          <w:rFonts w:ascii="Helvetica" w:hAnsi="Helvetica" w:cs="Helvetica"/>
+          <w:color w:val="444444"/>
+        </w:rPr>
+      </w:pPr>
+      <w:r>
+        <w:rPr>
+          <w:rFonts w:ascii="Helvetica" w:hAnsi="Helvetica" w:cs="Helvetica"/>
+          <w:b/>
+          <w:bCs/>
+          <w:color w:val="444444"/>
+        </w:rPr>
+        <w:t>Node.js 6.x, 8.x</w:t>
+      </w:r>
+      <w:r>
+        <w:rPr>
+          <w:rFonts w:ascii="Helvetica" w:hAnsi="Helvetica" w:cs="Helvetica"/>
+          <w:color w:val="444444"/>
+        </w:rPr>
+        <w:t> – Use the latest version of </w:t>
+      </w:r>
+      <w:proofErr w:type="spellStart"/>
+      <w:r>
+        <w:rPr>
+          <w:rStyle w:val="HTMLCode"/>
+          <w:rFonts w:ascii="Consolas" w:hAnsi="Consolas" w:cs="Consolas"/>
+          <w:color w:val="444444"/>
+        </w:rPr>
+        <w:t>oracledb</w:t>
+      </w:r>
+      <w:proofErr w:type="spellEnd"/>
+      <w:r>
+        <w:rPr>
+          <w:rFonts w:ascii="Helvetica" w:hAnsi="Helvetica" w:cs="Helvetica"/>
+          <w:color w:val="444444"/>
+        </w:rPr>
+        <w:t>.</w:t>
+      </w:r>
+    </w:p>
+    <w:p>
+      <w:pPr>
+        <w:pStyle w:val="NormalWeb"/>
+        <w:numPr>
+          <w:ilvl w:val="1"/>
+          <w:numId w:val="2"/>
+        </w:numPr>
+        <w:shd w:val="clear" w:color="auto" w:fill="FFFFFF"/>
+        <w:spacing w:before="0" w:beforeAutospacing="0" w:after="0" w:afterAutospacing="0" w:line="360" w:lineRule="atLeast"/>
+        <w:rPr>
+          <w:rFonts w:ascii="Helvetica" w:hAnsi="Helvetica" w:cs="Helvetica"/>
+          <w:color w:val="444444"/>
+        </w:rPr>
+      </w:pPr>
+      <w:r>
+        <w:rPr>
+          <w:rFonts w:ascii="Helvetica" w:hAnsi="Helvetica" w:cs="Helvetica"/>
+          <w:b/>
+          <w:bCs/>
+          <w:color w:val="444444"/>
+        </w:rPr>
+        <w:t>Node.js 4.x</w:t>
+      </w:r>
+      <w:r>
+        <w:rPr>
+          <w:rFonts w:ascii="Helvetica" w:hAnsi="Helvetica" w:cs="Helvetica"/>
+          <w:color w:val="444444"/>
+        </w:rPr>
+        <w:t> – Use the </w:t>
+      </w:r>
+      <w:proofErr w:type="spellStart"/>
+      <w:r>
+        <w:rPr>
+          <w:rStyle w:val="HTMLCode"/>
+          <w:rFonts w:ascii="Consolas" w:hAnsi="Consolas" w:cs="Consolas"/>
+          <w:color w:val="444444"/>
+        </w:rPr>
+        <w:t>oracledb</w:t>
+      </w:r>
+      <w:proofErr w:type="spellEnd"/>
+      <w:r>
+        <w:rPr>
+          <w:rFonts w:ascii="Helvetica" w:hAnsi="Helvetica" w:cs="Helvetica"/>
+          <w:color w:val="444444"/>
+        </w:rPr>
+        <w:t> version 2.2.0.</w:t>
+      </w:r>
+    </w:p>
+    <w:p>
+      <w:pPr>
+        <w:pStyle w:val="NormalWeb"/>
+        <w:numPr>
+          <w:ilvl w:val="1"/>
+          <w:numId w:val="2"/>
+        </w:numPr>
+        <w:shd w:val="clear" w:color="auto" w:fill="FFFFFF"/>
+        <w:spacing w:before="0" w:beforeAutospacing="0" w:after="0" w:afterAutospacing="0" w:line="360" w:lineRule="atLeast"/>
+        <w:rPr>
+          <w:rFonts w:ascii="Helvetica" w:hAnsi="Helvetica" w:cs="Helvetica"/>
+          <w:color w:val="444444"/>
+        </w:rPr>
+      </w:pPr>
+      <w:r>
+        <w:rPr>
+          <w:rFonts w:ascii="Helvetica" w:hAnsi="Helvetica" w:cs="Helvetica"/>
+          <w:b/>
+          <w:bCs/>
+          <w:color w:val="444444"/>
+        </w:rPr>
+        <w:t>Node.js 5.x, 7.x</w:t>
+      </w:r>
+      <w:r>
+        <w:rPr>
+          <w:rFonts w:ascii="Helvetica" w:hAnsi="Helvetica" w:cs="Helvetica"/>
+          <w:color w:val="444444"/>
+        </w:rPr>
+        <w:t> – Use the latest version of </w:t>
+      </w:r>
+      <w:r>
+        <w:rPr>
+          <w:rStyle w:val="HTMLCode"/>
+          <w:rFonts w:ascii="Consolas" w:hAnsi="Consolas" w:cs="Consolas"/>
+          <w:color w:val="444444"/>
+        </w:rPr>
+        <w:t>oracle</w:t>
+      </w:r>
+      <w:r>
+        <w:rPr>
+          <w:rFonts w:ascii="Helvetica" w:hAnsi="Helvetica" w:cs="Helvetica"/>
+          <w:color w:val="444444"/>
+        </w:rPr>
+        <w:t>. The </w:t>
+      </w:r>
+      <w:proofErr w:type="spellStart"/>
+      <w:r>
+        <w:rPr>
+          <w:rStyle w:val="HTMLCode"/>
+          <w:rFonts w:ascii="Consolas" w:hAnsi="Consolas" w:cs="Consolas"/>
+          <w:color w:val="444444"/>
+        </w:rPr>
+        <w:t>oracledb</w:t>
+      </w:r>
+      <w:proofErr w:type="spellEnd"/>
+      <w:r>
+        <w:rPr>
+          <w:rFonts w:ascii="Helvetica" w:hAnsi="Helvetica" w:cs="Helvetica"/>
+          <w:color w:val="444444"/>
+        </w:rPr>
+        <w:t> package doesn't support these Node.js versions.</w:t>
+      </w:r>
+    </w:p>
+    <w:p>
+      <w:pPr>
+        <w:pStyle w:val="Heading2"/>
+        <w:shd w:val="clear" w:color="auto" w:fill="FFFFFF"/>
+        <w:spacing w:before="0" w:after="240"/>
+        <w:rPr>
+          <w:rFonts w:ascii="Helvetica" w:hAnsi="Helvetica" w:cs="Helvetica"/>
+          <w:color w:val="CC6600"/>
+          <w:sz w:val="27"/>
+          <w:szCs w:val="27"/>
+        </w:rPr>
+      </w:pPr>
+    </w:p>
+    <w:p>
+      <w:pPr>
+        <w:pStyle w:val="Heading2"/>
+        <w:shd w:val="clear" w:color="auto" w:fill="FFFFFF"/>
+        <w:spacing w:before="0" w:after="240"/>
+        <w:rPr>
+          <w:rFonts w:ascii="Helvetica" w:hAnsi="Helvetica" w:cs="Helvetica"/>
+          <w:color w:val="CC6600"/>
+          <w:sz w:val="27"/>
+          <w:szCs w:val="27"/>
+        </w:rPr>
+      </w:pPr>
+      <w:r>
+        <w:rPr>
+          <w:rFonts w:ascii="Helvetica" w:hAnsi="Helvetica" w:cs="Helvetica"/>
+          <w:color w:val="CC6600"/>
+          <w:sz w:val="27"/>
+          <w:szCs w:val="27"/>
+        </w:rPr>
+        <w:t>Connecting to a Database</w:t>
+      </w:r>
+    </w:p>
+    <w:p>
+      <w:pPr>
+        <w:rPr>
+          <w:rFonts w:ascii="Arial" w:hAnsi="Arial" w:cs="Arial"/>
+          <w:b/>
+          <w:sz w:val="24"/>
+          <w:szCs w:val="24"/>
+          <w:shd w:val="clear" w:color="auto" w:fill="FFFFFF"/>
+        </w:rPr>
+      </w:pPr>
+      <w:r>
+        <w:rPr>
+          <w:rFonts w:ascii="Helvetica" w:hAnsi="Helvetica" w:cs="Helvetica"/>
+          <w:color w:val="444444"/>
+          <w:shd w:val="clear" w:color="auto" w:fill="FFFFFF"/>
+        </w:rPr>
+        <w:t>Elastic Beanstalk provides connection information for attached DB instances in environment properties. Use </w:t>
+      </w:r>
+      <w:proofErr w:type="spellStart"/>
+      <w:proofErr w:type="gramStart"/>
+      <w:r>
+        <w:rPr>
+          <w:rStyle w:val="HTMLCode"/>
+          <w:rFonts w:ascii="Consolas" w:eastAsiaTheme="majorEastAsia" w:hAnsi="Consolas" w:cs="Consolas"/>
+          <w:color w:val="444444"/>
+          <w:sz w:val="24"/>
+          <w:szCs w:val="24"/>
+          <w:shd w:val="clear" w:color="auto" w:fill="FFFFFF"/>
+        </w:rPr>
+        <w:t>os.environ</w:t>
+      </w:r>
+      <w:proofErr w:type="spellEnd"/>
+      <w:proofErr w:type="gramEnd"/>
+      <w:r>
+        <w:rPr>
+          <w:rStyle w:val="HTMLCode"/>
+          <w:rFonts w:ascii="Consolas" w:eastAsiaTheme="majorEastAsia" w:hAnsi="Consolas" w:cs="Consolas"/>
+          <w:color w:val="444444"/>
+          <w:sz w:val="24"/>
+          <w:szCs w:val="24"/>
+          <w:shd w:val="clear" w:color="auto" w:fill="FFFFFF"/>
+        </w:rPr>
+        <w:t>['</w:t>
+      </w:r>
+      <w:r>
+        <w:rPr>
+          <w:rStyle w:val="HTMLCode"/>
+          <w:rFonts w:ascii="Consolas" w:eastAsiaTheme="majorEastAsia" w:hAnsi="Consolas" w:cs="Consolas"/>
+          <w:i/>
+          <w:iCs/>
+          <w:color w:val="FF0000"/>
+          <w:shd w:val="clear" w:color="auto" w:fill="FFFFFF"/>
+        </w:rPr>
+        <w:t>VARIABLE</w:t>
+      </w:r>
+      <w:r>
+        <w:rPr>
+          <w:rStyle w:val="HTMLCode"/>
+          <w:rFonts w:ascii="Consolas" w:eastAsiaTheme="majorEastAsia" w:hAnsi="Consolas" w:cs="Consolas"/>
+          <w:color w:val="444444"/>
+          <w:sz w:val="24"/>
+          <w:szCs w:val="24"/>
+          <w:shd w:val="clear" w:color="auto" w:fill="FFFFFF"/>
+        </w:rPr>
+        <w:t>']</w:t>
+      </w:r>
+      <w:r>
+        <w:rPr>
+          <w:rFonts w:ascii="Helvetica" w:hAnsi="Helvetica" w:cs="Helvetica"/>
+          <w:color w:val="444444"/>
+          <w:shd w:val="clear" w:color="auto" w:fill="FFFFFF"/>
+        </w:rPr>
+        <w:t> to read the properties and configure a database connection.</w:t>
+      </w:r>
+    </w:p>
+    <w:p>
+      <w:pPr>
+        <w:jc w:val="center"/>
+        <w:rPr>
+          <w:rFonts w:ascii="Consolas" w:eastAsia="Times New Roman" w:hAnsi="Consolas" w:cs="Consolas"/>
+          <w:color w:val="383A42"/>
+          <w:sz w:val="21"/>
+          <w:szCs w:val="21"/>
+          <w:shd w:val="clear" w:color="auto" w:fill="FAFAFA"/>
+        </w:rPr>
+      </w:pPr>
+      <w:r>
+        <w:rPr>
+          <w:rFonts w:ascii="Consolas" w:eastAsia="Times New Roman" w:hAnsi="Consolas" w:cs="Consolas"/>
+          <w:noProof/>
+          <w:color w:val="383A42"/>
+          <w:sz w:val="21"/>
+          <w:szCs w:val="21"/>
+          <w:shd w:val="clear" w:color="auto" w:fill="FAFAFA"/>
+        </w:rPr>
+        <w:lastRenderedPageBreak/>
+        <w:drawing>
+          <wp:inline distT="0" distB="0" distL="0" distR="0">
+            <wp:extent cx="4791075" cy="3343275"/>
+            <wp:effectExtent l="0" t="0" r="9525" b="9525"/>
+            <wp:docPr id="6" name="Picture 6" descr="C:\Users\Numan\AppData\Local\Microsoft\Windows\INetCache\Content.Word\CaptureNodeAWS.PNG"/>
+            <wp:cNvGraphicFramePr>
+              <a:graphicFrameLocks xmlns:a="http://schemas.openxmlformats.org/drawingml/2006/main" noChangeAspect="1"/>
+            </wp:cNvGraphicFramePr>
+            <a:graphic xmlns:a="http://schemas.openxmlformats.org/drawingml/2006/main">
+              <a:graphicData uri="http://schemas.openxmlformats.org/drawingml/2006/picture">
+                <pic:pic xmlns:pic="http://schemas.openxmlformats.org/drawingml/2006/picture">
+                  <pic:nvPicPr>
+                    <pic:cNvPr id="0" name="Picture 10" descr="C:\Users\Numan\AppData\Local\Microsoft\Windows\INetCache\Content.Word\CaptureNodeAWS.PNG"/>
+                    <pic:cNvPicPr>
+                      <a:picLocks noChangeAspect="1" noChangeArrowheads="1"/>
+                    </pic:cNvPicPr>
+                  </pic:nvPicPr>
+                  <pic:blipFill>
+                    <a:blip r:embed="rId9">
+                      <a:extLst>
+                        <a:ext uri="{28A0092B-C50C-407E-A947-70E740481C1C}">
+                          <a14:useLocalDpi xmlns:a14="http://schemas.microsoft.com/office/drawing/2010/main" val="0"/>
+                        </a:ext>
+                      </a:extLst>
+                    </a:blip>
+                    <a:srcRect/>
+                    <a:stretch>
+                      <a:fillRect/>
+                    </a:stretch>
+                  </pic:blipFill>
+                  <pic:spPr bwMode="auto">
+                    <a:xfrm>
+                      <a:off x="0" y="0"/>
+                      <a:ext cx="4791075" cy="3343275"/>
+                    </a:xfrm>
+                    <a:prstGeom prst="rect">
+                      <a:avLst/>
+                    </a:prstGeom>
+                    <a:noFill/>
+                    <a:ln>
+                      <a:noFill/>
+                    </a:ln>
+                  </pic:spPr>
+                </pic:pic>
+              </a:graphicData>
+            </a:graphic>
+          </wp:inline>
+        </w:drawing>
+      </w:r>
+    </w:p>
+    <w:p>
+      <w:pPr>
+        <w:jc w:val="center"/>
+        <w:rPr>
+          <w:rFonts w:ascii="Consolas" w:eastAsia="Times New Roman" w:hAnsi="Consolas" w:cs="Consolas"/>
+          <w:color w:val="383A42"/>
+          <w:sz w:val="21"/>
+          <w:szCs w:val="21"/>
+          <w:shd w:val="clear" w:color="auto" w:fill="FAFAFA"/>
+        </w:rPr>
+      </w:pPr>
+    </w:p>
+    <w:p>
+      <w:pPr>
+        <w:pStyle w:val="Heading1"/>
+        <w:shd w:val="clear" w:color="auto" w:fill="FFFFFF"/>
+        <w:spacing w:before="0"/>
+        <w:rPr>
+          <w:rFonts w:ascii="Helvetica" w:hAnsi="Helvetica" w:cs="Helvetica"/>
+          <w:color w:val="E47911"/>
+          <w:sz w:val="36"/>
+          <w:szCs w:val="36"/>
+        </w:rPr>
+      </w:pPr>
+      <w:r>
+        <w:rPr>
+          <w:rFonts w:ascii="Helvetica" w:hAnsi="Helvetica" w:cs="Helvetica"/>
+          <w:color w:val="E47911"/>
+          <w:sz w:val="36"/>
+          <w:szCs w:val="36"/>
+        </w:rPr>
+        <w:t>Adding an Amazon RDS DB Instance to Your .NET Application Environment</w:t>
+      </w:r>
+    </w:p>
+    <w:p>
+      <w:pPr>
+        <w:pStyle w:val="Heading2"/>
+        <w:shd w:val="clear" w:color="auto" w:fill="FFFFFF"/>
+        <w:spacing w:before="240" w:after="240"/>
+        <w:rPr>
+          <w:rFonts w:ascii="Helvetica" w:hAnsi="Helvetica" w:cs="Helvetica"/>
+          <w:color w:val="CC6600"/>
+          <w:sz w:val="27"/>
+          <w:szCs w:val="27"/>
+        </w:rPr>
+      </w:pPr>
+    </w:p>
+    <w:p>
+      <w:pPr>
+        <w:pStyle w:val="Heading2"/>
+        <w:shd w:val="clear" w:color="auto" w:fill="FFFFFF"/>
+        <w:spacing w:before="240" w:after="240"/>
+        <w:rPr>
+          <w:rFonts w:ascii="Helvetica" w:hAnsi="Helvetica" w:cs="Helvetica"/>
+          <w:color w:val="CC6600"/>
+          <w:sz w:val="27"/>
+          <w:szCs w:val="27"/>
+        </w:rPr>
+      </w:pPr>
+      <w:r>
+        <w:rPr>
+          <w:rFonts w:ascii="Helvetica" w:hAnsi="Helvetica" w:cs="Helvetica"/>
+          <w:color w:val="CC6600"/>
+          <w:sz w:val="27"/>
+          <w:szCs w:val="27"/>
+        </w:rPr>
+        <w:t>Downloading a Driver</w:t>
+      </w:r>
+    </w:p>
+    <w:p>
+      <w:pPr>
+        <w:pStyle w:val="NormalWeb"/>
+        <w:shd w:val="clear" w:color="auto" w:fill="FFFFFF"/>
+        <w:spacing w:line="360" w:lineRule="atLeast"/>
+        <w:rPr>
+          <w:rFonts w:ascii="Helvetica" w:hAnsi="Helvetica" w:cs="Helvetica"/>
+          <w:color w:val="444444"/>
+        </w:rPr>
+      </w:pPr>
+      <w:r>
+        <w:rPr>
+          <w:rFonts w:ascii="Helvetica" w:hAnsi="Helvetica" w:cs="Helvetica"/>
+          <w:color w:val="444444"/>
+        </w:rPr>
+        <w:t>Download and install the </w:t>
+      </w:r>
+      <w:proofErr w:type="spellStart"/>
+      <w:r>
+        <w:rPr>
+          <w:rStyle w:val="HTMLCode"/>
+          <w:rFonts w:ascii="Consolas" w:hAnsi="Consolas" w:cs="Consolas"/>
+          <w:color w:val="444444"/>
+        </w:rPr>
+        <w:t>EntityFramework</w:t>
+      </w:r>
+      <w:proofErr w:type="spellEnd"/>
+      <w:r>
+        <w:rPr>
+          <w:rFonts w:ascii="Helvetica" w:hAnsi="Helvetica" w:cs="Helvetica"/>
+          <w:color w:val="444444"/>
+        </w:rPr>
+        <w:t> package and a database driver for your development environment with </w:t>
+      </w:r>
+      <w:proofErr w:type="spellStart"/>
+      <w:r>
+        <w:rPr>
+          <w:rStyle w:val="HTMLCode"/>
+          <w:rFonts w:ascii="Consolas" w:hAnsi="Consolas" w:cs="Consolas"/>
+          <w:color w:val="444444"/>
+        </w:rPr>
+        <w:t>NuGet</w:t>
+      </w:r>
+      <w:proofErr w:type="spellEnd"/>
+      <w:r>
+        <w:rPr>
+          <w:rFonts w:ascii="Helvetica" w:hAnsi="Helvetica" w:cs="Helvetica"/>
+          <w:color w:val="444444"/>
+        </w:rPr>
+        <w:t>.</w:t>
+      </w:r>
+    </w:p>
+    <w:p>
+      <w:pPr>
+        <w:pStyle w:val="title"/>
+        <w:shd w:val="clear" w:color="auto" w:fill="FFFFFF"/>
+        <w:spacing w:after="180" w:afterAutospacing="0" w:line="360" w:lineRule="atLeast"/>
+        <w:rPr>
+          <w:rFonts w:ascii="Helvetica" w:hAnsi="Helvetica" w:cs="Helvetica"/>
+          <w:color w:val="444444"/>
+        </w:rPr>
+      </w:pPr>
+      <w:r>
+        <w:rPr>
+          <w:rFonts w:ascii="Helvetica" w:hAnsi="Helvetica" w:cs="Helvetica"/>
+          <w:b/>
+          <w:bCs/>
+          <w:color w:val="444444"/>
+        </w:rPr>
+        <w:t>Common Entity Framework Database Providers for .NET</w:t>
+      </w:r>
+    </w:p>
+    <w:p>
+      <w:pPr>
+        <w:pStyle w:val="NormalWeb"/>
+        <w:numPr>
+          <w:ilvl w:val="0"/>
+          <w:numId w:val="3"/>
+        </w:numPr>
+        <w:shd w:val="clear" w:color="auto" w:fill="FFFFFF"/>
+        <w:spacing w:before="0" w:beforeAutospacing="0" w:after="0" w:afterAutospacing="0" w:line="360" w:lineRule="atLeast"/>
+        <w:rPr>
+          <w:rFonts w:ascii="Helvetica" w:hAnsi="Helvetica" w:cs="Helvetica"/>
+          <w:color w:val="444444"/>
+        </w:rPr>
+      </w:pPr>
+      <w:r>
+        <w:rPr>
+          <w:rFonts w:ascii="Helvetica" w:hAnsi="Helvetica" w:cs="Helvetica"/>
+          <w:b/>
+          <w:bCs/>
+          <w:color w:val="444444"/>
+        </w:rPr>
+        <w:t>SQL Server</w:t>
+      </w:r>
+      <w:r>
+        <w:rPr>
+          <w:rFonts w:ascii="Helvetica" w:hAnsi="Helvetica" w:cs="Helvetica"/>
+          <w:color w:val="444444"/>
+        </w:rPr>
+        <w:t> – </w:t>
+      </w:r>
+      <w:proofErr w:type="spellStart"/>
+      <w:proofErr w:type="gramStart"/>
+      <w:r>
+        <w:rPr>
+          <w:rStyle w:val="HTMLCode"/>
+          <w:rFonts w:ascii="Consolas" w:hAnsi="Consolas" w:cs="Consolas"/>
+          <w:color w:val="444444"/>
+        </w:rPr>
+        <w:t>Microsoft.EntityFrameworkCore.SqlServer</w:t>
+      </w:r>
+      <w:proofErr w:type="spellEnd"/>
+      <w:proofErr w:type="gramEnd"/>
+    </w:p>
+    <w:p>
+      <w:pPr>
+        <w:pStyle w:val="NormalWeb"/>
+        <w:numPr>
+          <w:ilvl w:val="0"/>
+          <w:numId w:val="3"/>
+        </w:numPr>
+        <w:shd w:val="clear" w:color="auto" w:fill="FFFFFF"/>
+        <w:spacing w:before="0" w:beforeAutospacing="0" w:after="0" w:afterAutospacing="0" w:line="360" w:lineRule="atLeast"/>
+        <w:rPr>
+          <w:rFonts w:ascii="Helvetica" w:hAnsi="Helvetica" w:cs="Helvetica"/>
+          <w:color w:val="444444"/>
+        </w:rPr>
+      </w:pPr>
+      <w:r>
+        <w:rPr>
+          <w:rFonts w:ascii="Helvetica" w:hAnsi="Helvetica" w:cs="Helvetica"/>
+          <w:b/>
+          <w:bCs/>
+          <w:color w:val="444444"/>
+        </w:rPr>
+        <w:t>MySQL</w:t>
+      </w:r>
+      <w:r>
+        <w:rPr>
+          <w:rFonts w:ascii="Helvetica" w:hAnsi="Helvetica" w:cs="Helvetica"/>
+          <w:color w:val="444444"/>
+        </w:rPr>
+        <w:t> – </w:t>
+      </w:r>
+      <w:proofErr w:type="spellStart"/>
+      <w:proofErr w:type="gramStart"/>
+      <w:r>
+        <w:rPr>
+          <w:rStyle w:val="HTMLCode"/>
+          <w:rFonts w:ascii="Consolas" w:hAnsi="Consolas" w:cs="Consolas"/>
+          <w:color w:val="444444"/>
+        </w:rPr>
+        <w:t>Pomelo.EntityFrameworkCore.MySql</w:t>
+      </w:r>
+      <w:proofErr w:type="spellEnd"/>
+      <w:proofErr w:type="gramEnd"/>
+    </w:p>
+    <w:p>
+      <w:pPr>
+        <w:pStyle w:val="NormalWeb"/>
+        <w:numPr>
+          <w:ilvl w:val="0"/>
+          <w:numId w:val="3"/>
+        </w:numPr>
+        <w:shd w:val="clear" w:color="auto" w:fill="FFFFFF"/>
+        <w:spacing w:before="0" w:beforeAutospacing="0" w:after="0" w:afterAutospacing="0" w:line="360" w:lineRule="atLeast"/>
+        <w:rPr>
+          <w:rFonts w:ascii="Helvetica" w:hAnsi="Helvetica" w:cs="Helvetica"/>
+          <w:color w:val="444444"/>
+        </w:rPr>
+      </w:pPr>
+      <w:r>
+        <w:rPr>
+          <w:rFonts w:ascii="Helvetica" w:hAnsi="Helvetica" w:cs="Helvetica"/>
+          <w:b/>
+          <w:bCs/>
+          <w:color w:val="444444"/>
+        </w:rPr>
+        <w:t>PostgreSQL</w:t>
+      </w:r>
+      <w:r>
+        <w:rPr>
+          <w:rFonts w:ascii="Helvetica" w:hAnsi="Helvetica" w:cs="Helvetica"/>
+          <w:color w:val="444444"/>
+        </w:rPr>
+        <w:t> – </w:t>
+      </w:r>
+      <w:proofErr w:type="spellStart"/>
+      <w:proofErr w:type="gramStart"/>
+      <w:r>
+        <w:rPr>
+          <w:rStyle w:val="HTMLCode"/>
+          <w:rFonts w:ascii="Consolas" w:hAnsi="Consolas" w:cs="Consolas"/>
+          <w:color w:val="444444"/>
+        </w:rPr>
+        <w:t>Npgsql.EntityFrameworkCore.PostgreSQL</w:t>
+      </w:r>
+      <w:proofErr w:type="spellEnd"/>
+      <w:proofErr w:type="gramEnd"/>
+    </w:p>
+    <w:p>
+      <w:pPr>
+        <w:pStyle w:val="Heading2"/>
+        <w:shd w:val="clear" w:color="auto" w:fill="FFFFFF"/>
+        <w:spacing w:before="0" w:after="240"/>
+        <w:rPr>
+          <w:rFonts w:ascii="Helvetica" w:hAnsi="Helvetica" w:cs="Helvetica"/>
+          <w:color w:val="CC6600"/>
+          <w:sz w:val="27"/>
+          <w:szCs w:val="27"/>
+        </w:rPr>
+      </w:pPr>
+      <w:r>
+        <w:rPr>
+          <w:rFonts w:ascii="Helvetica" w:hAnsi="Helvetica" w:cs="Helvetica"/>
+          <w:color w:val="CC6600"/>
+          <w:sz w:val="27"/>
+          <w:szCs w:val="27"/>
+        </w:rPr>
+        <w:t>Connecting to a Database</w:t>
+      </w:r>
+    </w:p>
+    <w:p>
+      <w:pPr>
+        <w:pStyle w:val="NormalWeb"/>
+        <w:shd w:val="clear" w:color="auto" w:fill="FFFFFF"/>
+        <w:spacing w:line="360" w:lineRule="atLeast"/>
+        <w:rPr>
+          <w:rFonts w:ascii="Helvetica" w:hAnsi="Helvetica" w:cs="Helvetica"/>
+          <w:color w:val="444444"/>
+        </w:rPr>
+      </w:pPr>
+      <w:r>
+        <w:rPr>
+          <w:rFonts w:ascii="Helvetica" w:hAnsi="Helvetica" w:cs="Helvetica"/>
+          <w:color w:val="444444"/>
+        </w:rPr>
+        <w:t>Elastic Beanstalk provides connection information for attached DB instances in environment properties. Use </w:t>
+      </w:r>
+      <w:proofErr w:type="spellStart"/>
+      <w:r>
+        <w:rPr>
+          <w:rStyle w:val="HTMLCode"/>
+          <w:rFonts w:ascii="Consolas" w:hAnsi="Consolas" w:cs="Consolas"/>
+          <w:color w:val="444444"/>
+        </w:rPr>
+        <w:t>ConfigurationManager.AppSettings</w:t>
+      </w:r>
+      <w:proofErr w:type="spellEnd"/>
+      <w:r>
+        <w:rPr>
+          <w:rFonts w:ascii="Helvetica" w:hAnsi="Helvetica" w:cs="Helvetica"/>
+          <w:color w:val="444444"/>
+        </w:rPr>
+        <w:t> to read the properties and configure a database connection.</w:t>
+      </w:r>
+    </w:p>
+    <w:p>
+      <w:pPr>
+        <w:jc w:val="center"/>
+        <w:rPr>
+          <w:rFonts w:ascii="Helvetica" w:hAnsi="Helvetica" w:cs="Helvetica"/>
+          <w:color w:val="444444"/>
+          <w:shd w:val="clear" w:color="auto" w:fill="FFFFFF"/>
+        </w:rPr>
+      </w:pPr>
+      <w:r>
+        <w:rPr>
+          <w:rFonts w:ascii="Helvetica" w:hAnsi="Helvetica" w:cs="Helvetica"/>
+          <w:noProof/>
+          <w:color w:val="444444"/>
+          <w:shd w:val="clear" w:color="auto" w:fill="FFFFFF"/>
+        </w:rPr>
+        <w:lastRenderedPageBreak/>
+        <w:drawing>
+          <wp:inline distT="0" distB="0" distL="0" distR="0">
+            <wp:extent cx="5943600" cy="3990975"/>
+            <wp:effectExtent l="0" t="0" r="0" b="9525"/>
+            <wp:docPr id="5" name="Picture 5" descr="C:\Users\Numan\AppData\Local\Microsoft\Windows\INetCache\Content.Word\aws.net1.png"/>
+            <wp:cNvGraphicFramePr>
+              <a:graphicFrameLocks xmlns:a="http://schemas.openxmlformats.org/drawingml/2006/main" noChangeAspect="1"/>
+            </wp:cNvGraphicFramePr>
+            <a:graphic xmlns:a="http://schemas.openxmlformats.org/drawingml/2006/main">
+              <a:graphicData uri="http://schemas.openxmlformats.org/drawingml/2006/picture">
+                <pic:pic xmlns:pic="http://schemas.openxmlformats.org/drawingml/2006/picture">
+                  <pic:nvPicPr>
+                    <pic:cNvPr id="0" name="Picture 11" descr="C:\Users\Numan\AppData\Local\Microsoft\Windows\INetCache\Content.Word\aws.net1.png"/>
+                    <pic:cNvPicPr>
+                      <a:picLocks noChangeAspect="1" noChangeArrowheads="1"/>
+                    </pic:cNvPicPr>
+                  </pic:nvPicPr>
+                  <pic:blipFill>
+                    <a:blip r:embed="rId10">
+                      <a:extLst>
+                        <a:ext uri="{28A0092B-C50C-407E-A947-70E740481C1C}">
+                          <a14:useLocalDpi xmlns:a14="http://schemas.microsoft.com/office/drawing/2010/main" val="0"/>
+                        </a:ext>
+                      </a:extLst>
+                    </a:blip>
+                    <a:srcRect/>
+                    <a:stretch>
+                      <a:fillRect/>
+                    </a:stretch>
+                  </pic:blipFill>
+                  <pic:spPr bwMode="auto">
+                    <a:xfrm>
+                      <a:off x="0" y="0"/>
+                      <a:ext cx="5943600" cy="3990975"/>
+                    </a:xfrm>
+                    <a:prstGeom prst="rect">
+                      <a:avLst/>
+                    </a:prstGeom>
+                    <a:noFill/>
+                    <a:ln>
+                      <a:noFill/>
+                    </a:ln>
+                  </pic:spPr>
+                </pic:pic>
+              </a:graphicData>
+            </a:graphic>
+          </wp:inline>
+        </w:drawing>
+      </w:r>
+    </w:p>
+    <w:p>
+      <w:pPr>
+        <w:rPr>
+          <w:rFonts w:ascii="Helvetica" w:hAnsi="Helvetica" w:cs="Helvetica"/>
+          <w:color w:val="444444"/>
+          <w:shd w:val="clear" w:color="auto" w:fill="FFFFFF"/>
+        </w:rPr>
+      </w:pPr>
+      <w:r>
+        <w:rPr>
+          <w:rFonts w:ascii="Helvetica" w:hAnsi="Helvetica" w:cs="Helvetica"/>
+          <w:color w:val="444444"/>
+          <w:shd w:val="clear" w:color="auto" w:fill="FFFFFF"/>
+        </w:rPr>
+        <w:t>Use the connection string to initialize your database context.</w:t>
+      </w:r>
+    </w:p>
+    <w:p>
+      <w:pPr>
+        <w:jc w:val="center"/>
+        <w:rPr>
+          <w:rFonts w:ascii="Helvetica" w:hAnsi="Helvetica" w:cs="Helvetica"/>
+          <w:color w:val="444444"/>
+          <w:shd w:val="clear" w:color="auto" w:fill="FFFFFF"/>
+        </w:rPr>
+      </w:pPr>
+      <w:r>
+        <w:rPr>
+          <w:noProof/>
+        </w:rPr>
+        <w:drawing>
+          <wp:inline distT="0" distB="0" distL="0" distR="0" wp14:anchorId="668068BB" wp14:editId="673EC943">
+            <wp:extent cx="4772025" cy="3600450"/>
+            <wp:effectExtent l="0" t="0" r="9525" b="0"/>
+            <wp:docPr id="4" name="Picture 4"/>
+            <wp:cNvGraphicFramePr>
+              <a:graphicFrameLocks xmlns:a="http://schemas.openxmlformats.org/drawingml/2006/main" noChangeAspect="1"/>
+            </wp:cNvGraphicFramePr>
+            <a:graphic xmlns:a="http://schemas.openxmlformats.org/drawingml/2006/main">
+              <a:graphicData uri="http://schemas.openxmlformats.org/drawingml/2006/picture">
+                <pic:pic xmlns:pic="http://schemas.openxmlformats.org/drawingml/2006/picture">
+                  <pic:nvPicPr>
+                    <pic:cNvPr id="1" name=""/>
+                    <pic:cNvPicPr/>
+                  </pic:nvPicPr>
+                  <pic:blipFill>
+                    <a:blip r:embed="rId11"/>
+                    <a:stretch>
+                      <a:fillRect/>
+                    </a:stretch>
+                  </pic:blipFill>
+                  <pic:spPr>
+                    <a:xfrm>
+                      <a:off x="0" y="0"/>
+                      <a:ext cx="4772025" cy="3600450"/>
+                    </a:xfrm>
+                    <a:prstGeom prst="rect">
+                      <a:avLst/>
+                    </a:prstGeom>
+                  </pic:spPr>
+                </pic:pic>
+              </a:graphicData>
+            </a:graphic>
+          </wp:inline>
+        </w:drawing>
+      </w:r>
+    </w:p>
+    <w:p>
+      <w:pPr>
+        <w:rPr>
+          <w:rFonts w:ascii="Arial" w:hAnsi="Arial" w:cs="Arial"/>
+        </w:rPr>
+      </w:pPr>
     </w:p>
     <w:p>
       <w:pPr>
@@ -76,16 +2381,7 @@
           <w:szCs w:val="24"/>
           <w:shd w:val="clear" w:color="auto" w:fill="FFFFFF"/>
         </w:rPr>
-        <w:t>Cloud Computing is when you access computing services – like server, storage, networking, software – over the internet from a provider like</w:t>
-      </w:r>
-      <w:r>
-        <w:rPr>
-          <w:rFonts w:ascii="Arial" w:hAnsi="Arial" w:cs="Arial"/>
-          <w:sz w:val="24"/>
-          <w:szCs w:val="24"/>
-          <w:shd w:val="clear" w:color="auto" w:fill="FFFFFF"/>
-        </w:rPr>
-        <w:t xml:space="preserve"> </w:t>
+        <w:t xml:space="preserve">Cloud Computing is when you access computing services – like server, storage, networking, software – over the internet from a provider like </w:t>
       </w:r>
       <w:r>
         <w:rPr>
@@ -104,43 +2400,16 @@
           <w:szCs w:val="24"/>
           <w:shd w:val="clear" w:color="auto" w:fill="FFFFFF"/>
         </w:rPr>
-        <w:t>A</w:t>
-      </w:r>
-      <w:r>
-        <w:rPr>
-          <w:rFonts w:ascii="Arial" w:hAnsi="Arial" w:cs="Arial"/>
-          <w:sz w:val="24"/>
-          <w:szCs w:val="24"/>
-          <w:shd w:val="clear" w:color="auto" w:fill="FFFFFF"/>
-        </w:rPr>
-        <w:t>zure</w:t>
-      </w:r>
-      <w:r>
-        <w:rPr>
-          <w:rFonts w:ascii="Arial" w:hAnsi="Arial" w:cs="Arial"/>
-          <w:sz w:val="24"/>
-          <w:szCs w:val="24"/>
-          <w:shd w:val="clear" w:color="auto" w:fill="FFFFFF"/>
-        </w:rPr>
-        <w:t>,</w:t>
-      </w:r>
-      <w:r>
-        <w:rPr>
-          <w:rFonts w:ascii="Arial" w:hAnsi="Arial" w:cs="Arial"/>
-          <w:sz w:val="24"/>
-          <w:szCs w:val="24"/>
-          <w:shd w:val="clear" w:color="auto" w:fill="FFFFFF"/>
-        </w:rPr>
-        <w:t xml:space="preserve"> </w:t>
-      </w:r>
-      <w:r>
-        <w:rPr>
-          <w:rFonts w:ascii="Arial" w:hAnsi="Arial" w:cs="Arial"/>
-          <w:sz w:val="24"/>
-          <w:szCs w:val="24"/>
-          <w:shd w:val="clear" w:color="auto" w:fill="FFFFFF"/>
-        </w:rPr>
-        <w:t>A</w:t>
+        <w:t>Azure,</w:t>
+      </w:r>
+      <w:r>
+        <w:rPr>
+          <w:rFonts w:ascii="Arial" w:hAnsi="Arial" w:cs="Arial"/>
+          <w:sz w:val="24"/>
+          <w:szCs w:val="24"/>
+          <w:shd w:val="clear" w:color="auto" w:fill="FFFFFF"/>
+        </w:rPr>
+        <w:t xml:space="preserve"> A</w:t>
       </w:r>
       <w:r>
         <w:rPr>
@@ -150,17 +2419,7 @@
           <w:szCs w:val="24"/>
           <w:shd w:val="clear" w:color="auto" w:fill="FFFFFF"/>
         </w:rPr>
-        <w:t>mazon Web Service</w:t>
-      </w:r>
-      <w:r>
-        <w:rPr>
-          <w:rFonts w:ascii="Arial" w:hAnsi="Arial" w:cs="Arial"/>
-          <w:color w:val="3A3A3A"/>
-          <w:sz w:val="24"/>
-          <w:szCs w:val="24"/>
-          <w:shd w:val="clear" w:color="auto" w:fill="FFFFFF"/>
-        </w:rPr>
-        <w:t>,</w:t>
+        <w:t>mazon Web Service,</w:t>
       </w:r>
       <w:r>
         <w:rPr>
@@ -223,7 +2482,7 @@
         </w:rPr>
         <w:t xml:space="preserve"> is a </w:t>
       </w:r>
-      <w:hyperlink r:id="rId4" w:tooltip="Cloud computing" w:history="1">
+      <w:hyperlink r:id="rId12" w:tooltip="Cloud computing" w:history="1">
         <w:r>
           <w:rPr>
             <w:rStyle w:val="Hyperlink"/>
@@ -247,7 +2506,7 @@
         </w:rPr>
         <w:t> service created by </w:t>
       </w:r>
-      <w:hyperlink r:id="rId5" w:tooltip="Microsoft" w:history="1">
+      <w:hyperlink r:id="rId13" w:tooltip="Microsoft" w:history="1">
         <w:r>
           <w:rPr>
             <w:rStyle w:val="Hyperlink"/>
@@ -280,7 +2539,7 @@
         </w:rPr>
         <w:t>for building, testing, deploying, and managing applications and services through Microsoft-managed </w:t>
       </w:r>
-      <w:hyperlink r:id="rId6" w:tooltip="Data center" w:history="1">
+      <w:hyperlink r:id="rId14" w:tooltip="Data center" w:history="1">
         <w:r>
           <w:rPr>
             <w:rStyle w:val="Hyperlink"/>
@@ -303,7 +2562,7 @@
         </w:rPr>
         <w:t>. It provides </w:t>
       </w:r>
-      <w:hyperlink r:id="rId7" w:tooltip="Software as a service" w:history="1">
+      <w:hyperlink r:id="rId15" w:tooltip="Software as a service" w:history="1">
         <w:r>
           <w:rPr>
             <w:rStyle w:val="Hyperlink"/>
@@ -326,7 +2585,7 @@
         </w:rPr>
         <w:t>, </w:t>
       </w:r>
-      <w:hyperlink r:id="rId8" w:tooltip="Platform as a service" w:history="1">
+      <w:hyperlink r:id="rId16" w:tooltip="Platform as a service" w:history="1">
         <w:r>
           <w:rPr>
             <w:rStyle w:val="Hyperlink"/>
@@ -350,7 +2609,7 @@
         </w:rPr>
         <w:t> and </w:t>
       </w:r>
-      <w:hyperlink r:id="rId9" w:tooltip="Infrastructure as a service" w:history="1">
+      <w:hyperlink r:id="rId17" w:tooltip="Infrastructure as a service" w:history="1">
         <w:r>
           <w:rPr>
             <w:rStyle w:val="Hyperlink"/>
@@ -373,7 +2632,7 @@
         </w:rPr>
         <w:t> and supports many different </w:t>
       </w:r>
-      <w:hyperlink r:id="rId10" w:tooltip="Programming language" w:history="1">
+      <w:hyperlink r:id="rId18" w:tooltip="Programming language" w:history="1">
         <w:r>
           <w:rPr>
             <w:rStyle w:val="Hyperlink"/>
@@ -460,7 +2719,7 @@
                     <pic:cNvPicPr/>
                   </pic:nvPicPr>
                   <pic:blipFill rotWithShape="1">
-                    <a:blip r:embed="rId11">
+                    <a:blip r:embed="rId19">
                       <a:extLst>
                         <a:ext uri="{28A0092B-C50C-407E-A947-70E740481C1C}">
                           <a14:useLocalDpi xmlns:a14="http://schemas.microsoft.com/office/drawing/2010/main" val="0"/>
@@ -511,9 +2770,11 @@
           <w:szCs w:val="24"/>
           <w:shd w:val="clear" w:color="auto" w:fill="FFFFFF"/>
         </w:rPr>
-        <w:t>Elastic database query now provides access to tables in remote Azure SQL Databases through a simple extension in the DDL for external data sources and external tables. You can define an external data source that, for instance, provides access to a remote database which stores reference data shared among all databases of your data tier. You can also easily copy the contents of tables from a re</w:t>
-      </w:r>
-      <w:r>
+        <w:t>Elastic database query now provides access to tables in remote Azure SQL Databases through a simple extension in the DDL for external data sources and external tables. You can define an external data source that, for instance, provides access to a remote database which stores reference data shared among all databases of your data tier. You can also easily copy the contents of tables from a remote database to another using INSERT INTO... SELECT statement.</w:t>
+      </w:r>
+    </w:p>
+    <w:p>
+      <w:pPr>
         <w:rPr>
           <w:rFonts w:ascii="Arial" w:hAnsi="Arial" w:cs="Arial"/>
           <w:color w:val="323237"/>
@@ -521,8 +2782,7 @@
           <w:szCs w:val="24"/>
           <w:shd w:val="clear" w:color="auto" w:fill="FFFFFF"/>
         </w:rPr>
-        <w:t>mote database to another using</w:t>
-      </w:r>
+      </w:pPr>
       <w:r>
         <w:rPr>
           <w:rFonts w:ascii="Arial" w:hAnsi="Arial" w:cs="Arial"/>
@@ -531,48 +2791,7 @@
           <w:szCs w:val="24"/>
           <w:shd w:val="clear" w:color="auto" w:fill="FFFFFF"/>
         </w:rPr>
-        <w:t xml:space="preserve"> INSERT INTO... SELECT statement.</w:t>
-      </w:r>
-    </w:p>
-    <w:p>
-      <w:pPr>
-        <w:rPr>
-          <w:rFonts w:ascii="Arial" w:hAnsi="Arial" w:cs="Arial"/>
-          <w:color w:val="323237"/>
-          <w:sz w:val="24"/>
-          <w:szCs w:val="24"/>
-          <w:shd w:val="clear" w:color="auto" w:fill="FFFFFF"/>
-        </w:rPr>
-      </w:pPr>
-      <w:r>
-        <w:rPr>
-          <w:rFonts w:ascii="Arial" w:hAnsi="Arial" w:cs="Arial"/>
-          <w:color w:val="323237"/>
-          <w:sz w:val="24"/>
-          <w:szCs w:val="24"/>
-          <w:shd w:val="clear" w:color="auto" w:fill="FFFFFF"/>
-        </w:rPr>
-        <w:t xml:space="preserve">It also allows for richer remote database querying topologies like the one illustrated in the following figure where a number of databases need access to </w:t>
-      </w:r>
-      <w:r>
-        <w:rPr>
-          <w:rFonts w:ascii="Arial" w:hAnsi="Arial" w:cs="Arial"/>
-          <w:color w:val="323237"/>
-          <w:sz w:val="24"/>
-          <w:szCs w:val="24"/>
-          <w:shd w:val="clear" w:color="auto" w:fill="FFFFFF"/>
-        </w:rPr>
-        <w:t>each other’s</w:t>
-      </w:r>
-      <w:r>
-        <w:rPr>
-          <w:rFonts w:ascii="Arial" w:hAnsi="Arial" w:cs="Arial"/>
-          <w:color w:val="323237"/>
-          <w:sz w:val="24"/>
-          <w:szCs w:val="24"/>
-          <w:shd w:val="clear" w:color="auto" w:fill="FFFFFF"/>
-        </w:rPr>
-        <w:t xml:space="preserve"> tables.</w:t>
+        <w:t>It also allows for richer remote database querying topologies like the one illustrated in the following figure where a number of databases need access to each other’s tables.</w:t>
       </w:r>
     </w:p>
     <w:p>
@@ -609,7 +2828,7 @@
                     <pic:cNvPicPr/>
                   </pic:nvPicPr>
                   <pic:blipFill rotWithShape="1">
-                    <a:blip r:embed="rId12">
+                    <a:blip r:embed="rId20">
                       <a:extLst>
                         <a:ext uri="{28A0092B-C50C-407E-A947-70E740481C1C}">
                           <a14:useLocalDpi xmlns:a14="http://schemas.microsoft.com/office/drawing/2010/main" val="0"/>
@@ -728,7 +2947,7 @@
         </w:rPr>
         <w:t xml:space="preserve"> can now use the global cloud database </w:t>
       </w:r>
-      <w:hyperlink r:id="rId13" w:tgtFrame="_blank" w:history="1">
+      <w:hyperlink r:id="rId21" w:tgtFrame="_blank" w:history="1">
         <w:r>
           <w:rPr>
             <w:rStyle w:val="Hyperlink"/>
@@ -749,19 +2968,28 @@
           <w:szCs w:val="24"/>
           <w:shd w:val="clear" w:color="auto" w:fill="FFFFFF"/>
         </w:rPr>
-        <w:t> for free on Microsoft Azure. The newly available free tier on Azure is known as the M0, and grants users 512 MB of storage whic</w:t>
-      </w:r>
-      <w:bookmarkStart w:id="0" w:name="_GoBack"/>
-      <w:bookmarkEnd w:id="0"/>
-      <w:r>
-        <w:rPr>
-          <w:rFonts w:ascii="Arial" w:hAnsi="Arial" w:cs="Arial"/>
-          <w:sz w:val="24"/>
-          <w:szCs w:val="24"/>
-          <w:shd w:val="clear" w:color="auto" w:fill="FFFFFF"/>
-        </w:rPr>
-        <w:t>h is ideal for learning MongoDB, prototyping, and early development.</w:t>
-      </w:r>
+        <w:t> for free on Microsoft Azure. The newly available free tier on Azure is known as the M0, and grants users 512 MB of storage which is ideal for learning MongoDB, prototyping, and early development.</w:t>
+      </w:r>
+    </w:p>
+    <w:p>
+      <w:pPr>
+        <w:rPr>
+          <w:rFonts w:ascii="Arial" w:hAnsi="Arial" w:cs="Arial"/>
+          <w:sz w:val="24"/>
+          <w:szCs w:val="24"/>
+          <w:shd w:val="clear" w:color="auto" w:fill="FFFFFF"/>
+        </w:rPr>
+      </w:pPr>
+    </w:p>
+    <w:p>
+      <w:pPr>
+        <w:jc w:val="center"/>
+        <w:rPr>
+          <w:rFonts w:ascii="Helvetica" w:hAnsi="Helvetica" w:cs="Helvetica"/>
+          <w:color w:val="444444"/>
+          <w:shd w:val="clear" w:color="auto" w:fill="FFFFFF"/>
+        </w:rPr>
+      </w:pPr>
     </w:p>
     <w:sectPr>
       <w:pgSz w:w="12240" w:h="15840"/>
@@ -771,6 +2999,435 @@
     </w:sectPr>
   </w:body>
 </w:document>
+</file>
+
+<file path=word/numbering.xml><?xml version="1.0" encoding="utf-8"?>
+<w:numbering xmlns:wpc="http://schemas.microsoft.com/office/word/2010/wordprocessingCanvas" xmlns:cx="http://schemas.microsoft.com/office/drawing/2014/chartex" xmlns:mc="http://schemas.openxmlformats.org/markup-compatibility/2006" xmlns:o="urn:schemas-microsoft-com:office:office" xmlns:r="http://schemas.openxmlformats.org/officeDocument/2006/relationships" xmlns:m="http://schemas.openxmlformats.org/officeDocument/2006/math" xmlns:v="urn:schemas-microsoft-com:vml" xmlns:wp14="http://schemas.microsoft.com/office/word/2010/wordprocessingDrawing" xmlns:wp="http://schemas.openxmlformats.org/drawingml/2006/wordprocessingDrawing" xmlns:w10="urn:schemas-microsoft-com:office:word" xmlns:w="http://schemas.openxmlformats.org/wordprocessingml/2006/main" xmlns:w14="http://schemas.microsoft.com/office/word/2010/wordml" xmlns:w15="http://schemas.microsoft.com/office/word/2012/wordml" xmlns:w16se="http://schemas.microsoft.com/office/word/2015/wordml/symex" xmlns:wpg="http://schemas.microsoft.com/office/word/2010/wordprocessingGroup" xmlns:wpi="http://schemas.microsoft.com/office/word/2010/wordprocessingInk" xmlns:wne="http://schemas.microsoft.com/office/word/2006/wordml" xmlns:wps="http://schemas.microsoft.com/office/word/2010/wordprocessingShape" mc:Ignorable="w14 w15 w16se wp14">
+  <w:abstractNum w:abstractNumId="0" w15:restartNumberingAfterBreak="0">
+    <w:nsid w:val="0CA67246"/>
+    <w:multiLevelType w:val="multilevel"/>
+    <w:tmpl w:val="60A4D712"/>
+    <w:lvl w:ilvl="0">
+      <w:start w:val="1"/>
+      <w:numFmt w:val="bullet"/>
+      <w:lvlText w:val=""/>
+      <w:lvlJc w:val="left"/>
+      <w:pPr>
+        <w:tabs>
+          <w:tab w:val="num" w:pos="720"/>
+        </w:tabs>
+        <w:ind w:left="720" w:hanging="360"/>
+      </w:pPr>
+      <w:rPr>
+        <w:rFonts w:ascii="Symbol" w:hAnsi="Symbol" w:hint="default"/>
+        <w:sz w:val="20"/>
+      </w:rPr>
+    </w:lvl>
+    <w:lvl w:ilvl="1">
+      <w:start w:val="1"/>
+      <w:numFmt w:val="bullet"/>
+      <w:lvlText w:val="o"/>
+      <w:lvlJc w:val="left"/>
+      <w:pPr>
+        <w:tabs>
+          <w:tab w:val="num" w:pos="1440"/>
+        </w:tabs>
+        <w:ind w:left="1440" w:hanging="360"/>
+      </w:pPr>
+      <w:rPr>
+        <w:rFonts w:ascii="Courier New" w:hAnsi="Courier New" w:hint="default"/>
+        <w:sz w:val="20"/>
+      </w:rPr>
+    </w:lvl>
+    <w:lvl w:ilvl="2" w:tentative="1">
+      <w:start w:val="1"/>
+      <w:numFmt w:val="bullet"/>
+      <w:lvlText w:val=""/>
+      <w:lvlJc w:val="left"/>
+      <w:pPr>
+        <w:tabs>
+          <w:tab w:val="num" w:pos="2160"/>
+        </w:tabs>
+        <w:ind w:left="2160" w:hanging="360"/>
+      </w:pPr>
+      <w:rPr>
+        <w:rFonts w:ascii="Symbol" w:hAnsi="Symbol" w:hint="default"/>
+        <w:sz w:val="20"/>
+      </w:rPr>
+    </w:lvl>
+    <w:lvl w:ilvl="3" w:tentative="1">
+      <w:start w:val="1"/>
+      <w:numFmt w:val="bullet"/>
+      <w:lvlText w:val=""/>
+      <w:lvlJc w:val="left"/>
+      <w:pPr>
+        <w:tabs>
+          <w:tab w:val="num" w:pos="2880"/>
+        </w:tabs>
+        <w:ind w:left="2880" w:hanging="360"/>
+      </w:pPr>
+      <w:rPr>
+        <w:rFonts w:ascii="Symbol" w:hAnsi="Symbol" w:hint="default"/>
+        <w:sz w:val="20"/>
+      </w:rPr>
+    </w:lvl>
+    <w:lvl w:ilvl="4" w:tentative="1">
+      <w:start w:val="1"/>
+      <w:numFmt w:val="bullet"/>
+      <w:lvlText w:val=""/>
+      <w:lvlJc w:val="left"/>
+      <w:pPr>
+        <w:tabs>
+          <w:tab w:val="num" w:pos="3600"/>
+        </w:tabs>
+        <w:ind w:left="3600" w:hanging="360"/>
+      </w:pPr>
+      <w:rPr>
+        <w:rFonts w:ascii="Symbol" w:hAnsi="Symbol" w:hint="default"/>
+        <w:sz w:val="20"/>
+      </w:rPr>
+    </w:lvl>
+    <w:lvl w:ilvl="5" w:tentative="1">
+      <w:start w:val="1"/>
+      <w:numFmt w:val="bullet"/>
+      <w:lvlText w:val=""/>
+      <w:lvlJc w:val="left"/>
+      <w:pPr>
+        <w:tabs>
+          <w:tab w:val="num" w:pos="4320"/>
+        </w:tabs>
+        <w:ind w:left="4320" w:hanging="360"/>
+      </w:pPr>
+      <w:rPr>
+        <w:rFonts w:ascii="Symbol" w:hAnsi="Symbol" w:hint="default"/>
+        <w:sz w:val="20"/>
+      </w:rPr>
+    </w:lvl>
+    <w:lvl w:ilvl="6" w:tentative="1">
+      <w:start w:val="1"/>
+      <w:numFmt w:val="bullet"/>
+      <w:lvlText w:val=""/>
+      <w:lvlJc w:val="left"/>
+      <w:pPr>
+        <w:tabs>
+          <w:tab w:val="num" w:pos="5040"/>
+        </w:tabs>
+        <w:ind w:left="5040" w:hanging="360"/>
+      </w:pPr>
+      <w:rPr>
+        <w:rFonts w:ascii="Symbol" w:hAnsi="Symbol" w:hint="default"/>
+        <w:sz w:val="20"/>
+      </w:rPr>
+    </w:lvl>
+    <w:lvl w:ilvl="7" w:tentative="1">
+      <w:start w:val="1"/>
+      <w:numFmt w:val="bullet"/>
+      <w:lvlText w:val=""/>
+      <w:lvlJc w:val="left"/>
+      <w:pPr>
+        <w:tabs>
+          <w:tab w:val="num" w:pos="5760"/>
+        </w:tabs>
+        <w:ind w:left="5760" w:hanging="360"/>
+      </w:pPr>
+      <w:rPr>
+        <w:rFonts w:ascii="Symbol" w:hAnsi="Symbol" w:hint="default"/>
+        <w:sz w:val="20"/>
+      </w:rPr>
+    </w:lvl>
+    <w:lvl w:ilvl="8" w:tentative="1">
+      <w:start w:val="1"/>
+      <w:numFmt w:val="bullet"/>
+      <w:lvlText w:val=""/>
+      <w:lvlJc w:val="left"/>
+      <w:pPr>
+        <w:tabs>
+          <w:tab w:val="num" w:pos="6480"/>
+        </w:tabs>
+        <w:ind w:left="6480" w:hanging="360"/>
+      </w:pPr>
+      <w:rPr>
+        <w:rFonts w:ascii="Symbol" w:hAnsi="Symbol" w:hint="default"/>
+        <w:sz w:val="20"/>
+      </w:rPr>
+    </w:lvl>
+  </w:abstractNum>
+  <w:abstractNum w:abstractNumId="1" w15:restartNumberingAfterBreak="0">
+    <w:nsid w:val="4E666341"/>
+    <w:multiLevelType w:val="multilevel"/>
+    <w:tmpl w:val="1EFCFAFE"/>
+    <w:lvl w:ilvl="0">
+      <w:start w:val="1"/>
+      <w:numFmt w:val="bullet"/>
+      <w:lvlText w:val=""/>
+      <w:lvlJc w:val="left"/>
+      <w:pPr>
+        <w:tabs>
+          <w:tab w:val="num" w:pos="720"/>
+        </w:tabs>
+        <w:ind w:left="720" w:hanging="360"/>
+      </w:pPr>
+      <w:rPr>
+        <w:rFonts w:ascii="Symbol" w:hAnsi="Symbol" w:hint="default"/>
+        <w:sz w:val="20"/>
+      </w:rPr>
+    </w:lvl>
+    <w:lvl w:ilvl="1" w:tentative="1">
+      <w:start w:val="1"/>
+      <w:numFmt w:val="bullet"/>
+      <w:lvlText w:val=""/>
+      <w:lvlJc w:val="left"/>
+      <w:pPr>
+        <w:tabs>
+          <w:tab w:val="num" w:pos="1440"/>
+        </w:tabs>
+        <w:ind w:left="1440" w:hanging="360"/>
+      </w:pPr>
+      <w:rPr>
+        <w:rFonts w:ascii="Symbol" w:hAnsi="Symbol" w:hint="default"/>
+        <w:sz w:val="20"/>
+      </w:rPr>
+    </w:lvl>
+    <w:lvl w:ilvl="2" w:tentative="1">
+      <w:start w:val="1"/>
+      <w:numFmt w:val="bullet"/>
+      <w:lvlText w:val=""/>
+      <w:lvlJc w:val="left"/>
+      <w:pPr>
+        <w:tabs>
+          <w:tab w:val="num" w:pos="2160"/>
+        </w:tabs>
+        <w:ind w:left="2160" w:hanging="360"/>
+      </w:pPr>
+      <w:rPr>
+        <w:rFonts w:ascii="Symbol" w:hAnsi="Symbol" w:hint="default"/>
+        <w:sz w:val="20"/>
+      </w:rPr>
+    </w:lvl>
+    <w:lvl w:ilvl="3" w:tentative="1">
+      <w:start w:val="1"/>
+      <w:numFmt w:val="bullet"/>
+      <w:lvlText w:val=""/>
+      <w:lvlJc w:val="left"/>
+      <w:pPr>
+        <w:tabs>
+          <w:tab w:val="num" w:pos="2880"/>
+        </w:tabs>
+        <w:ind w:left="2880" w:hanging="360"/>
+      </w:pPr>
+      <w:rPr>
+        <w:rFonts w:ascii="Symbol" w:hAnsi="Symbol" w:hint="default"/>
+        <w:sz w:val="20"/>
+      </w:rPr>
+    </w:lvl>
+    <w:lvl w:ilvl="4" w:tentative="1">
+      <w:start w:val="1"/>
+      <w:numFmt w:val="bullet"/>
+      <w:lvlText w:val=""/>
+      <w:lvlJc w:val="left"/>
+      <w:pPr>
+        <w:tabs>
+          <w:tab w:val="num" w:pos="3600"/>
+        </w:tabs>
+        <w:ind w:left="3600" w:hanging="360"/>
+      </w:pPr>
+      <w:rPr>
+        <w:rFonts w:ascii="Symbol" w:hAnsi="Symbol" w:hint="default"/>
+        <w:sz w:val="20"/>
+      </w:rPr>
+    </w:lvl>
+    <w:lvl w:ilvl="5" w:tentative="1">
+      <w:start w:val="1"/>
+      <w:numFmt w:val="bullet"/>
+      <w:lvlText w:val=""/>
+      <w:lvlJc w:val="left"/>
+      <w:pPr>
+        <w:tabs>
+          <w:tab w:val="num" w:pos="4320"/>
+        </w:tabs>
+        <w:ind w:left="4320" w:hanging="360"/>
+      </w:pPr>
+      <w:rPr>
+        <w:rFonts w:ascii="Symbol" w:hAnsi="Symbol" w:hint="default"/>
+        <w:sz w:val="20"/>
+      </w:rPr>
+    </w:lvl>
+    <w:lvl w:ilvl="6" w:tentative="1">
+      <w:start w:val="1"/>
+      <w:numFmt w:val="bullet"/>
+      <w:lvlText w:val=""/>
+      <w:lvlJc w:val="left"/>
+      <w:pPr>
+        <w:tabs>
+          <w:tab w:val="num" w:pos="5040"/>
+        </w:tabs>
+        <w:ind w:left="5040" w:hanging="360"/>
+      </w:pPr>
+      <w:rPr>
+        <w:rFonts w:ascii="Symbol" w:hAnsi="Symbol" w:hint="default"/>
+        <w:sz w:val="20"/>
+      </w:rPr>
+    </w:lvl>
+    <w:lvl w:ilvl="7" w:tentative="1">
+      <w:start w:val="1"/>
+      <w:numFmt w:val="bullet"/>
+      <w:lvlText w:val=""/>
+      <w:lvlJc w:val="left"/>
+      <w:pPr>
+        <w:tabs>
+          <w:tab w:val="num" w:pos="5760"/>
+        </w:tabs>
+        <w:ind w:left="5760" w:hanging="360"/>
+      </w:pPr>
+      <w:rPr>
+        <w:rFonts w:ascii="Symbol" w:hAnsi="Symbol" w:hint="default"/>
+        <w:sz w:val="20"/>
+      </w:rPr>
+    </w:lvl>
+    <w:lvl w:ilvl="8" w:tentative="1">
+      <w:start w:val="1"/>
+      <w:numFmt w:val="bullet"/>
+      <w:lvlText w:val=""/>
+      <w:lvlJc w:val="left"/>
+      <w:pPr>
+        <w:tabs>
+          <w:tab w:val="num" w:pos="6480"/>
+        </w:tabs>
+        <w:ind w:left="6480" w:hanging="360"/>
+      </w:pPr>
+      <w:rPr>
+        <w:rFonts w:ascii="Symbol" w:hAnsi="Symbol" w:hint="default"/>
+        <w:sz w:val="20"/>
+      </w:rPr>
+    </w:lvl>
+  </w:abstractNum>
+  <w:abstractNum w:abstractNumId="2" w15:restartNumberingAfterBreak="0">
+    <w:nsid w:val="69E70CFE"/>
+    <w:multiLevelType w:val="multilevel"/>
+    <w:tmpl w:val="203878A8"/>
+    <w:lvl w:ilvl="0">
+      <w:start w:val="1"/>
+      <w:numFmt w:val="decimal"/>
+      <w:lvlText w:val="%1."/>
+      <w:lvlJc w:val="left"/>
+      <w:pPr>
+        <w:tabs>
+          <w:tab w:val="num" w:pos="720"/>
+        </w:tabs>
+        <w:ind w:left="720" w:hanging="360"/>
+      </w:pPr>
+    </w:lvl>
+    <w:lvl w:ilvl="1">
+      <w:start w:val="1"/>
+      <w:numFmt w:val="bullet"/>
+      <w:lvlText w:val=""/>
+      <w:lvlJc w:val="left"/>
+      <w:pPr>
+        <w:tabs>
+          <w:tab w:val="num" w:pos="1440"/>
+        </w:tabs>
+        <w:ind w:left="1440" w:hanging="360"/>
+      </w:pPr>
+      <w:rPr>
+        <w:rFonts w:ascii="Symbol" w:hAnsi="Symbol" w:hint="default"/>
+        <w:sz w:val="20"/>
+      </w:rPr>
+    </w:lvl>
+    <w:lvl w:ilvl="2" w:tentative="1">
+      <w:start w:val="1"/>
+      <w:numFmt w:val="decimal"/>
+      <w:lvlText w:val="%3."/>
+      <w:lvlJc w:val="left"/>
+      <w:pPr>
+        <w:tabs>
+          <w:tab w:val="num" w:pos="2160"/>
+        </w:tabs>
+        <w:ind w:left="2160" w:hanging="360"/>
+      </w:pPr>
+    </w:lvl>
+    <w:lvl w:ilvl="3" w:tentative="1">
+      <w:start w:val="1"/>
+      <w:numFmt w:val="decimal"/>
+      <w:lvlText w:val="%4."/>
+      <w:lvlJc w:val="left"/>
+      <w:pPr>
+        <w:tabs>
+          <w:tab w:val="num" w:pos="2880"/>
+        </w:tabs>
+        <w:ind w:left="2880" w:hanging="360"/>
+      </w:pPr>
+    </w:lvl>
+    <w:lvl w:ilvl="4" w:tentative="1">
+      <w:start w:val="1"/>
+      <w:numFmt w:val="decimal"/>
+      <w:lvlText w:val="%5."/>
+      <w:lvlJc w:val="left"/>
+      <w:pPr>
+        <w:tabs>
+          <w:tab w:val="num" w:pos="3600"/>
+        </w:tabs>
+        <w:ind w:left="3600" w:hanging="360"/>
+      </w:pPr>
+    </w:lvl>
+    <w:lvl w:ilvl="5" w:tentative="1">
+      <w:start w:val="1"/>
+      <w:numFmt w:val="decimal"/>
+      <w:lvlText w:val="%6."/>
+      <w:lvlJc w:val="left"/>
+      <w:pPr>
+        <w:tabs>
+          <w:tab w:val="num" w:pos="4320"/>
+        </w:tabs>
+        <w:ind w:left="4320" w:hanging="360"/>
+      </w:pPr>
+    </w:lvl>
+    <w:lvl w:ilvl="6" w:tentative="1">
+      <w:start w:val="1"/>
+      <w:numFmt w:val="decimal"/>
+      <w:lvlText w:val="%7."/>
+      <w:lvlJc w:val="left"/>
+      <w:pPr>
+        <w:tabs>
+          <w:tab w:val="num" w:pos="5040"/>
+        </w:tabs>
+        <w:ind w:left="5040" w:hanging="360"/>
+      </w:pPr>
+    </w:lvl>
+    <w:lvl w:ilvl="7" w:tentative="1">
+      <w:start w:val="1"/>
+      <w:numFmt w:val="decimal"/>
+      <w:lvlText w:val="%8."/>
+      <w:lvlJc w:val="left"/>
+      <w:pPr>
+        <w:tabs>
+          <w:tab w:val="num" w:pos="5760"/>
+        </w:tabs>
+        <w:ind w:left="5760" w:hanging="360"/>
+      </w:pPr>
+    </w:lvl>
+    <w:lvl w:ilvl="8" w:tentative="1">
+      <w:start w:val="1"/>
+      <w:numFmt w:val="decimal"/>
+      <w:lvlText w:val="%9."/>
+      <w:lvlJc w:val="left"/>
+      <w:pPr>
+        <w:tabs>
+          <w:tab w:val="num" w:pos="6480"/>
+        </w:tabs>
+        <w:ind w:left="6480" w:hanging="360"/>
+      </w:pPr>
+    </w:lvl>
+  </w:abstractNum>
+  <w:num w:numId="1">
+    <w:abstractNumId w:val="2"/>
+  </w:num>
+  <w:num w:numId="2">
+    <w:abstractNumId w:val="0"/>
+  </w:num>
+  <w:num w:numId="3">
+    <w:abstractNumId w:val="1"/>
+  </w:num>
+</w:numbering>
 </file>
 
 <file path=word/styles.xml><?xml version="1.0" encoding="utf-8"?>
@@ -1188,10 +3845,32 @@
       <w:szCs w:val="32"/>
     </w:rPr>
   </w:style>
+  <w:style w:type="paragraph" w:styleId="Heading2">
+    <w:name w:val="heading 2"/>
+    <w:basedOn w:val="Normal"/>
+    <w:next w:val="Normal"/>
+    <w:link w:val="Heading2Char"/>
+    <w:uiPriority w:val="9"/>
+    <w:semiHidden/>
+    <w:unhideWhenUsed/>
+    <w:qFormat/>
+    <w:rsid w:val="00923A09"/>
+    <w:pPr>
+      <w:keepNext/>
+      <w:keepLines/>
+      <w:spacing w:before="40" w:after="0"/>
+      <w:outlineLvl w:val="1"/>
+    </w:pPr>
+    <w:rPr>
+      <w:rFonts w:asciiTheme="majorHAnsi" w:eastAsiaTheme="majorEastAsia" w:hAnsiTheme="majorHAnsi" w:cstheme="majorBidi"/>
+      <w:color w:val="2E74B5" w:themeColor="accent1" w:themeShade="BF"/>
+      <w:sz w:val="26"/>
+      <w:szCs w:val="26"/>
+    </w:rPr>
+  </w:style>
   <w:style w:type="character" w:default="1" w:styleId="DefaultParagraphFont">
     <w:name w:val="Default Paragraph Font"/>
     <w:uiPriority w:val="1"/>
-    <w:semiHidden/>
     <w:unhideWhenUsed/>
   </w:style>
   <w:style w:type="table" w:default="1" w:styleId="TableNormal">
@@ -1246,12 +3925,97 @@
     <w:name w:val="Hyperlink"/>
     <w:basedOn w:val="DefaultParagraphFont"/>
     <w:uiPriority w:val="99"/>
-    <w:semiHidden/>
     <w:unhideWhenUsed/>
     <w:rsid w:val="00966A43"/>
     <w:rPr>
       <w:color w:val="0000FF"/>
       <w:u w:val="single"/>
+    </w:rPr>
+  </w:style>
+  <w:style w:type="paragraph" w:styleId="NormalWeb">
+    <w:name w:val="Normal (Web)"/>
+    <w:basedOn w:val="Normal"/>
+    <w:uiPriority w:val="99"/>
+    <w:semiHidden/>
+    <w:unhideWhenUsed/>
+    <w:rsid w:val="002C12D0"/>
+    <w:pPr>
+      <w:spacing w:before="100" w:beforeAutospacing="1" w:after="100" w:afterAutospacing="1" w:line="240" w:lineRule="auto"/>
+    </w:pPr>
+    <w:rPr>
+      <w:rFonts w:ascii="Times New Roman" w:eastAsia="Times New Roman" w:hAnsi="Times New Roman" w:cs="Times New Roman"/>
+      <w:sz w:val="24"/>
+      <w:szCs w:val="24"/>
+    </w:rPr>
+  </w:style>
+  <w:style w:type="character" w:customStyle="1" w:styleId="hljs-keyword">
+    <w:name w:val="hljs-keyword"/>
+    <w:basedOn w:val="DefaultParagraphFont"/>
+    <w:rsid w:val="002C12D0"/>
+  </w:style>
+  <w:style w:type="character" w:customStyle="1" w:styleId="hljs-builtin">
+    <w:name w:val="hljs-built_in"/>
+    <w:basedOn w:val="DefaultParagraphFont"/>
+    <w:rsid w:val="002C12D0"/>
+  </w:style>
+  <w:style w:type="character" w:customStyle="1" w:styleId="hljs-string">
+    <w:name w:val="hljs-string"/>
+    <w:basedOn w:val="DefaultParagraphFont"/>
+    <w:rsid w:val="002C12D0"/>
+  </w:style>
+  <w:style w:type="character" w:customStyle="1" w:styleId="hljs-attr">
+    <w:name w:val="hljs-attr"/>
+    <w:basedOn w:val="DefaultParagraphFont"/>
+    <w:rsid w:val="002C12D0"/>
+  </w:style>
+  <w:style w:type="character" w:customStyle="1" w:styleId="hljs-function">
+    <w:name w:val="hljs-function"/>
+    <w:basedOn w:val="DefaultParagraphFont"/>
+    <w:rsid w:val="002C12D0"/>
+  </w:style>
+  <w:style w:type="character" w:customStyle="1" w:styleId="hljs-params">
+    <w:name w:val="hljs-params"/>
+    <w:basedOn w:val="DefaultParagraphFont"/>
+    <w:rsid w:val="002C12D0"/>
+  </w:style>
+  <w:style w:type="character" w:customStyle="1" w:styleId="Heading2Char">
+    <w:name w:val="Heading 2 Char"/>
+    <w:basedOn w:val="DefaultParagraphFont"/>
+    <w:link w:val="Heading2"/>
+    <w:uiPriority w:val="9"/>
+    <w:semiHidden/>
+    <w:rsid w:val="00923A09"/>
+    <w:rPr>
+      <w:rFonts w:asciiTheme="majorHAnsi" w:eastAsiaTheme="majorEastAsia" w:hAnsiTheme="majorHAnsi" w:cstheme="majorBidi"/>
+      <w:color w:val="2E74B5" w:themeColor="accent1" w:themeShade="BF"/>
+      <w:sz w:val="26"/>
+      <w:szCs w:val="26"/>
+    </w:rPr>
+  </w:style>
+  <w:style w:type="paragraph" w:customStyle="1" w:styleId="title">
+    <w:name w:val="title"/>
+    <w:basedOn w:val="Normal"/>
+    <w:rsid w:val="00923A09"/>
+    <w:pPr>
+      <w:spacing w:before="100" w:beforeAutospacing="1" w:after="100" w:afterAutospacing="1" w:line="240" w:lineRule="auto"/>
+    </w:pPr>
+    <w:rPr>
+      <w:rFonts w:ascii="Times New Roman" w:eastAsia="Times New Roman" w:hAnsi="Times New Roman" w:cs="Times New Roman"/>
+      <w:sz w:val="24"/>
+      <w:szCs w:val="24"/>
+    </w:rPr>
+  </w:style>
+  <w:style w:type="character" w:styleId="HTMLCode">
+    <w:name w:val="HTML Code"/>
+    <w:basedOn w:val="DefaultParagraphFont"/>
+    <w:uiPriority w:val="99"/>
+    <w:semiHidden/>
+    <w:unhideWhenUsed/>
+    <w:rsid w:val="00923A09"/>
+    <w:rPr>
+      <w:rFonts w:ascii="Courier New" w:eastAsia="Times New Roman" w:hAnsi="Courier New" w:cs="Courier New"/>
+      <w:sz w:val="20"/>
+      <w:szCs w:val="20"/>
     </w:rPr>
   </w:style>
 </w:styles>

</xml_diff>

<commit_message>
Microsoft Azure for node Js and .NET
</commit_message>
<xml_diff>
--- a/Multi Tenant.docx
+++ b/Multi Tenant.docx
@@ -2906,6 +2906,1701 @@
     </w:p>
     <w:p>
       <w:pPr>
+        <w:rPr>
+          <w:sz w:val="32"/>
+          <w:szCs w:val="32"/>
+        </w:rPr>
+      </w:pPr>
+      <w:r>
+        <w:rPr>
+          <w:sz w:val="32"/>
+          <w:szCs w:val="32"/>
+        </w:rPr>
+        <w:t>Cloud based Multitenant for Sales and Distribution</w:t>
+      </w:r>
+    </w:p>
+    <w:p>
+      <w:pPr>
+        <w:rPr>
+          <w:sz w:val="32"/>
+          <w:szCs w:val="32"/>
+        </w:rPr>
+      </w:pPr>
+      <w:r>
+        <w:rPr>
+          <w:sz w:val="32"/>
+          <w:szCs w:val="32"/>
+        </w:rPr>
+        <w:t>Node js Platform as a service</w:t>
+      </w:r>
+    </w:p>
+    <w:p>
+      <w:pPr>
+        <w:numPr>
+          <w:ilvl w:val="0"/>
+          <w:numId w:val="7"/>
+        </w:numPr>
+        <w:shd w:val="clear" w:color="auto" w:fill="FFFFFF"/>
+        <w:spacing w:before="100" w:beforeAutospacing="1" w:after="0" w:line="240" w:lineRule="auto"/>
+        <w:ind w:left="570"/>
+        <w:rPr>
+          <w:rFonts w:ascii="Segoe UI" w:eastAsia="Times New Roman" w:hAnsi="Segoe UI" w:cs="Segoe UI"/>
+          <w:color w:val="000000"/>
+          <w:sz w:val="24"/>
+          <w:szCs w:val="24"/>
+        </w:rPr>
+      </w:pPr>
+      <w:r>
+        <w:rPr>
+          <w:rFonts w:ascii="Segoe UI" w:eastAsia="Times New Roman" w:hAnsi="Segoe UI" w:cs="Segoe UI"/>
+          <w:color w:val="000000"/>
+          <w:sz w:val="24"/>
+          <w:szCs w:val="24"/>
+        </w:rPr>
+        <w:t>Node.js-related software for your operating system:</w:t>
+      </w:r>
+    </w:p>
+    <w:p>
+      <w:pPr>
+        <w:numPr>
+          <w:ilvl w:val="1"/>
+          <w:numId w:val="7"/>
+        </w:numPr>
+        <w:shd w:val="clear" w:color="auto" w:fill="FFFFFF"/>
+        <w:spacing w:before="100" w:beforeAutospacing="1" w:after="0" w:line="240" w:lineRule="auto"/>
+        <w:ind w:left="870"/>
+        <w:rPr>
+          <w:rFonts w:ascii="Segoe UI" w:eastAsia="Times New Roman" w:hAnsi="Segoe UI" w:cs="Segoe UI"/>
+          <w:color w:val="000000"/>
+          <w:sz w:val="24"/>
+          <w:szCs w:val="24"/>
+        </w:rPr>
+      </w:pPr>
+      <w:r>
+        <w:rPr>
+          <w:rFonts w:ascii="Segoe UI" w:eastAsia="Times New Roman" w:hAnsi="Segoe UI" w:cs="Segoe UI"/>
+          <w:b/>
+          <w:bCs/>
+          <w:color w:val="000000"/>
+          <w:sz w:val="24"/>
+          <w:szCs w:val="24"/>
+        </w:rPr>
+        <w:t>MacOS</w:t>
+      </w:r>
+      <w:r>
+        <w:rPr>
+          <w:rFonts w:ascii="Segoe UI" w:eastAsia="Times New Roman" w:hAnsi="Segoe UI" w:cs="Segoe UI"/>
+          <w:color w:val="000000"/>
+          <w:sz w:val="24"/>
+          <w:szCs w:val="24"/>
+        </w:rPr>
+        <w:t>, install Homebrew and Node.js, then install the ODBC driver and SQLCMD. See </w:t>
+      </w:r>
+      <w:hyperlink r:id="rId22" w:history="1">
+        <w:r>
+          <w:rPr>
+            <w:rFonts w:ascii="Segoe UI" w:eastAsia="Times New Roman" w:hAnsi="Segoe UI" w:cs="Segoe UI"/>
+            <w:color w:val="0000FF"/>
+            <w:sz w:val="24"/>
+            <w:szCs w:val="24"/>
+            <w:u w:val="single"/>
+          </w:rPr>
+          <w:t>Step 1.2 and 1.3</w:t>
+        </w:r>
+      </w:hyperlink>
+      <w:r>
+        <w:rPr>
+          <w:rFonts w:ascii="Segoe UI" w:eastAsia="Times New Roman" w:hAnsi="Segoe UI" w:cs="Segoe UI"/>
+          <w:color w:val="000000"/>
+          <w:sz w:val="24"/>
+          <w:szCs w:val="24"/>
+        </w:rPr>
+        <w:t>.</w:t>
+      </w:r>
+    </w:p>
+    <w:p>
+      <w:pPr>
+        <w:numPr>
+          <w:ilvl w:val="1"/>
+          <w:numId w:val="7"/>
+        </w:numPr>
+        <w:shd w:val="clear" w:color="auto" w:fill="FFFFFF"/>
+        <w:spacing w:before="100" w:beforeAutospacing="1" w:after="0" w:line="240" w:lineRule="auto"/>
+        <w:ind w:left="870"/>
+        <w:rPr>
+          <w:rFonts w:ascii="Segoe UI" w:eastAsia="Times New Roman" w:hAnsi="Segoe UI" w:cs="Segoe UI"/>
+          <w:color w:val="000000"/>
+          <w:sz w:val="24"/>
+          <w:szCs w:val="24"/>
+        </w:rPr>
+      </w:pPr>
+      <w:r>
+        <w:rPr>
+          <w:rFonts w:ascii="Segoe UI" w:eastAsia="Times New Roman" w:hAnsi="Segoe UI" w:cs="Segoe UI"/>
+          <w:b/>
+          <w:bCs/>
+          <w:color w:val="000000"/>
+          <w:sz w:val="24"/>
+          <w:szCs w:val="24"/>
+        </w:rPr>
+        <w:lastRenderedPageBreak/>
+        <w:t>Ubuntu</w:t>
+      </w:r>
+      <w:r>
+        <w:rPr>
+          <w:rFonts w:ascii="Segoe UI" w:eastAsia="Times New Roman" w:hAnsi="Segoe UI" w:cs="Segoe UI"/>
+          <w:color w:val="000000"/>
+          <w:sz w:val="24"/>
+          <w:szCs w:val="24"/>
+        </w:rPr>
+        <w:t>, install Node.js, then install the ODBC driver and SQLCMD. See </w:t>
+      </w:r>
+      <w:hyperlink r:id="rId23" w:history="1">
+        <w:r>
+          <w:rPr>
+            <w:rFonts w:ascii="Segoe UI" w:eastAsia="Times New Roman" w:hAnsi="Segoe UI" w:cs="Segoe UI"/>
+            <w:color w:val="0000FF"/>
+            <w:sz w:val="24"/>
+            <w:szCs w:val="24"/>
+            <w:u w:val="single"/>
+          </w:rPr>
+          <w:t>Step 1.2 and 1.3</w:t>
+        </w:r>
+      </w:hyperlink>
+      <w:r>
+        <w:rPr>
+          <w:rFonts w:ascii="Segoe UI" w:eastAsia="Times New Roman" w:hAnsi="Segoe UI" w:cs="Segoe UI"/>
+          <w:color w:val="000000"/>
+          <w:sz w:val="24"/>
+          <w:szCs w:val="24"/>
+        </w:rPr>
+        <w:t>.</w:t>
+      </w:r>
+    </w:p>
+    <w:p>
+      <w:pPr>
+        <w:numPr>
+          <w:ilvl w:val="1"/>
+          <w:numId w:val="7"/>
+        </w:numPr>
+        <w:shd w:val="clear" w:color="auto" w:fill="FFFFFF"/>
+        <w:spacing w:before="100" w:beforeAutospacing="1" w:after="0" w:line="240" w:lineRule="auto"/>
+        <w:ind w:left="870"/>
+        <w:rPr>
+          <w:rFonts w:ascii="Segoe UI" w:eastAsia="Times New Roman" w:hAnsi="Segoe UI" w:cs="Segoe UI"/>
+          <w:color w:val="000000"/>
+          <w:sz w:val="24"/>
+          <w:szCs w:val="24"/>
+        </w:rPr>
+      </w:pPr>
+      <w:r>
+        <w:rPr>
+          <w:rFonts w:ascii="Segoe UI" w:eastAsia="Times New Roman" w:hAnsi="Segoe UI" w:cs="Segoe UI"/>
+          <w:b/>
+          <w:bCs/>
+          <w:color w:val="000000"/>
+          <w:sz w:val="24"/>
+          <w:szCs w:val="24"/>
+        </w:rPr>
+        <w:t>Windows</w:t>
+      </w:r>
+      <w:r>
+        <w:rPr>
+          <w:rFonts w:ascii="Segoe UI" w:eastAsia="Times New Roman" w:hAnsi="Segoe UI" w:cs="Segoe UI"/>
+          <w:color w:val="000000"/>
+          <w:sz w:val="24"/>
+          <w:szCs w:val="24"/>
+        </w:rPr>
+        <w:t>, install Chocolatey and Node.js, then install the ODBC driver and SQLCMD. See </w:t>
+      </w:r>
+      <w:hyperlink r:id="rId24" w:history="1">
+        <w:r>
+          <w:rPr>
+            <w:rFonts w:ascii="Segoe UI" w:eastAsia="Times New Roman" w:hAnsi="Segoe UI" w:cs="Segoe UI"/>
+            <w:color w:val="0000FF"/>
+            <w:sz w:val="24"/>
+            <w:szCs w:val="24"/>
+            <w:u w:val="single"/>
+          </w:rPr>
+          <w:t>Step 1.2 and 1.3</w:t>
+        </w:r>
+      </w:hyperlink>
+      <w:r>
+        <w:rPr>
+          <w:rFonts w:ascii="Segoe UI" w:eastAsia="Times New Roman" w:hAnsi="Segoe UI" w:cs="Segoe UI"/>
+          <w:color w:val="000000"/>
+          <w:sz w:val="24"/>
+          <w:szCs w:val="24"/>
+        </w:rPr>
+        <w:t>.</w:t>
+      </w:r>
+    </w:p>
+    <w:p>
+      <w:pPr>
+        <w:shd w:val="clear" w:color="auto" w:fill="FFFFFF"/>
+        <w:spacing w:after="0" w:line="240" w:lineRule="auto"/>
+        <w:outlineLvl w:val="1"/>
+        <w:rPr>
+          <w:rFonts w:ascii="Segoe UI" w:eastAsia="Times New Roman" w:hAnsi="Segoe UI" w:cs="Segoe UI"/>
+          <w:b/>
+          <w:bCs/>
+          <w:color w:val="000000"/>
+          <w:sz w:val="36"/>
+          <w:szCs w:val="36"/>
+        </w:rPr>
+      </w:pPr>
+      <w:r>
+        <w:rPr>
+          <w:rFonts w:ascii="Segoe UI" w:eastAsia="Times New Roman" w:hAnsi="Segoe UI" w:cs="Segoe UI"/>
+          <w:b/>
+          <w:bCs/>
+          <w:color w:val="000000"/>
+          <w:sz w:val="36"/>
+          <w:szCs w:val="36"/>
+        </w:rPr>
+        <w:t>Get SQL server connection information</w:t>
+      </w:r>
+    </w:p>
+    <w:p>
+      <w:pPr>
+        <w:shd w:val="clear" w:color="auto" w:fill="FFFFFF"/>
+        <w:spacing w:before="100" w:beforeAutospacing="1" w:after="0" w:line="240" w:lineRule="auto"/>
+        <w:rPr>
+          <w:rFonts w:ascii="Segoe UI" w:eastAsia="Times New Roman" w:hAnsi="Segoe UI" w:cs="Segoe UI"/>
+          <w:color w:val="000000"/>
+          <w:sz w:val="24"/>
+          <w:szCs w:val="24"/>
+        </w:rPr>
+      </w:pPr>
+      <w:r>
+        <w:rPr>
+          <w:rFonts w:ascii="Segoe UI" w:eastAsia="Times New Roman" w:hAnsi="Segoe UI" w:cs="Segoe UI"/>
+          <w:color w:val="000000"/>
+          <w:sz w:val="24"/>
+          <w:szCs w:val="24"/>
+        </w:rPr>
+        <w:t>Get the connection information you need to connect to the Azure SQL database. You'll need the fully qualified server name or host name, database name, and login information for the upcoming procedures.</w:t>
+      </w:r>
+    </w:p>
+    <w:p>
+      <w:pPr>
+        <w:numPr>
+          <w:ilvl w:val="0"/>
+          <w:numId w:val="8"/>
+        </w:numPr>
+        <w:shd w:val="clear" w:color="auto" w:fill="FFFFFF"/>
+        <w:spacing w:before="100" w:beforeAutospacing="1" w:after="0" w:line="240" w:lineRule="auto"/>
+        <w:ind w:left="570"/>
+        <w:rPr>
+          <w:rFonts w:ascii="Segoe UI" w:eastAsia="Times New Roman" w:hAnsi="Segoe UI" w:cs="Segoe UI"/>
+          <w:color w:val="000000"/>
+          <w:sz w:val="24"/>
+          <w:szCs w:val="24"/>
+        </w:rPr>
+      </w:pPr>
+      <w:r>
+        <w:rPr>
+          <w:rFonts w:ascii="Segoe UI" w:eastAsia="Times New Roman" w:hAnsi="Segoe UI" w:cs="Segoe UI"/>
+          <w:color w:val="000000"/>
+          <w:sz w:val="24"/>
+          <w:szCs w:val="24"/>
+        </w:rPr>
+        <w:t>Sign in to the </w:t>
+      </w:r>
+      <w:hyperlink r:id="rId25" w:history="1">
+        <w:r>
+          <w:rPr>
+            <w:rFonts w:ascii="Segoe UI" w:eastAsia="Times New Roman" w:hAnsi="Segoe UI" w:cs="Segoe UI"/>
+            <w:color w:val="0000FF"/>
+            <w:sz w:val="24"/>
+            <w:szCs w:val="24"/>
+            <w:u w:val="single"/>
+          </w:rPr>
+          <w:t>Azure portal</w:t>
+        </w:r>
+      </w:hyperlink>
+      <w:r>
+        <w:rPr>
+          <w:rFonts w:ascii="Segoe UI" w:eastAsia="Times New Roman" w:hAnsi="Segoe UI" w:cs="Segoe UI"/>
+          <w:color w:val="000000"/>
+          <w:sz w:val="24"/>
+          <w:szCs w:val="24"/>
+        </w:rPr>
+        <w:t>.</w:t>
+      </w:r>
+    </w:p>
+    <w:p>
+      <w:pPr>
+        <w:numPr>
+          <w:ilvl w:val="0"/>
+          <w:numId w:val="8"/>
+        </w:numPr>
+        <w:shd w:val="clear" w:color="auto" w:fill="FFFFFF"/>
+        <w:spacing w:before="100" w:beforeAutospacing="1" w:after="0" w:line="240" w:lineRule="auto"/>
+        <w:ind w:left="570"/>
+        <w:rPr>
+          <w:rFonts w:ascii="Segoe UI" w:eastAsia="Times New Roman" w:hAnsi="Segoe UI" w:cs="Segoe UI"/>
+          <w:color w:val="000000"/>
+          <w:sz w:val="24"/>
+          <w:szCs w:val="24"/>
+        </w:rPr>
+      </w:pPr>
+      <w:r>
+        <w:rPr>
+          <w:rFonts w:ascii="Segoe UI" w:eastAsia="Times New Roman" w:hAnsi="Segoe UI" w:cs="Segoe UI"/>
+          <w:color w:val="000000"/>
+          <w:sz w:val="24"/>
+          <w:szCs w:val="24"/>
+        </w:rPr>
+        <w:t>Navigate to the </w:t>
+      </w:r>
+      <w:r>
+        <w:rPr>
+          <w:rFonts w:ascii="Segoe UI" w:eastAsia="Times New Roman" w:hAnsi="Segoe UI" w:cs="Segoe UI"/>
+          <w:b/>
+          <w:bCs/>
+          <w:color w:val="000000"/>
+          <w:sz w:val="24"/>
+          <w:szCs w:val="24"/>
+        </w:rPr>
+        <w:t>SQL databases</w:t>
+      </w:r>
+      <w:r>
+        <w:rPr>
+          <w:rFonts w:ascii="Segoe UI" w:eastAsia="Times New Roman" w:hAnsi="Segoe UI" w:cs="Segoe UI"/>
+          <w:color w:val="000000"/>
+          <w:sz w:val="24"/>
+          <w:szCs w:val="24"/>
+        </w:rPr>
+        <w:t> or </w:t>
+      </w:r>
+      <w:r>
+        <w:rPr>
+          <w:rFonts w:ascii="Segoe UI" w:eastAsia="Times New Roman" w:hAnsi="Segoe UI" w:cs="Segoe UI"/>
+          <w:b/>
+          <w:bCs/>
+          <w:color w:val="000000"/>
+          <w:sz w:val="24"/>
+          <w:szCs w:val="24"/>
+        </w:rPr>
+        <w:t>SQL managed instances</w:t>
+      </w:r>
+      <w:r>
+        <w:rPr>
+          <w:rFonts w:ascii="Segoe UI" w:eastAsia="Times New Roman" w:hAnsi="Segoe UI" w:cs="Segoe UI"/>
+          <w:color w:val="000000"/>
+          <w:sz w:val="24"/>
+          <w:szCs w:val="24"/>
+        </w:rPr>
+        <w:t> page.</w:t>
+      </w:r>
+    </w:p>
+    <w:p>
+      <w:pPr>
+        <w:numPr>
+          <w:ilvl w:val="0"/>
+          <w:numId w:val="8"/>
+        </w:numPr>
+        <w:shd w:val="clear" w:color="auto" w:fill="FFFFFF"/>
+        <w:spacing w:before="100" w:beforeAutospacing="1" w:after="0" w:line="240" w:lineRule="auto"/>
+        <w:ind w:left="570"/>
+        <w:rPr>
+          <w:rFonts w:ascii="Segoe UI" w:eastAsia="Times New Roman" w:hAnsi="Segoe UI" w:cs="Segoe UI"/>
+          <w:color w:val="000000"/>
+          <w:sz w:val="24"/>
+          <w:szCs w:val="24"/>
+        </w:rPr>
+      </w:pPr>
+      <w:r>
+        <w:rPr>
+          <w:rFonts w:ascii="Segoe UI" w:eastAsia="Times New Roman" w:hAnsi="Segoe UI" w:cs="Segoe UI"/>
+          <w:color w:val="000000"/>
+          <w:sz w:val="24"/>
+          <w:szCs w:val="24"/>
+        </w:rPr>
+        <w:t>On the </w:t>
+      </w:r>
+      <w:r>
+        <w:rPr>
+          <w:rFonts w:ascii="Segoe UI" w:eastAsia="Times New Roman" w:hAnsi="Segoe UI" w:cs="Segoe UI"/>
+          <w:b/>
+          <w:bCs/>
+          <w:color w:val="000000"/>
+          <w:sz w:val="24"/>
+          <w:szCs w:val="24"/>
+        </w:rPr>
+        <w:t>Overview</w:t>
+      </w:r>
+      <w:r>
+        <w:rPr>
+          <w:rFonts w:ascii="Segoe UI" w:eastAsia="Times New Roman" w:hAnsi="Segoe UI" w:cs="Segoe UI"/>
+          <w:color w:val="000000"/>
+          <w:sz w:val="24"/>
+          <w:szCs w:val="24"/>
+        </w:rPr>
+        <w:t> page, review the fully qualified server name next to </w:t>
+      </w:r>
+      <w:r>
+        <w:rPr>
+          <w:rFonts w:ascii="Segoe UI" w:eastAsia="Times New Roman" w:hAnsi="Segoe UI" w:cs="Segoe UI"/>
+          <w:b/>
+          <w:bCs/>
+          <w:color w:val="000000"/>
+          <w:sz w:val="24"/>
+          <w:szCs w:val="24"/>
+        </w:rPr>
+        <w:t>Server name</w:t>
+      </w:r>
+      <w:r>
+        <w:rPr>
+          <w:rFonts w:ascii="Segoe UI" w:eastAsia="Times New Roman" w:hAnsi="Segoe UI" w:cs="Segoe UI"/>
+          <w:color w:val="000000"/>
+          <w:sz w:val="24"/>
+          <w:szCs w:val="24"/>
+        </w:rPr>
+        <w:t> for a single database or the fully qualified server name next to </w:t>
+      </w:r>
+      <w:r>
+        <w:rPr>
+          <w:rFonts w:ascii="Segoe UI" w:eastAsia="Times New Roman" w:hAnsi="Segoe UI" w:cs="Segoe UI"/>
+          <w:b/>
+          <w:bCs/>
+          <w:color w:val="000000"/>
+          <w:sz w:val="24"/>
+          <w:szCs w:val="24"/>
+        </w:rPr>
+        <w:t>Host</w:t>
+      </w:r>
+      <w:r>
+        <w:rPr>
+          <w:rFonts w:ascii="Segoe UI" w:eastAsia="Times New Roman" w:hAnsi="Segoe UI" w:cs="Segoe UI"/>
+          <w:color w:val="000000"/>
+          <w:sz w:val="24"/>
+          <w:szCs w:val="24"/>
+        </w:rPr>
+        <w:t> for a managed instance. To copy the server name or host name, hover over it and select the </w:t>
+      </w:r>
+      <w:r>
+        <w:rPr>
+          <w:rFonts w:ascii="Segoe UI" w:eastAsia="Times New Roman" w:hAnsi="Segoe UI" w:cs="Segoe UI"/>
+          <w:b/>
+          <w:bCs/>
+          <w:color w:val="000000"/>
+          <w:sz w:val="24"/>
+          <w:szCs w:val="24"/>
+        </w:rPr>
+        <w:t>Copy</w:t>
+      </w:r>
+      <w:r>
+        <w:rPr>
+          <w:rFonts w:ascii="Segoe UI" w:eastAsia="Times New Roman" w:hAnsi="Segoe UI" w:cs="Segoe UI"/>
+          <w:color w:val="000000"/>
+          <w:sz w:val="24"/>
+          <w:szCs w:val="24"/>
+        </w:rPr>
+        <w:t> icon.</w:t>
+      </w:r>
+    </w:p>
+    <w:p>
+      <w:pPr>
+        <w:shd w:val="clear" w:color="auto" w:fill="FFFFFF"/>
+        <w:spacing w:after="0" w:line="240" w:lineRule="auto"/>
+        <w:outlineLvl w:val="1"/>
+        <w:rPr>
+          <w:rFonts w:ascii="Segoe UI" w:eastAsia="Times New Roman" w:hAnsi="Segoe UI" w:cs="Segoe UI"/>
+          <w:b/>
+          <w:bCs/>
+          <w:color w:val="000000"/>
+          <w:sz w:val="36"/>
+          <w:szCs w:val="36"/>
+        </w:rPr>
+      </w:pPr>
+      <w:r>
+        <w:rPr>
+          <w:rFonts w:ascii="Segoe UI" w:eastAsia="Times New Roman" w:hAnsi="Segoe UI" w:cs="Segoe UI"/>
+          <w:b/>
+          <w:bCs/>
+          <w:color w:val="000000"/>
+          <w:sz w:val="36"/>
+          <w:szCs w:val="36"/>
+        </w:rPr>
+        <w:t>Create the project</w:t>
+      </w:r>
+    </w:p>
+    <w:p>
+      <w:pPr>
+        <w:shd w:val="clear" w:color="auto" w:fill="FFFFFF"/>
+        <w:spacing w:before="100" w:beforeAutospacing="1" w:after="0" w:line="240" w:lineRule="auto"/>
+        <w:rPr>
+          <w:rFonts w:ascii="Segoe UI" w:eastAsia="Times New Roman" w:hAnsi="Segoe UI" w:cs="Segoe UI"/>
+          <w:color w:val="000000"/>
+          <w:sz w:val="24"/>
+          <w:szCs w:val="24"/>
+        </w:rPr>
+      </w:pPr>
+      <w:r>
+        <w:rPr>
+          <w:rFonts w:ascii="Segoe UI" w:eastAsia="Times New Roman" w:hAnsi="Segoe UI" w:cs="Segoe UI"/>
+          <w:color w:val="000000"/>
+          <w:sz w:val="24"/>
+          <w:szCs w:val="24"/>
+        </w:rPr>
+        <w:t>Open a command prompt and create a folder named </w:t>
+      </w:r>
+      <w:r>
+        <w:rPr>
+          <w:rFonts w:ascii="Segoe UI" w:eastAsia="Times New Roman" w:hAnsi="Segoe UI" w:cs="Segoe UI"/>
+          <w:i/>
+          <w:iCs/>
+          <w:color w:val="000000"/>
+          <w:sz w:val="24"/>
+          <w:szCs w:val="24"/>
+        </w:rPr>
+        <w:t>sqltest</w:t>
+      </w:r>
+      <w:r>
+        <w:rPr>
+          <w:rFonts w:ascii="Segoe UI" w:eastAsia="Times New Roman" w:hAnsi="Segoe UI" w:cs="Segoe UI"/>
+          <w:color w:val="000000"/>
+          <w:sz w:val="24"/>
+          <w:szCs w:val="24"/>
+        </w:rPr>
+        <w:t>. Navigate to the folder you created and run the following command:</w:t>
+      </w:r>
+    </w:p>
+    <w:p>
+      <w:pPr>
+        <w:shd w:val="clear" w:color="auto" w:fill="FFFFFF"/>
+        <w:spacing w:before="100" w:beforeAutospacing="1" w:after="0" w:line="240" w:lineRule="auto"/>
+        <w:rPr>
+          <w:rFonts w:ascii="Segoe UI" w:eastAsia="Times New Roman" w:hAnsi="Segoe UI" w:cs="Segoe UI"/>
+          <w:color w:val="000000"/>
+          <w:sz w:val="24"/>
+          <w:szCs w:val="24"/>
+        </w:rPr>
+      </w:pPr>
+    </w:p>
+    <w:p>
+      <w:pPr>
+        <w:pStyle w:val="ListParagraph"/>
+        <w:numPr>
+          <w:ilvl w:val="0"/>
+          <w:numId w:val="9"/>
+        </w:numPr>
+        <w:spacing w:after="0" w:line="240" w:lineRule="auto"/>
+        <w:rPr>
+          <w:rFonts w:ascii="Courier New" w:eastAsia="Times New Roman" w:hAnsi="Courier New" w:cs="Courier New"/>
+          <w:color w:val="000000"/>
+          <w:sz w:val="21"/>
+          <w:szCs w:val="21"/>
+          <w:shd w:val="clear" w:color="auto" w:fill="FAFAFA"/>
+        </w:rPr>
+      </w:pPr>
+      <w:r>
+        <w:rPr>
+          <w:rFonts w:ascii="Courier New" w:eastAsia="Times New Roman" w:hAnsi="Courier New" w:cs="Courier New"/>
+          <w:color w:val="000000"/>
+          <w:sz w:val="21"/>
+          <w:szCs w:val="21"/>
+          <w:shd w:val="clear" w:color="auto" w:fill="FAFAFA"/>
+        </w:rPr>
+        <w:t>npm init -y</w:t>
+      </w:r>
+    </w:p>
+    <w:p>
+      <w:pPr>
+        <w:pStyle w:val="ListParagraph"/>
+        <w:numPr>
+          <w:ilvl w:val="0"/>
+          <w:numId w:val="9"/>
+        </w:numPr>
+        <w:spacing w:after="0" w:line="240" w:lineRule="auto"/>
+        <w:rPr>
+          <w:rFonts w:ascii="Courier New" w:eastAsia="Times New Roman" w:hAnsi="Courier New" w:cs="Courier New"/>
+          <w:color w:val="000000"/>
+          <w:sz w:val="21"/>
+          <w:szCs w:val="21"/>
+          <w:shd w:val="clear" w:color="auto" w:fill="FAFAFA"/>
+        </w:rPr>
+      </w:pPr>
+      <w:r>
+        <w:rPr>
+          <w:rFonts w:ascii="Courier New" w:eastAsia="Times New Roman" w:hAnsi="Courier New" w:cs="Courier New"/>
+          <w:color w:val="000000"/>
+          <w:sz w:val="21"/>
+          <w:szCs w:val="21"/>
+          <w:shd w:val="clear" w:color="auto" w:fill="FAFAFA"/>
+        </w:rPr>
+        <w:t>npm install tedious@5.0.3</w:t>
+      </w:r>
+    </w:p>
+    <w:p>
+      <w:pPr>
+        <w:pStyle w:val="ListParagraph"/>
+        <w:numPr>
+          <w:ilvl w:val="0"/>
+          <w:numId w:val="9"/>
+        </w:numPr>
+        <w:rPr>
+          <w:sz w:val="32"/>
+          <w:szCs w:val="32"/>
+        </w:rPr>
+      </w:pPr>
+      <w:r>
+        <w:rPr>
+          <w:rFonts w:ascii="Courier New" w:eastAsia="Times New Roman" w:hAnsi="Courier New" w:cs="Courier New"/>
+          <w:color w:val="000000"/>
+          <w:sz w:val="21"/>
+          <w:szCs w:val="21"/>
+          <w:shd w:val="clear" w:color="auto" w:fill="FAFAFA"/>
+        </w:rPr>
+        <w:t>npm install async@2.6.2</w:t>
+      </w:r>
+    </w:p>
+    <w:p>
+      <w:pPr>
+        <w:shd w:val="clear" w:color="auto" w:fill="FFFFFF"/>
+        <w:spacing w:after="0" w:line="240" w:lineRule="auto"/>
+        <w:outlineLvl w:val="1"/>
+        <w:rPr>
+          <w:rFonts w:ascii="Segoe UI" w:eastAsia="Times New Roman" w:hAnsi="Segoe UI" w:cs="Segoe UI"/>
+          <w:b/>
+          <w:bCs/>
+          <w:color w:val="000000"/>
+          <w:sz w:val="36"/>
+          <w:szCs w:val="36"/>
+        </w:rPr>
+      </w:pPr>
+      <w:r>
+        <w:rPr>
+          <w:rFonts w:ascii="Segoe UI" w:eastAsia="Times New Roman" w:hAnsi="Segoe UI" w:cs="Segoe UI"/>
+          <w:b/>
+          <w:bCs/>
+          <w:color w:val="000000"/>
+          <w:sz w:val="36"/>
+          <w:szCs w:val="36"/>
+        </w:rPr>
+        <w:t>Add code to query database</w:t>
+      </w:r>
+    </w:p>
+    <w:p>
+      <w:pPr>
+        <w:numPr>
+          <w:ilvl w:val="0"/>
+          <w:numId w:val="10"/>
+        </w:numPr>
+        <w:shd w:val="clear" w:color="auto" w:fill="FFFFFF"/>
+        <w:spacing w:before="100" w:beforeAutospacing="1" w:after="0" w:line="240" w:lineRule="auto"/>
+        <w:ind w:left="570"/>
+        <w:rPr>
+          <w:rFonts w:ascii="Segoe UI" w:eastAsia="Times New Roman" w:hAnsi="Segoe UI" w:cs="Segoe UI"/>
+          <w:color w:val="000000"/>
+          <w:sz w:val="24"/>
+          <w:szCs w:val="24"/>
+        </w:rPr>
+      </w:pPr>
+      <w:r>
+        <w:rPr>
+          <w:rFonts w:ascii="Segoe UI" w:eastAsia="Times New Roman" w:hAnsi="Segoe UI" w:cs="Segoe UI"/>
+          <w:color w:val="000000"/>
+          <w:sz w:val="24"/>
+          <w:szCs w:val="24"/>
+        </w:rPr>
+        <w:t>In your favorite text editor, create a new file, </w:t>
+      </w:r>
+      <w:r>
+        <w:rPr>
+          <w:rFonts w:ascii="Segoe UI" w:eastAsia="Times New Roman" w:hAnsi="Segoe UI" w:cs="Segoe UI"/>
+          <w:i/>
+          <w:iCs/>
+          <w:color w:val="000000"/>
+          <w:sz w:val="24"/>
+          <w:szCs w:val="24"/>
+        </w:rPr>
+        <w:t>sqltest.js</w:t>
+      </w:r>
+      <w:r>
+        <w:rPr>
+          <w:rFonts w:ascii="Segoe UI" w:eastAsia="Times New Roman" w:hAnsi="Segoe UI" w:cs="Segoe UI"/>
+          <w:color w:val="000000"/>
+          <w:sz w:val="24"/>
+          <w:szCs w:val="24"/>
+        </w:rPr>
+        <w:t>.</w:t>
+      </w:r>
+    </w:p>
+    <w:p>
+      <w:pPr>
+        <w:numPr>
+          <w:ilvl w:val="0"/>
+          <w:numId w:val="10"/>
+        </w:numPr>
+        <w:shd w:val="clear" w:color="auto" w:fill="FFFFFF"/>
+        <w:spacing w:before="100" w:beforeAutospacing="1" w:after="0" w:line="240" w:lineRule="auto"/>
+        <w:ind w:left="570"/>
+        <w:rPr>
+          <w:rFonts w:ascii="Segoe UI" w:eastAsia="Times New Roman" w:hAnsi="Segoe UI" w:cs="Segoe UI"/>
+          <w:color w:val="000000"/>
+          <w:sz w:val="24"/>
+          <w:szCs w:val="24"/>
+        </w:rPr>
+      </w:pPr>
+      <w:r>
+        <w:rPr>
+          <w:rFonts w:ascii="Segoe UI" w:eastAsia="Times New Roman" w:hAnsi="Segoe UI" w:cs="Segoe UI"/>
+          <w:color w:val="000000"/>
+          <w:sz w:val="24"/>
+          <w:szCs w:val="24"/>
+        </w:rPr>
+        <w:t>Replace its contents with the following code. Then add the appropriate values for your server, database, user, and password.</w:t>
+      </w:r>
+    </w:p>
+    <w:p>
+      <w:pPr>
+        <w:shd w:val="clear" w:color="auto" w:fill="FFFFFF"/>
+        <w:spacing w:before="100" w:beforeAutospacing="1" w:after="0" w:line="240" w:lineRule="auto"/>
+        <w:jc w:val="center"/>
+        <w:rPr>
+          <w:rFonts w:ascii="Segoe UI" w:eastAsia="Times New Roman" w:hAnsi="Segoe UI" w:cs="Segoe UI"/>
+          <w:color w:val="000000"/>
+          <w:sz w:val="24"/>
+          <w:szCs w:val="24"/>
+        </w:rPr>
+      </w:pPr>
+      <w:r>
+        <w:rPr>
+          <w:rFonts w:ascii="Segoe UI" w:eastAsia="Times New Roman" w:hAnsi="Segoe UI" w:cs="Segoe UI"/>
+          <w:noProof/>
+          <w:color w:val="000000"/>
+          <w:sz w:val="24"/>
+          <w:szCs w:val="24"/>
+        </w:rPr>
+        <w:lastRenderedPageBreak/>
+        <w:drawing>
+          <wp:inline distT="0" distB="0" distL="0" distR="0" wp14:anchorId="3A2BA507" wp14:editId="3766C8C6">
+            <wp:extent cx="3924300" cy="8658225"/>
+            <wp:effectExtent l="0" t="0" r="0" b="9525"/>
+            <wp:docPr id="10" name="Picture 10" descr="C:\Users\Numan\Desktop\node js azure.PNG"/>
+            <wp:cNvGraphicFramePr>
+              <a:graphicFrameLocks xmlns:a="http://schemas.openxmlformats.org/drawingml/2006/main" noChangeAspect="1"/>
+            </wp:cNvGraphicFramePr>
+            <a:graphic xmlns:a="http://schemas.openxmlformats.org/drawingml/2006/main">
+              <a:graphicData uri="http://schemas.openxmlformats.org/drawingml/2006/picture">
+                <pic:pic xmlns:pic="http://schemas.openxmlformats.org/drawingml/2006/picture">
+                  <pic:nvPicPr>
+                    <pic:cNvPr id="0" name="Picture 1" descr="C:\Users\Numan\Desktop\node js azure.PNG"/>
+                    <pic:cNvPicPr>
+                      <a:picLocks noChangeAspect="1" noChangeArrowheads="1"/>
+                    </pic:cNvPicPr>
+                  </pic:nvPicPr>
+                  <pic:blipFill>
+                    <a:blip r:embed="rId26">
+                      <a:extLst>
+                        <a:ext uri="{28A0092B-C50C-407E-A947-70E740481C1C}">
+                          <a14:useLocalDpi xmlns:a14="http://schemas.microsoft.com/office/drawing/2010/main" val="0"/>
+                        </a:ext>
+                      </a:extLst>
+                    </a:blip>
+                    <a:srcRect/>
+                    <a:stretch>
+                      <a:fillRect/>
+                    </a:stretch>
+                  </pic:blipFill>
+                  <pic:spPr bwMode="auto">
+                    <a:xfrm>
+                      <a:off x="0" y="0"/>
+                      <a:ext cx="3924300" cy="8658225"/>
+                    </a:xfrm>
+                    <a:prstGeom prst="rect">
+                      <a:avLst/>
+                    </a:prstGeom>
+                    <a:noFill/>
+                    <a:ln>
+                      <a:noFill/>
+                    </a:ln>
+                  </pic:spPr>
+                </pic:pic>
+              </a:graphicData>
+            </a:graphic>
+          </wp:inline>
+        </w:drawing>
+      </w:r>
+      <w:bookmarkStart w:id="0" w:name="_GoBack"/>
+      <w:bookmarkEnd w:id="0"/>
+    </w:p>
+    <w:p>
+      <w:pPr>
+        <w:shd w:val="clear" w:color="auto" w:fill="FFFFFF"/>
+        <w:spacing w:before="100" w:beforeAutospacing="1" w:after="0" w:line="240" w:lineRule="auto"/>
+        <w:rPr>
+          <w:rFonts w:ascii="Courier New" w:hAnsi="Courier New" w:cs="Courier New"/>
+          <w:color w:val="000000"/>
+          <w:sz w:val="21"/>
+          <w:szCs w:val="21"/>
+          <w:shd w:val="clear" w:color="auto" w:fill="FAFAFA"/>
+        </w:rPr>
+      </w:pPr>
+      <w:r>
+        <w:rPr>
+          <w:rFonts w:ascii="Courier New" w:hAnsi="Courier New" w:cs="Courier New"/>
+          <w:color w:val="000000"/>
+          <w:sz w:val="21"/>
+          <w:szCs w:val="21"/>
+          <w:shd w:val="clear" w:color="auto" w:fill="FAFAFA"/>
+        </w:rPr>
+        <w:lastRenderedPageBreak/>
+        <w:t>node sqltest.js</w:t>
+      </w:r>
+    </w:p>
+    <w:p>
+      <w:pPr>
+        <w:shd w:val="clear" w:color="auto" w:fill="FFFFFF"/>
+        <w:spacing w:before="100" w:beforeAutospacing="1" w:after="0" w:line="240" w:lineRule="auto"/>
+        <w:rPr>
+          <w:rFonts w:ascii="Courier New" w:hAnsi="Courier New" w:cs="Courier New"/>
+          <w:color w:val="000000"/>
+          <w:sz w:val="21"/>
+          <w:szCs w:val="21"/>
+          <w:shd w:val="clear" w:color="auto" w:fill="FAFAFA"/>
+        </w:rPr>
+      </w:pPr>
+    </w:p>
+    <w:p>
+      <w:pPr>
+        <w:pStyle w:val="Heading2"/>
+        <w:spacing w:before="0"/>
+      </w:pPr>
+      <w:r>
+        <w:t>Get ADO.NET connection information (optional)</w:t>
+      </w:r>
+    </w:p>
+    <w:p>
+      <w:pPr>
+        <w:pStyle w:val="NormalWeb"/>
+        <w:numPr>
+          <w:ilvl w:val="0"/>
+          <w:numId w:val="11"/>
+        </w:numPr>
+        <w:spacing w:after="0" w:afterAutospacing="0"/>
+        <w:ind w:left="570"/>
+      </w:pPr>
+      <w:r>
+        <w:t>Navigate to the </w:t>
+      </w:r>
+      <w:r>
+        <w:rPr>
+          <w:rStyle w:val="Strong"/>
+        </w:rPr>
+        <w:t>mySampleDatabase</w:t>
+      </w:r>
+      <w:r>
+        <w:t> page and, under </w:t>
+      </w:r>
+      <w:r>
+        <w:rPr>
+          <w:rStyle w:val="Strong"/>
+        </w:rPr>
+        <w:t>Settings</w:t>
+      </w:r>
+      <w:r>
+        <w:t>, select </w:t>
+      </w:r>
+      <w:r>
+        <w:rPr>
+          <w:rStyle w:val="Strong"/>
+        </w:rPr>
+        <w:t>Connection strings</w:t>
+      </w:r>
+      <w:r>
+        <w:t>.</w:t>
+      </w:r>
+    </w:p>
+    <w:p>
+      <w:pPr>
+        <w:pStyle w:val="NormalWeb"/>
+        <w:numPr>
+          <w:ilvl w:val="0"/>
+          <w:numId w:val="11"/>
+        </w:numPr>
+        <w:shd w:val="clear" w:color="auto" w:fill="FFFFFF"/>
+        <w:spacing w:after="0" w:afterAutospacing="0"/>
+        <w:ind w:left="570" w:firstLine="0"/>
+        <w:rPr>
+          <w:rFonts w:ascii="Segoe UI" w:hAnsi="Segoe UI" w:cs="Segoe UI"/>
+          <w:color w:val="000000"/>
+        </w:rPr>
+      </w:pPr>
+      <w:r>
+        <w:rPr>
+          <w:rFonts w:ascii="Segoe UI" w:hAnsi="Segoe UI" w:cs="Segoe UI"/>
+          <w:color w:val="000000"/>
+        </w:rPr>
+        <w:t>Review the complete </w:t>
+      </w:r>
+      <w:r>
+        <w:rPr>
+          <w:rStyle w:val="Strong"/>
+          <w:rFonts w:ascii="Segoe UI" w:hAnsi="Segoe UI" w:cs="Segoe UI"/>
+          <w:color w:val="000000"/>
+        </w:rPr>
+        <w:t>ADO.NET</w:t>
+      </w:r>
+      <w:r>
+        <w:rPr>
+          <w:rFonts w:ascii="Segoe UI" w:hAnsi="Segoe UI" w:cs="Segoe UI"/>
+          <w:color w:val="000000"/>
+        </w:rPr>
+        <w:t> connection string.</w:t>
+      </w:r>
+    </w:p>
+    <w:p>
+      <w:pPr>
+        <w:shd w:val="clear" w:color="auto" w:fill="FFFFFF"/>
+        <w:spacing w:before="100" w:beforeAutospacing="1" w:after="0" w:line="240" w:lineRule="auto"/>
+        <w:rPr>
+          <w:rFonts w:ascii="Segoe UI" w:eastAsia="Times New Roman" w:hAnsi="Segoe UI" w:cs="Segoe UI"/>
+          <w:color w:val="000000"/>
+          <w:sz w:val="24"/>
+          <w:szCs w:val="24"/>
+        </w:rPr>
+      </w:pPr>
+      <w:r>
+        <w:rPr>
+          <w:noProof/>
+        </w:rPr>
+        <w:drawing>
+          <wp:inline distT="0" distB="0" distL="0" distR="0" wp14:anchorId="7D31157D" wp14:editId="5F125A23">
+            <wp:extent cx="5943600" cy="2918472"/>
+            <wp:effectExtent l="0" t="0" r="0" b="0"/>
+            <wp:docPr id="11" name="Picture 11" descr="ADO.NET connection string"/>
+            <wp:cNvGraphicFramePr>
+              <a:graphicFrameLocks xmlns:a="http://schemas.openxmlformats.org/drawingml/2006/main" noChangeAspect="1"/>
+            </wp:cNvGraphicFramePr>
+            <a:graphic xmlns:a="http://schemas.openxmlformats.org/drawingml/2006/main">
+              <a:graphicData uri="http://schemas.openxmlformats.org/drawingml/2006/picture">
+                <pic:pic xmlns:pic="http://schemas.openxmlformats.org/drawingml/2006/picture">
+                  <pic:nvPicPr>
+                    <pic:cNvPr id="0" name="Picture 2" descr="ADO.NET connection string"/>
+                    <pic:cNvPicPr>
+                      <a:picLocks noChangeAspect="1" noChangeArrowheads="1"/>
+                    </pic:cNvPicPr>
+                  </pic:nvPicPr>
+                  <pic:blipFill>
+                    <a:blip r:embed="rId27">
+                      <a:extLst>
+                        <a:ext uri="{28A0092B-C50C-407E-A947-70E740481C1C}">
+                          <a14:useLocalDpi xmlns:a14="http://schemas.microsoft.com/office/drawing/2010/main" val="0"/>
+                        </a:ext>
+                      </a:extLst>
+                    </a:blip>
+                    <a:srcRect/>
+                    <a:stretch>
+                      <a:fillRect/>
+                    </a:stretch>
+                  </pic:blipFill>
+                  <pic:spPr bwMode="auto">
+                    <a:xfrm>
+                      <a:off x="0" y="0"/>
+                      <a:ext cx="5943600" cy="2918472"/>
+                    </a:xfrm>
+                    <a:prstGeom prst="rect">
+                      <a:avLst/>
+                    </a:prstGeom>
+                    <a:noFill/>
+                    <a:ln>
+                      <a:noFill/>
+                    </a:ln>
+                  </pic:spPr>
+                </pic:pic>
+              </a:graphicData>
+            </a:graphic>
+          </wp:inline>
+        </w:drawing>
+      </w:r>
+    </w:p>
+    <w:p>
+      <w:pPr>
+        <w:numPr>
+          <w:ilvl w:val="0"/>
+          <w:numId w:val="12"/>
+        </w:numPr>
+        <w:shd w:val="clear" w:color="auto" w:fill="FFFFFF"/>
+        <w:spacing w:before="100" w:beforeAutospacing="1" w:after="0" w:line="240" w:lineRule="auto"/>
+        <w:ind w:left="570"/>
+        <w:rPr>
+          <w:rFonts w:ascii="Segoe UI" w:eastAsia="Times New Roman" w:hAnsi="Segoe UI" w:cs="Segoe UI"/>
+          <w:color w:val="000000"/>
+          <w:sz w:val="24"/>
+          <w:szCs w:val="24"/>
+        </w:rPr>
+      </w:pPr>
+      <w:r>
+        <w:rPr>
+          <w:rFonts w:ascii="Segoe UI" w:eastAsia="Times New Roman" w:hAnsi="Segoe UI" w:cs="Segoe UI"/>
+          <w:color w:val="000000"/>
+          <w:sz w:val="24"/>
+          <w:szCs w:val="24"/>
+        </w:rPr>
+        <w:t>Open a command prompt and create a folder named </w:t>
+      </w:r>
+      <w:r>
+        <w:rPr>
+          <w:rFonts w:ascii="Segoe UI" w:eastAsia="Times New Roman" w:hAnsi="Segoe UI" w:cs="Segoe UI"/>
+          <w:b/>
+          <w:bCs/>
+          <w:color w:val="000000"/>
+          <w:sz w:val="24"/>
+          <w:szCs w:val="24"/>
+        </w:rPr>
+        <w:t>sqltest</w:t>
+      </w:r>
+      <w:r>
+        <w:rPr>
+          <w:rFonts w:ascii="Segoe UI" w:eastAsia="Times New Roman" w:hAnsi="Segoe UI" w:cs="Segoe UI"/>
+          <w:color w:val="000000"/>
+          <w:sz w:val="24"/>
+          <w:szCs w:val="24"/>
+        </w:rPr>
+        <w:t>. Navigate to this folder and run this command.</w:t>
+      </w:r>
+    </w:p>
+    <w:p>
+      <w:pPr>
+        <w:shd w:val="clear" w:color="auto" w:fill="FFFFFF"/>
+        <w:spacing w:beforeAutospacing="1" w:after="0" w:afterAutospacing="1" w:line="240" w:lineRule="auto"/>
+        <w:ind w:left="570"/>
+        <w:rPr>
+          <w:rFonts w:ascii="Segoe UI" w:eastAsia="Times New Roman" w:hAnsi="Segoe UI" w:cs="Segoe UI"/>
+          <w:color w:val="000000"/>
+          <w:sz w:val="24"/>
+          <w:szCs w:val="24"/>
+        </w:rPr>
+      </w:pPr>
+      <w:r>
+        <w:rPr>
+          <w:rFonts w:ascii="Segoe UI" w:eastAsia="Times New Roman" w:hAnsi="Segoe UI" w:cs="Segoe UI"/>
+          <w:color w:val="000000"/>
+          <w:sz w:val="24"/>
+          <w:szCs w:val="24"/>
+        </w:rPr>
+        <w:t>cmdCopy</w:t>
+      </w:r>
+    </w:p>
+    <w:p>
+      <w:pPr>
+        <w:shd w:val="clear" w:color="auto" w:fill="FFFFFF"/>
+        <w:tabs>
+          <w:tab w:val="left" w:pos="916"/>
+          <w:tab w:val="left" w:pos="1832"/>
+          <w:tab w:val="left" w:pos="2748"/>
+          <w:tab w:val="left" w:pos="3664"/>
+          <w:tab w:val="left" w:pos="4580"/>
+          <w:tab w:val="left" w:pos="5496"/>
+          <w:tab w:val="left" w:pos="6412"/>
+          <w:tab w:val="left" w:pos="7328"/>
+          <w:tab w:val="left" w:pos="8244"/>
+          <w:tab w:val="left" w:pos="9160"/>
+          <w:tab w:val="left" w:pos="10076"/>
+          <w:tab w:val="left" w:pos="10992"/>
+          <w:tab w:val="left" w:pos="11908"/>
+          <w:tab w:val="left" w:pos="12824"/>
+          <w:tab w:val="left" w:pos="13740"/>
+          <w:tab w:val="left" w:pos="14656"/>
+        </w:tabs>
+        <w:spacing w:after="0" w:line="285" w:lineRule="atLeast"/>
+        <w:ind w:left="570"/>
+        <w:rPr>
+          <w:rFonts w:ascii="Courier New" w:eastAsia="Times New Roman" w:hAnsi="Courier New" w:cs="Courier New"/>
+          <w:color w:val="000000"/>
+          <w:sz w:val="20"/>
+          <w:szCs w:val="20"/>
+          <w:bdr w:val="none" w:sz="0" w:space="0" w:color="auto" w:frame="1"/>
+        </w:rPr>
+      </w:pPr>
+      <w:r>
+        <w:rPr>
+          <w:rFonts w:ascii="Courier New" w:eastAsia="Times New Roman" w:hAnsi="Courier New" w:cs="Courier New"/>
+          <w:color w:val="000000"/>
+          <w:sz w:val="20"/>
+          <w:szCs w:val="20"/>
+          <w:bdr w:val="none" w:sz="0" w:space="0" w:color="auto" w:frame="1"/>
+        </w:rPr>
+        <w:t>dotnet new console</w:t>
+      </w:r>
+    </w:p>
+    <w:p>
+      <w:pPr>
+        <w:shd w:val="clear" w:color="auto" w:fill="FFFFFF"/>
+        <w:spacing w:before="100" w:beforeAutospacing="1" w:after="0" w:line="240" w:lineRule="auto"/>
+        <w:ind w:left="570"/>
+        <w:rPr>
+          <w:rFonts w:ascii="Segoe UI" w:eastAsia="Times New Roman" w:hAnsi="Segoe UI" w:cs="Segoe UI"/>
+          <w:color w:val="000000"/>
+          <w:sz w:val="24"/>
+          <w:szCs w:val="24"/>
+        </w:rPr>
+      </w:pPr>
+      <w:r>
+        <w:rPr>
+          <w:rFonts w:ascii="Segoe UI" w:eastAsia="Times New Roman" w:hAnsi="Segoe UI" w:cs="Segoe UI"/>
+          <w:color w:val="000000"/>
+          <w:sz w:val="24"/>
+          <w:szCs w:val="24"/>
+        </w:rPr>
+        <w:t>This command creates new app project files, including an initial C# code file (</w:t>
+      </w:r>
+      <w:r>
+        <w:rPr>
+          <w:rFonts w:ascii="Segoe UI" w:eastAsia="Times New Roman" w:hAnsi="Segoe UI" w:cs="Segoe UI"/>
+          <w:b/>
+          <w:bCs/>
+          <w:color w:val="000000"/>
+          <w:sz w:val="24"/>
+          <w:szCs w:val="24"/>
+        </w:rPr>
+        <w:t>Program.cs</w:t>
+      </w:r>
+      <w:r>
+        <w:rPr>
+          <w:rFonts w:ascii="Segoe UI" w:eastAsia="Times New Roman" w:hAnsi="Segoe UI" w:cs="Segoe UI"/>
+          <w:color w:val="000000"/>
+          <w:sz w:val="24"/>
+          <w:szCs w:val="24"/>
+        </w:rPr>
+        <w:t>), an XML configuration file (</w:t>
+      </w:r>
+      <w:r>
+        <w:rPr>
+          <w:rFonts w:ascii="Segoe UI" w:eastAsia="Times New Roman" w:hAnsi="Segoe UI" w:cs="Segoe UI"/>
+          <w:b/>
+          <w:bCs/>
+          <w:color w:val="000000"/>
+          <w:sz w:val="24"/>
+          <w:szCs w:val="24"/>
+        </w:rPr>
+        <w:t>sqltest.csproj</w:t>
+      </w:r>
+      <w:r>
+        <w:rPr>
+          <w:rFonts w:ascii="Segoe UI" w:eastAsia="Times New Roman" w:hAnsi="Segoe UI" w:cs="Segoe UI"/>
+          <w:color w:val="000000"/>
+          <w:sz w:val="24"/>
+          <w:szCs w:val="24"/>
+        </w:rPr>
+        <w:t>), and needed binaries.</w:t>
+      </w:r>
+    </w:p>
+    <w:p>
+      <w:pPr>
+        <w:numPr>
+          <w:ilvl w:val="0"/>
+          <w:numId w:val="12"/>
+        </w:numPr>
+        <w:shd w:val="clear" w:color="auto" w:fill="FFFFFF"/>
+        <w:spacing w:before="100" w:beforeAutospacing="1" w:after="0" w:line="240" w:lineRule="auto"/>
+        <w:ind w:left="570"/>
+        <w:rPr>
+          <w:rFonts w:ascii="Segoe UI" w:eastAsia="Times New Roman" w:hAnsi="Segoe UI" w:cs="Segoe UI"/>
+          <w:color w:val="000000"/>
+          <w:sz w:val="24"/>
+          <w:szCs w:val="24"/>
+        </w:rPr>
+      </w:pPr>
+      <w:r>
+        <w:rPr>
+          <w:rFonts w:ascii="Segoe UI" w:eastAsia="Times New Roman" w:hAnsi="Segoe UI" w:cs="Segoe UI"/>
+          <w:color w:val="000000"/>
+          <w:sz w:val="24"/>
+          <w:szCs w:val="24"/>
+        </w:rPr>
+        <w:t>In a text editor, open </w:t>
+      </w:r>
+      <w:r>
+        <w:rPr>
+          <w:rFonts w:ascii="Segoe UI" w:eastAsia="Times New Roman" w:hAnsi="Segoe UI" w:cs="Segoe UI"/>
+          <w:b/>
+          <w:bCs/>
+          <w:color w:val="000000"/>
+          <w:sz w:val="24"/>
+          <w:szCs w:val="24"/>
+        </w:rPr>
+        <w:t>sqltest.csproj</w:t>
+      </w:r>
+      <w:r>
+        <w:rPr>
+          <w:rFonts w:ascii="Segoe UI" w:eastAsia="Times New Roman" w:hAnsi="Segoe UI" w:cs="Segoe UI"/>
+          <w:color w:val="000000"/>
+          <w:sz w:val="24"/>
+          <w:szCs w:val="24"/>
+        </w:rPr>
+        <w:t> and paste the following XML between the </w:t>
+      </w:r>
+      <w:r>
+        <w:rPr>
+          <w:rFonts w:ascii="Courier New" w:eastAsia="Times New Roman" w:hAnsi="Courier New" w:cs="Courier New"/>
+          <w:color w:val="000000"/>
+          <w:sz w:val="20"/>
+          <w:szCs w:val="20"/>
+        </w:rPr>
+        <w:t>&lt;Project&gt;</w:t>
+      </w:r>
+      <w:r>
+        <w:rPr>
+          <w:rFonts w:ascii="Segoe UI" w:eastAsia="Times New Roman" w:hAnsi="Segoe UI" w:cs="Segoe UI"/>
+          <w:color w:val="000000"/>
+          <w:sz w:val="24"/>
+          <w:szCs w:val="24"/>
+        </w:rPr>
+        <w:t>tags. This XML adds </w:t>
+      </w:r>
+      <w:r>
+        <w:rPr>
+          <w:rFonts w:ascii="Courier New" w:eastAsia="Times New Roman" w:hAnsi="Courier New" w:cs="Courier New"/>
+          <w:color w:val="000000"/>
+          <w:sz w:val="20"/>
+          <w:szCs w:val="20"/>
+        </w:rPr>
+        <w:t>System.Data.SqlClient</w:t>
+      </w:r>
+      <w:r>
+        <w:rPr>
+          <w:rFonts w:ascii="Segoe UI" w:eastAsia="Times New Roman" w:hAnsi="Segoe UI" w:cs="Segoe UI"/>
+          <w:color w:val="000000"/>
+          <w:sz w:val="24"/>
+          <w:szCs w:val="24"/>
+        </w:rPr>
+        <w:t> as a dependency.</w:t>
+      </w:r>
+    </w:p>
+    <w:p>
+      <w:pPr>
+        <w:shd w:val="clear" w:color="auto" w:fill="FFFFFF"/>
+        <w:spacing w:beforeAutospacing="1" w:after="0" w:afterAutospacing="1" w:line="240" w:lineRule="auto"/>
+        <w:ind w:left="570"/>
+        <w:rPr>
+          <w:rFonts w:ascii="Segoe UI" w:eastAsia="Times New Roman" w:hAnsi="Segoe UI" w:cs="Segoe UI"/>
+          <w:color w:val="000000"/>
+          <w:sz w:val="24"/>
+          <w:szCs w:val="24"/>
+        </w:rPr>
+      </w:pPr>
+      <w:r>
+        <w:rPr>
+          <w:rFonts w:ascii="Segoe UI" w:eastAsia="Times New Roman" w:hAnsi="Segoe UI" w:cs="Segoe UI"/>
+          <w:color w:val="000000"/>
+          <w:sz w:val="24"/>
+          <w:szCs w:val="24"/>
+        </w:rPr>
+        <w:t>XMLCopy</w:t>
+      </w:r>
+    </w:p>
+    <w:p>
+      <w:pPr>
+        <w:shd w:val="clear" w:color="auto" w:fill="FFFFFF"/>
+        <w:tabs>
+          <w:tab w:val="left" w:pos="916"/>
+          <w:tab w:val="left" w:pos="1832"/>
+          <w:tab w:val="left" w:pos="2748"/>
+          <w:tab w:val="left" w:pos="3664"/>
+          <w:tab w:val="left" w:pos="4580"/>
+          <w:tab w:val="left" w:pos="5496"/>
+          <w:tab w:val="left" w:pos="6412"/>
+          <w:tab w:val="left" w:pos="7328"/>
+          <w:tab w:val="left" w:pos="8244"/>
+          <w:tab w:val="left" w:pos="9160"/>
+          <w:tab w:val="left" w:pos="10076"/>
+          <w:tab w:val="left" w:pos="10992"/>
+          <w:tab w:val="left" w:pos="11908"/>
+          <w:tab w:val="left" w:pos="12824"/>
+          <w:tab w:val="left" w:pos="13740"/>
+          <w:tab w:val="left" w:pos="14656"/>
+        </w:tabs>
+        <w:spacing w:after="0" w:line="285" w:lineRule="atLeast"/>
+        <w:ind w:left="570"/>
+        <w:rPr>
+          <w:rFonts w:ascii="Courier New" w:eastAsia="Times New Roman" w:hAnsi="Courier New" w:cs="Courier New"/>
+          <w:color w:val="000000"/>
+          <w:sz w:val="20"/>
+          <w:szCs w:val="20"/>
+          <w:bdr w:val="none" w:sz="0" w:space="0" w:color="auto" w:frame="1"/>
+        </w:rPr>
+      </w:pPr>
+      <w:r>
+        <w:rPr>
+          <w:rFonts w:ascii="Courier New" w:eastAsia="Times New Roman" w:hAnsi="Courier New" w:cs="Courier New"/>
+          <w:color w:val="0101FD"/>
+          <w:sz w:val="20"/>
+          <w:szCs w:val="20"/>
+          <w:bdr w:val="none" w:sz="0" w:space="0" w:color="auto" w:frame="1"/>
+        </w:rPr>
+        <w:t>&lt;ItemGroup&gt;</w:t>
+      </w:r>
+    </w:p>
+    <w:p>
+      <w:pPr>
+        <w:shd w:val="clear" w:color="auto" w:fill="FFFFFF"/>
+        <w:tabs>
+          <w:tab w:val="left" w:pos="916"/>
+          <w:tab w:val="left" w:pos="1832"/>
+          <w:tab w:val="left" w:pos="2748"/>
+          <w:tab w:val="left" w:pos="3664"/>
+          <w:tab w:val="left" w:pos="4580"/>
+          <w:tab w:val="left" w:pos="5496"/>
+          <w:tab w:val="left" w:pos="6412"/>
+          <w:tab w:val="left" w:pos="7328"/>
+          <w:tab w:val="left" w:pos="8244"/>
+          <w:tab w:val="left" w:pos="9160"/>
+          <w:tab w:val="left" w:pos="10076"/>
+          <w:tab w:val="left" w:pos="10992"/>
+          <w:tab w:val="left" w:pos="11908"/>
+          <w:tab w:val="left" w:pos="12824"/>
+          <w:tab w:val="left" w:pos="13740"/>
+          <w:tab w:val="left" w:pos="14656"/>
+        </w:tabs>
+        <w:spacing w:after="0" w:line="285" w:lineRule="atLeast"/>
+        <w:ind w:left="570"/>
+        <w:rPr>
+          <w:rFonts w:ascii="Courier New" w:eastAsia="Times New Roman" w:hAnsi="Courier New" w:cs="Courier New"/>
+          <w:color w:val="000000"/>
+          <w:sz w:val="20"/>
+          <w:szCs w:val="20"/>
+          <w:bdr w:val="none" w:sz="0" w:space="0" w:color="auto" w:frame="1"/>
+        </w:rPr>
+      </w:pPr>
+      <w:r>
+        <w:rPr>
+          <w:rFonts w:ascii="Courier New" w:eastAsia="Times New Roman" w:hAnsi="Courier New" w:cs="Courier New"/>
+          <w:color w:val="000000"/>
+          <w:sz w:val="20"/>
+          <w:szCs w:val="20"/>
+          <w:bdr w:val="none" w:sz="0" w:space="0" w:color="auto" w:frame="1"/>
+        </w:rPr>
+        <w:t xml:space="preserve">    </w:t>
+      </w:r>
+      <w:r>
+        <w:rPr>
+          <w:rFonts w:ascii="Courier New" w:eastAsia="Times New Roman" w:hAnsi="Courier New" w:cs="Courier New"/>
+          <w:color w:val="0101FD"/>
+          <w:sz w:val="20"/>
+          <w:szCs w:val="20"/>
+          <w:bdr w:val="none" w:sz="0" w:space="0" w:color="auto" w:frame="1"/>
+        </w:rPr>
+        <w:t xml:space="preserve">&lt;PackageReference </w:t>
+      </w:r>
+      <w:r>
+        <w:rPr>
+          <w:rFonts w:ascii="Courier New" w:eastAsia="Times New Roman" w:hAnsi="Courier New" w:cs="Courier New"/>
+          <w:color w:val="0451A5"/>
+          <w:sz w:val="20"/>
+          <w:szCs w:val="20"/>
+          <w:bdr w:val="none" w:sz="0" w:space="0" w:color="auto" w:frame="1"/>
+        </w:rPr>
+        <w:t>Include</w:t>
+      </w:r>
+      <w:r>
+        <w:rPr>
+          <w:rFonts w:ascii="Courier New" w:eastAsia="Times New Roman" w:hAnsi="Courier New" w:cs="Courier New"/>
+          <w:color w:val="0101FD"/>
+          <w:sz w:val="20"/>
+          <w:szCs w:val="20"/>
+          <w:bdr w:val="none" w:sz="0" w:space="0" w:color="auto" w:frame="1"/>
+        </w:rPr>
+        <w:t>=</w:t>
+      </w:r>
+      <w:r>
+        <w:rPr>
+          <w:rFonts w:ascii="Courier New" w:eastAsia="Times New Roman" w:hAnsi="Courier New" w:cs="Courier New"/>
+          <w:color w:val="A31515"/>
+          <w:sz w:val="20"/>
+          <w:szCs w:val="20"/>
+          <w:bdr w:val="none" w:sz="0" w:space="0" w:color="auto" w:frame="1"/>
+        </w:rPr>
+        <w:t>"System.Data.SqlClient"</w:t>
+      </w:r>
+      <w:r>
+        <w:rPr>
+          <w:rFonts w:ascii="Courier New" w:eastAsia="Times New Roman" w:hAnsi="Courier New" w:cs="Courier New"/>
+          <w:color w:val="0101FD"/>
+          <w:sz w:val="20"/>
+          <w:szCs w:val="20"/>
+          <w:bdr w:val="none" w:sz="0" w:space="0" w:color="auto" w:frame="1"/>
+        </w:rPr>
+        <w:t xml:space="preserve"> </w:t>
+      </w:r>
+      <w:r>
+        <w:rPr>
+          <w:rFonts w:ascii="Courier New" w:eastAsia="Times New Roman" w:hAnsi="Courier New" w:cs="Courier New"/>
+          <w:color w:val="0451A5"/>
+          <w:sz w:val="20"/>
+          <w:szCs w:val="20"/>
+          <w:bdr w:val="none" w:sz="0" w:space="0" w:color="auto" w:frame="1"/>
+        </w:rPr>
+        <w:t>Version</w:t>
+      </w:r>
+      <w:r>
+        <w:rPr>
+          <w:rFonts w:ascii="Courier New" w:eastAsia="Times New Roman" w:hAnsi="Courier New" w:cs="Courier New"/>
+          <w:color w:val="0101FD"/>
+          <w:sz w:val="20"/>
+          <w:szCs w:val="20"/>
+          <w:bdr w:val="none" w:sz="0" w:space="0" w:color="auto" w:frame="1"/>
+        </w:rPr>
+        <w:t>=</w:t>
+      </w:r>
+      <w:r>
+        <w:rPr>
+          <w:rFonts w:ascii="Courier New" w:eastAsia="Times New Roman" w:hAnsi="Courier New" w:cs="Courier New"/>
+          <w:color w:val="A31515"/>
+          <w:sz w:val="20"/>
+          <w:szCs w:val="20"/>
+          <w:bdr w:val="none" w:sz="0" w:space="0" w:color="auto" w:frame="1"/>
+        </w:rPr>
+        <w:t>"4.6.0"</w:t>
+      </w:r>
+      <w:r>
+        <w:rPr>
+          <w:rFonts w:ascii="Courier New" w:eastAsia="Times New Roman" w:hAnsi="Courier New" w:cs="Courier New"/>
+          <w:color w:val="0101FD"/>
+          <w:sz w:val="20"/>
+          <w:szCs w:val="20"/>
+          <w:bdr w:val="none" w:sz="0" w:space="0" w:color="auto" w:frame="1"/>
+        </w:rPr>
+        <w:t xml:space="preserve"> /&gt;</w:t>
+      </w:r>
+    </w:p>
+    <w:p>
+      <w:pPr>
+        <w:shd w:val="clear" w:color="auto" w:fill="FFFFFF"/>
+        <w:tabs>
+          <w:tab w:val="left" w:pos="916"/>
+          <w:tab w:val="left" w:pos="1832"/>
+          <w:tab w:val="left" w:pos="2748"/>
+          <w:tab w:val="left" w:pos="3664"/>
+          <w:tab w:val="left" w:pos="4580"/>
+          <w:tab w:val="left" w:pos="5496"/>
+          <w:tab w:val="left" w:pos="6412"/>
+          <w:tab w:val="left" w:pos="7328"/>
+          <w:tab w:val="left" w:pos="8244"/>
+          <w:tab w:val="left" w:pos="9160"/>
+          <w:tab w:val="left" w:pos="10076"/>
+          <w:tab w:val="left" w:pos="10992"/>
+          <w:tab w:val="left" w:pos="11908"/>
+          <w:tab w:val="left" w:pos="12824"/>
+          <w:tab w:val="left" w:pos="13740"/>
+          <w:tab w:val="left" w:pos="14656"/>
+        </w:tabs>
+        <w:spacing w:after="0" w:line="285" w:lineRule="atLeast"/>
+        <w:ind w:left="570"/>
+        <w:rPr>
+          <w:rFonts w:ascii="Courier New" w:eastAsia="Times New Roman" w:hAnsi="Courier New" w:cs="Courier New"/>
+          <w:color w:val="000000"/>
+          <w:sz w:val="20"/>
+          <w:szCs w:val="20"/>
+          <w:bdr w:val="none" w:sz="0" w:space="0" w:color="auto" w:frame="1"/>
+        </w:rPr>
+      </w:pPr>
+      <w:r>
+        <w:rPr>
+          <w:rFonts w:ascii="Courier New" w:eastAsia="Times New Roman" w:hAnsi="Courier New" w:cs="Courier New"/>
+          <w:color w:val="0101FD"/>
+          <w:sz w:val="20"/>
+          <w:szCs w:val="20"/>
+          <w:bdr w:val="none" w:sz="0" w:space="0" w:color="auto" w:frame="1"/>
+        </w:rPr>
+        <w:t>&lt;/ItemGroup&gt;</w:t>
+      </w:r>
+    </w:p>
+    <w:p>
+      <w:pPr>
+        <w:shd w:val="clear" w:color="auto" w:fill="FFFFFF"/>
+        <w:spacing w:after="0" w:line="240" w:lineRule="auto"/>
+        <w:outlineLvl w:val="1"/>
+        <w:rPr>
+          <w:rFonts w:ascii="Segoe UI" w:eastAsia="Times New Roman" w:hAnsi="Segoe UI" w:cs="Segoe UI"/>
+          <w:b/>
+          <w:bCs/>
+          <w:color w:val="000000"/>
+          <w:sz w:val="36"/>
+          <w:szCs w:val="36"/>
+        </w:rPr>
+      </w:pPr>
+      <w:r>
+        <w:rPr>
+          <w:rFonts w:ascii="Segoe UI" w:eastAsia="Times New Roman" w:hAnsi="Segoe UI" w:cs="Segoe UI"/>
+          <w:b/>
+          <w:bCs/>
+          <w:color w:val="000000"/>
+          <w:sz w:val="36"/>
+          <w:szCs w:val="36"/>
+        </w:rPr>
+        <w:lastRenderedPageBreak/>
+        <w:t>Insert code to query SQL database</w:t>
+      </w:r>
+    </w:p>
+    <w:p>
+      <w:pPr>
+        <w:numPr>
+          <w:ilvl w:val="0"/>
+          <w:numId w:val="13"/>
+        </w:numPr>
+        <w:shd w:val="clear" w:color="auto" w:fill="FFFFFF"/>
+        <w:spacing w:before="100" w:beforeAutospacing="1" w:after="0" w:line="240" w:lineRule="auto"/>
+        <w:ind w:left="570"/>
+        <w:rPr>
+          <w:rFonts w:ascii="Segoe UI" w:eastAsia="Times New Roman" w:hAnsi="Segoe UI" w:cs="Segoe UI"/>
+          <w:color w:val="000000"/>
+          <w:sz w:val="24"/>
+          <w:szCs w:val="24"/>
+        </w:rPr>
+      </w:pPr>
+      <w:r>
+        <w:rPr>
+          <w:rFonts w:ascii="Segoe UI" w:eastAsia="Times New Roman" w:hAnsi="Segoe UI" w:cs="Segoe UI"/>
+          <w:color w:val="000000"/>
+          <w:sz w:val="24"/>
+          <w:szCs w:val="24"/>
+        </w:rPr>
+        <w:t>In a text editor, open </w:t>
+      </w:r>
+      <w:r>
+        <w:rPr>
+          <w:rFonts w:ascii="Segoe UI" w:eastAsia="Times New Roman" w:hAnsi="Segoe UI" w:cs="Segoe UI"/>
+          <w:b/>
+          <w:bCs/>
+          <w:color w:val="000000"/>
+          <w:sz w:val="24"/>
+          <w:szCs w:val="24"/>
+        </w:rPr>
+        <w:t>Program.cs</w:t>
+      </w:r>
+      <w:r>
+        <w:rPr>
+          <w:rFonts w:ascii="Segoe UI" w:eastAsia="Times New Roman" w:hAnsi="Segoe UI" w:cs="Segoe UI"/>
+          <w:color w:val="000000"/>
+          <w:sz w:val="24"/>
+          <w:szCs w:val="24"/>
+        </w:rPr>
+        <w:t>.</w:t>
+      </w:r>
+    </w:p>
+    <w:p>
+      <w:pPr>
+        <w:numPr>
+          <w:ilvl w:val="0"/>
+          <w:numId w:val="13"/>
+        </w:numPr>
+        <w:shd w:val="clear" w:color="auto" w:fill="FFFFFF"/>
+        <w:spacing w:before="100" w:beforeAutospacing="1" w:after="0" w:line="240" w:lineRule="auto"/>
+        <w:ind w:left="570"/>
+        <w:rPr>
+          <w:rFonts w:ascii="Segoe UI" w:eastAsia="Times New Roman" w:hAnsi="Segoe UI" w:cs="Segoe UI"/>
+          <w:color w:val="000000"/>
+          <w:sz w:val="24"/>
+          <w:szCs w:val="24"/>
+        </w:rPr>
+      </w:pPr>
+      <w:r>
+        <w:rPr>
+          <w:rFonts w:ascii="Segoe UI" w:eastAsia="Times New Roman" w:hAnsi="Segoe UI" w:cs="Segoe UI"/>
+          <w:color w:val="000000"/>
+          <w:sz w:val="24"/>
+          <w:szCs w:val="24"/>
+        </w:rPr>
+        <w:t>Replace the contents with the following code and add the appropriate values for your server, database, username, and password.</w:t>
+      </w:r>
+    </w:p>
+    <w:p>
+      <w:pPr>
+        <w:shd w:val="clear" w:color="auto" w:fill="FFFFFF"/>
+        <w:spacing w:before="100" w:beforeAutospacing="1" w:after="0" w:line="240" w:lineRule="auto"/>
+        <w:rPr>
+          <w:rFonts w:ascii="Segoe UI" w:eastAsia="Times New Roman" w:hAnsi="Segoe UI" w:cs="Segoe UI"/>
+          <w:color w:val="000000"/>
+          <w:sz w:val="24"/>
+          <w:szCs w:val="24"/>
+        </w:rPr>
+      </w:pPr>
+      <w:r>
+        <w:rPr>
+          <w:rFonts w:ascii="Segoe UI" w:eastAsia="Times New Roman" w:hAnsi="Segoe UI" w:cs="Segoe UI"/>
+          <w:noProof/>
+          <w:color w:val="000000"/>
+          <w:sz w:val="24"/>
+          <w:szCs w:val="24"/>
+        </w:rPr>
+        <w:lastRenderedPageBreak/>
+        <w:drawing>
+          <wp:inline distT="0" distB="0" distL="0" distR="0" wp14:anchorId="5E18E920" wp14:editId="7CB4467D">
+            <wp:extent cx="4267200" cy="9134475"/>
+            <wp:effectExtent l="0" t="0" r="0" b="9525"/>
+            <wp:docPr id="12" name="Picture 12" descr="C:\Users\Numan\Desktop\.netazure.PNG"/>
+            <wp:cNvGraphicFramePr>
+              <a:graphicFrameLocks xmlns:a="http://schemas.openxmlformats.org/drawingml/2006/main" noChangeAspect="1"/>
+            </wp:cNvGraphicFramePr>
+            <a:graphic xmlns:a="http://schemas.openxmlformats.org/drawingml/2006/main">
+              <a:graphicData uri="http://schemas.openxmlformats.org/drawingml/2006/picture">
+                <pic:pic xmlns:pic="http://schemas.openxmlformats.org/drawingml/2006/picture">
+                  <pic:nvPicPr>
+                    <pic:cNvPr id="0" name="Picture 2" descr="C:\Users\Numan\Desktop\.netazure.PNG"/>
+                    <pic:cNvPicPr>
+                      <a:picLocks noChangeAspect="1" noChangeArrowheads="1"/>
+                    </pic:cNvPicPr>
+                  </pic:nvPicPr>
+                  <pic:blipFill>
+                    <a:blip r:embed="rId28">
+                      <a:extLst>
+                        <a:ext uri="{28A0092B-C50C-407E-A947-70E740481C1C}">
+                          <a14:useLocalDpi xmlns:a14="http://schemas.microsoft.com/office/drawing/2010/main" val="0"/>
+                        </a:ext>
+                      </a:extLst>
+                    </a:blip>
+                    <a:srcRect/>
+                    <a:stretch>
+                      <a:fillRect/>
+                    </a:stretch>
+                  </pic:blipFill>
+                  <pic:spPr bwMode="auto">
+                    <a:xfrm>
+                      <a:off x="0" y="0"/>
+                      <a:ext cx="4267200" cy="9134475"/>
+                    </a:xfrm>
+                    <a:prstGeom prst="rect">
+                      <a:avLst/>
+                    </a:prstGeom>
+                    <a:noFill/>
+                    <a:ln>
+                      <a:noFill/>
+                    </a:ln>
+                  </pic:spPr>
+                </pic:pic>
+              </a:graphicData>
+            </a:graphic>
+          </wp:inline>
+        </w:drawing>
+      </w:r>
+    </w:p>
+    <w:p>
+      <w:pPr>
+        <w:rPr>
+          <w:rFonts w:ascii="Arial" w:hAnsi="Arial" w:cs="Arial"/>
+          <w:sz w:val="24"/>
+          <w:szCs w:val="24"/>
+          <w:shd w:val="clear" w:color="auto" w:fill="FFFFFF"/>
+        </w:rPr>
+      </w:pPr>
+    </w:p>
+    <w:p>
+      <w:pPr>
+        <w:rPr>
+          <w:rFonts w:ascii="Arial" w:hAnsi="Arial" w:cs="Arial"/>
+          <w:sz w:val="24"/>
+          <w:szCs w:val="24"/>
+          <w:shd w:val="clear" w:color="auto" w:fill="FFFFFF"/>
+        </w:rPr>
+      </w:pPr>
+    </w:p>
+    <w:p>
+      <w:pPr>
         <w:jc w:val="center"/>
         <w:rPr>
           <w:rFonts w:ascii="Arial" w:hAnsi="Arial" w:cs="Arial"/>
@@ -2983,7 +4678,6 @@
           <w:u w:val="single"/>
           <w:shd w:val="clear" w:color="auto" w:fill="FFFFFF"/>
         </w:rPr>
-        <w:lastRenderedPageBreak/>
         <w:t>Google Cloud Platform</w:t>
       </w:r>
       <w:r>
@@ -3006,18 +4700,7 @@
           <w:u w:val="single"/>
           <w:shd w:val="clear" w:color="auto" w:fill="FFFFFF"/>
         </w:rPr>
-        <w:t xml:space="preserve">Database Service </w:t>
-      </w:r>
-      <w:r>
-        <w:rPr>
-          <w:rFonts w:ascii="Arial" w:hAnsi="Arial" w:cs="Arial"/>
-          <w:b/>
-          <w:sz w:val="36"/>
-          <w:szCs w:val="36"/>
-          <w:u w:val="single"/>
-          <w:shd w:val="clear" w:color="auto" w:fill="FFFFFF"/>
-        </w:rPr>
-        <w:t>Cloud SQL</w:t>
+        <w:t>Database Service Cloud SQL</w:t>
       </w:r>
     </w:p>
     <w:p>
@@ -3061,7 +4744,7 @@
         </w:rPr>
         <w:t>You can use Cloud SQL with either </w:t>
       </w:r>
-      <w:hyperlink r:id="rId22" w:history="1">
+      <w:hyperlink r:id="rId29" w:history="1">
         <w:r>
           <w:rPr>
             <w:rStyle w:val="Hyperlink"/>
@@ -3082,7 +4765,7 @@
         </w:rPr>
         <w:t> or </w:t>
       </w:r>
-      <w:hyperlink r:id="rId23" w:history="1">
+      <w:hyperlink r:id="rId30" w:history="1">
         <w:r>
           <w:rPr>
             <w:rStyle w:val="Hyperlink"/>
@@ -3124,7 +4807,7 @@
         </w:rPr>
         <w:t>Not sure what storage option is right for you? Check out the </w:t>
       </w:r>
-      <w:hyperlink r:id="rId24" w:history="1">
+      <w:hyperlink r:id="rId31" w:history="1">
         <w:r>
           <w:rPr>
             <w:rStyle w:val="Hyperlink"/>
@@ -3169,19 +4852,7 @@
           <w:szCs w:val="36"/>
           <w:u w:val="single"/>
         </w:rPr>
-        <w:t>F</w:t>
-      </w:r>
-      <w:r>
-        <w:rPr>
-          <w:rFonts w:ascii="Arial" w:hAnsi="Arial" w:cs="Arial"/>
-          <w:b/>
-          <w:bCs/>
-          <w:color w:val="212121"/>
-          <w:sz w:val="36"/>
-          <w:szCs w:val="36"/>
-          <w:u w:val="single"/>
-        </w:rPr>
-        <w:t>eatures</w:t>
+        <w:t>Features</w:t>
       </w:r>
     </w:p>
     <w:p>
@@ -3296,7 +4967,7 @@
         </w:rPr>
         <w:t>Second Generation is replacing First Generation; support for First Generation instances ends January 30, 2020. To upgrade a First Generation instance to Second Generation, see </w:t>
       </w:r>
-      <w:hyperlink r:id="rId25" w:history="1">
+      <w:hyperlink r:id="rId32" w:history="1">
         <w:r>
           <w:rPr>
             <w:rStyle w:val="Hyperlink"/>
@@ -3344,7 +5015,7 @@
         </w:rPr>
         <w:t>Create and manage instances in the </w:t>
       </w:r>
-      <w:hyperlink r:id="rId26" w:tgtFrame="console" w:history="1">
+      <w:hyperlink r:id="rId33" w:tgtFrame="console" w:history="1">
         <w:r>
           <w:rPr>
             <w:rStyle w:val="Hyperlink"/>
@@ -3538,6 +5209,7 @@
           <w:sz w:val="24"/>
           <w:szCs w:val="24"/>
         </w:rPr>
+        <w:lastRenderedPageBreak/>
         <w:t>Import and export databases using </w:t>
       </w:r>
       <w:r>
@@ -3696,7 +5368,7 @@
           <w:szCs w:val="24"/>
         </w:rPr>
       </w:pPr>
-      <w:hyperlink r:id="rId27" w:tgtFrame="_blank" w:history="1">
+      <w:hyperlink r:id="rId34" w:tgtFrame="_blank" w:history="1">
         <w:r>
           <w:rPr>
             <w:rStyle w:val="Hyperlink"/>
@@ -3742,9 +5414,40 @@
           <w:szCs w:val="36"/>
           <w:u w:val="single"/>
         </w:rPr>
-        <w:lastRenderedPageBreak/>
-        <w:t>S</w:t>
-      </w:r>
+        <w:t>Supported languages</w:t>
+      </w:r>
+    </w:p>
+    <w:p>
+      <w:pPr>
+        <w:pStyle w:val="NormalWeb"/>
+        <w:spacing w:before="240" w:beforeAutospacing="0" w:after="240" w:afterAutospacing="0"/>
+        <w:ind w:left="720"/>
+        <w:rPr>
+          <w:rFonts w:ascii="Arial" w:hAnsi="Arial" w:cs="Arial"/>
+          <w:color w:val="212121"/>
+        </w:rPr>
+      </w:pPr>
+      <w:r>
+        <w:rPr>
+          <w:rFonts w:ascii="Arial" w:hAnsi="Arial" w:cs="Arial"/>
+          <w:color w:val="212121"/>
+        </w:rPr>
+        <w:t>You can use Cloud SQL for MySQL with App Engine applications that are written in Java, Python, PHP, Node.js, Go, and Ruby. You can also use Cloud SQL for MySQL with external applications using the standard MySQL protocol.</w:t>
+      </w:r>
+    </w:p>
+    <w:p>
+      <w:pPr>
+        <w:pStyle w:val="Heading3"/>
+        <w:spacing w:before="480" w:after="240" w:line="450" w:lineRule="atLeast"/>
+        <w:ind w:left="720"/>
+        <w:rPr>
+          <w:rFonts w:ascii="Arial" w:hAnsi="Arial" w:cs="Arial"/>
+          <w:color w:val="212121"/>
+          <w:sz w:val="36"/>
+          <w:szCs w:val="36"/>
+          <w:u w:val="single"/>
+        </w:rPr>
+      </w:pPr>
       <w:r>
         <w:rPr>
           <w:rFonts w:ascii="Arial" w:hAnsi="Arial" w:cs="Arial"/>
@@ -3755,50 +5458,6 @@
           <w:szCs w:val="36"/>
           <w:u w:val="single"/>
         </w:rPr>
-        <w:t>upported languages</w:t>
-      </w:r>
-    </w:p>
-    <w:p>
-      <w:pPr>
-        <w:pStyle w:val="NormalWeb"/>
-        <w:spacing w:before="240" w:beforeAutospacing="0" w:after="240" w:afterAutospacing="0"/>
-        <w:ind w:left="720"/>
-        <w:rPr>
-          <w:rFonts w:ascii="Arial" w:hAnsi="Arial" w:cs="Arial"/>
-          <w:color w:val="212121"/>
-        </w:rPr>
-      </w:pPr>
-      <w:r>
-        <w:rPr>
-          <w:rFonts w:ascii="Arial" w:hAnsi="Arial" w:cs="Arial"/>
-          <w:color w:val="212121"/>
-        </w:rPr>
-        <w:t>You can use Cloud SQL for MySQL with App Engine applications that are written in Java, Python, PHP, Node.js, Go, and Ruby. You can also use Cloud SQL for MySQL with external applications using the standard MySQL protocol.</w:t>
-      </w:r>
-    </w:p>
-    <w:p>
-      <w:pPr>
-        <w:pStyle w:val="Heading3"/>
-        <w:spacing w:before="480" w:after="240" w:line="450" w:lineRule="atLeast"/>
-        <w:ind w:left="720"/>
-        <w:rPr>
-          <w:rFonts w:ascii="Arial" w:hAnsi="Arial" w:cs="Arial"/>
-          <w:color w:val="212121"/>
-          <w:sz w:val="36"/>
-          <w:szCs w:val="36"/>
-          <w:u w:val="single"/>
-        </w:rPr>
-      </w:pPr>
-      <w:r>
-        <w:rPr>
-          <w:rFonts w:ascii="Arial" w:hAnsi="Arial" w:cs="Arial"/>
-          <w:b/>
-          <w:bCs/>
-          <w:color w:val="212121"/>
-          <w:sz w:val="36"/>
-          <w:szCs w:val="36"/>
-          <w:u w:val="single"/>
-        </w:rPr>
         <w:t>How you can connect to Cloud SQL for MySQL instances</w:t>
       </w:r>
     </w:p>
@@ -3858,293 +5517,6 @@
           <w:color w:val="212121"/>
         </w:rPr>
         <w:t> client. </w:t>
-      </w:r>
-      <w:hyperlink r:id="rId28" w:history="1">
-        <w:r>
-          <w:rPr>
-            <w:rStyle w:val="Hyperlink"/>
-            <w:rFonts w:ascii="Arial" w:hAnsi="Arial" w:cs="Arial"/>
-            <w:color w:val="1A73E8"/>
-          </w:rPr>
-          <w:t>Learn more</w:t>
-        </w:r>
-      </w:hyperlink>
-      <w:r>
-        <w:rPr>
-          <w:rFonts w:ascii="Arial" w:hAnsi="Arial" w:cs="Arial"/>
-          <w:color w:val="212121"/>
-        </w:rPr>
-        <w:t>.</w:t>
-      </w:r>
-    </w:p>
-    <w:p>
-      <w:pPr>
-        <w:numPr>
-          <w:ilvl w:val="0"/>
-          <w:numId w:val="6"/>
-        </w:numPr>
-        <w:tabs>
-          <w:tab w:val="clear" w:pos="720"/>
-          <w:tab w:val="num" w:pos="1440"/>
-        </w:tabs>
-        <w:spacing w:before="120" w:after="120" w:line="240" w:lineRule="auto"/>
-        <w:rPr>
-          <w:rFonts w:ascii="Arial" w:hAnsi="Arial" w:cs="Arial"/>
-          <w:color w:val="212121"/>
-        </w:rPr>
-      </w:pPr>
-      <w:r>
-        <w:rPr>
-          <w:rFonts w:ascii="Arial" w:hAnsi="Arial" w:cs="Arial"/>
-          <w:color w:val="212121"/>
-        </w:rPr>
-        <w:t>Third-party tools like SQL Workbench or Toad for MySQL. </w:t>
-      </w:r>
-      <w:hyperlink r:id="rId29" w:history="1">
-        <w:r>
-          <w:rPr>
-            <w:rStyle w:val="Hyperlink"/>
-            <w:rFonts w:ascii="Arial" w:hAnsi="Arial" w:cs="Arial"/>
-            <w:color w:val="1A73E8"/>
-          </w:rPr>
-          <w:t>Learn more</w:t>
-        </w:r>
-      </w:hyperlink>
-      <w:r>
-        <w:rPr>
-          <w:rFonts w:ascii="Arial" w:hAnsi="Arial" w:cs="Arial"/>
-          <w:color w:val="212121"/>
-        </w:rPr>
-        <w:t>.</w:t>
-      </w:r>
-    </w:p>
-    <w:p>
-      <w:pPr>
-        <w:numPr>
-          <w:ilvl w:val="0"/>
-          <w:numId w:val="6"/>
-        </w:numPr>
-        <w:tabs>
-          <w:tab w:val="clear" w:pos="720"/>
-          <w:tab w:val="num" w:pos="1440"/>
-        </w:tabs>
-        <w:spacing w:before="120" w:after="120" w:line="240" w:lineRule="auto"/>
-        <w:rPr>
-          <w:rFonts w:ascii="Arial" w:hAnsi="Arial" w:cs="Arial"/>
-          <w:color w:val="212121"/>
-        </w:rPr>
-      </w:pPr>
-      <w:r>
-        <w:rPr>
-          <w:rFonts w:ascii="Arial" w:hAnsi="Arial" w:cs="Arial"/>
-          <w:color w:val="212121"/>
-        </w:rPr>
-        <w:t>External applications. </w:t>
-      </w:r>
-      <w:hyperlink r:id="rId30" w:history="1">
-        <w:r>
-          <w:rPr>
-            <w:rStyle w:val="Hyperlink"/>
-            <w:rFonts w:ascii="Arial" w:hAnsi="Arial" w:cs="Arial"/>
-            <w:color w:val="1A73E8"/>
-          </w:rPr>
-          <w:t>Learn more</w:t>
-        </w:r>
-      </w:hyperlink>
-      <w:r>
-        <w:rPr>
-          <w:rFonts w:ascii="Arial" w:hAnsi="Arial" w:cs="Arial"/>
-          <w:color w:val="212121"/>
-        </w:rPr>
-        <w:t>.</w:t>
-      </w:r>
-    </w:p>
-    <w:p>
-      <w:pPr>
-        <w:numPr>
-          <w:ilvl w:val="0"/>
-          <w:numId w:val="6"/>
-        </w:numPr>
-        <w:tabs>
-          <w:tab w:val="clear" w:pos="720"/>
-          <w:tab w:val="num" w:pos="1440"/>
-        </w:tabs>
-        <w:spacing w:before="120" w:after="120" w:line="240" w:lineRule="auto"/>
-        <w:rPr>
-          <w:rFonts w:ascii="Arial" w:hAnsi="Arial" w:cs="Arial"/>
-          <w:color w:val="212121"/>
-        </w:rPr>
-      </w:pPr>
-      <w:r>
-        <w:rPr>
-          <w:rFonts w:ascii="Arial" w:hAnsi="Arial" w:cs="Arial"/>
-          <w:color w:val="212121"/>
-        </w:rPr>
-        <w:t>App Engine applications. </w:t>
-      </w:r>
-      <w:hyperlink r:id="rId31" w:history="1">
-        <w:r>
-          <w:rPr>
-            <w:rStyle w:val="Hyperlink"/>
-            <w:rFonts w:ascii="Arial" w:hAnsi="Arial" w:cs="Arial"/>
-            <w:color w:val="1A73E8"/>
-          </w:rPr>
-          <w:t>Learn more</w:t>
-        </w:r>
-      </w:hyperlink>
-      <w:r>
-        <w:rPr>
-          <w:rFonts w:ascii="Arial" w:hAnsi="Arial" w:cs="Arial"/>
-          <w:color w:val="212121"/>
-        </w:rPr>
-        <w:t>.</w:t>
-      </w:r>
-    </w:p>
-    <w:p>
-      <w:pPr>
-        <w:numPr>
-          <w:ilvl w:val="0"/>
-          <w:numId w:val="6"/>
-        </w:numPr>
-        <w:tabs>
-          <w:tab w:val="clear" w:pos="720"/>
-          <w:tab w:val="num" w:pos="1440"/>
-        </w:tabs>
-        <w:spacing w:before="120" w:after="120" w:line="240" w:lineRule="auto"/>
-        <w:rPr>
-          <w:rFonts w:ascii="Arial" w:hAnsi="Arial" w:cs="Arial"/>
-          <w:color w:val="212121"/>
-        </w:rPr>
-      </w:pPr>
-      <w:r>
-        <w:rPr>
-          <w:rFonts w:ascii="Arial" w:hAnsi="Arial" w:cs="Arial"/>
-          <w:color w:val="212121"/>
-        </w:rPr>
-        <w:t>Applications running on Compute Engine. </w:t>
-      </w:r>
-      <w:hyperlink r:id="rId32" w:history="1">
-        <w:r>
-          <w:rPr>
-            <w:rStyle w:val="Hyperlink"/>
-            <w:rFonts w:ascii="Arial" w:hAnsi="Arial" w:cs="Arial"/>
-            <w:color w:val="1A73E8"/>
-          </w:rPr>
-          <w:t>Learn more</w:t>
-        </w:r>
-      </w:hyperlink>
-      <w:r>
-        <w:rPr>
-          <w:rFonts w:ascii="Arial" w:hAnsi="Arial" w:cs="Arial"/>
-          <w:color w:val="212121"/>
-        </w:rPr>
-        <w:t>.</w:t>
-      </w:r>
-    </w:p>
-    <w:p>
-      <w:pPr>
-        <w:numPr>
-          <w:ilvl w:val="0"/>
-          <w:numId w:val="6"/>
-        </w:numPr>
-        <w:tabs>
-          <w:tab w:val="clear" w:pos="720"/>
-          <w:tab w:val="num" w:pos="1440"/>
-        </w:tabs>
-        <w:spacing w:before="120" w:after="120" w:line="240" w:lineRule="auto"/>
-        <w:rPr>
-          <w:rFonts w:ascii="Arial" w:hAnsi="Arial" w:cs="Arial"/>
-          <w:color w:val="212121"/>
-        </w:rPr>
-      </w:pPr>
-      <w:r>
-        <w:rPr>
-          <w:rFonts w:ascii="Arial" w:hAnsi="Arial" w:cs="Arial"/>
-          <w:color w:val="212121"/>
-        </w:rPr>
-        <w:t>Applications running on Google Kubernetes Engine. </w:t>
-      </w:r>
-      <w:hyperlink r:id="rId33" w:history="1">
-        <w:r>
-          <w:rPr>
-            <w:rStyle w:val="Hyperlink"/>
-            <w:rFonts w:ascii="Arial" w:hAnsi="Arial" w:cs="Arial"/>
-            <w:color w:val="1A73E8"/>
-          </w:rPr>
-          <w:t>Learn more</w:t>
-        </w:r>
-      </w:hyperlink>
-      <w:r>
-        <w:rPr>
-          <w:rFonts w:ascii="Arial" w:hAnsi="Arial" w:cs="Arial"/>
-          <w:color w:val="212121"/>
-        </w:rPr>
-        <w:t>.</w:t>
-      </w:r>
-    </w:p>
-    <w:p>
-      <w:pPr>
-        <w:numPr>
-          <w:ilvl w:val="0"/>
-          <w:numId w:val="6"/>
-        </w:numPr>
-        <w:tabs>
-          <w:tab w:val="clear" w:pos="720"/>
-          <w:tab w:val="num" w:pos="1440"/>
-        </w:tabs>
-        <w:spacing w:before="120" w:after="120" w:line="240" w:lineRule="auto"/>
-        <w:rPr>
-          <w:rFonts w:ascii="Arial" w:hAnsi="Arial" w:cs="Arial"/>
-          <w:color w:val="212121"/>
-        </w:rPr>
-      </w:pPr>
-      <w:r>
-        <w:rPr>
-          <w:rFonts w:ascii="Arial" w:hAnsi="Arial" w:cs="Arial"/>
-          <w:color w:val="212121"/>
-        </w:rPr>
-        <w:t>Cloud Functions. </w:t>
-      </w:r>
-      <w:hyperlink r:id="rId34" w:history="1">
-        <w:r>
-          <w:rPr>
-            <w:rStyle w:val="Hyperlink"/>
-            <w:rFonts w:ascii="Arial" w:hAnsi="Arial" w:cs="Arial"/>
-            <w:color w:val="1A73E8"/>
-          </w:rPr>
-          <w:t>Learn more</w:t>
-        </w:r>
-      </w:hyperlink>
-      <w:r>
-        <w:rPr>
-          <w:rFonts w:ascii="Arial" w:hAnsi="Arial" w:cs="Arial"/>
-          <w:color w:val="212121"/>
-        </w:rPr>
-        <w:t>.</w:t>
-      </w:r>
-    </w:p>
-    <w:p>
-      <w:pPr>
-        <w:numPr>
-          <w:ilvl w:val="0"/>
-          <w:numId w:val="6"/>
-        </w:numPr>
-        <w:tabs>
-          <w:tab w:val="clear" w:pos="720"/>
-          <w:tab w:val="num" w:pos="1440"/>
-        </w:tabs>
-        <w:spacing w:before="120" w:after="120" w:line="240" w:lineRule="auto"/>
-        <w:rPr>
-          <w:rFonts w:ascii="Arial" w:hAnsi="Arial" w:cs="Arial"/>
-          <w:color w:val="212121"/>
-        </w:rPr>
-      </w:pPr>
-      <w:r>
-        <w:rPr>
-          <w:rFonts w:ascii="Arial" w:hAnsi="Arial" w:cs="Arial"/>
-          <w:color w:val="212121"/>
-        </w:rPr>
-        <w:t>Google Apps Script scripts </w:t>
       </w:r>
       <w:hyperlink r:id="rId35" w:history="1">
         <w:r>
@@ -4166,6 +5538,293 @@
     </w:p>
     <w:p>
       <w:pPr>
+        <w:numPr>
+          <w:ilvl w:val="0"/>
+          <w:numId w:val="6"/>
+        </w:numPr>
+        <w:tabs>
+          <w:tab w:val="clear" w:pos="720"/>
+          <w:tab w:val="num" w:pos="1440"/>
+        </w:tabs>
+        <w:spacing w:before="120" w:after="120" w:line="240" w:lineRule="auto"/>
+        <w:rPr>
+          <w:rFonts w:ascii="Arial" w:hAnsi="Arial" w:cs="Arial"/>
+          <w:color w:val="212121"/>
+        </w:rPr>
+      </w:pPr>
+      <w:r>
+        <w:rPr>
+          <w:rFonts w:ascii="Arial" w:hAnsi="Arial" w:cs="Arial"/>
+          <w:color w:val="212121"/>
+        </w:rPr>
+        <w:t>Third-party tools like SQL Workbench or Toad for MySQL. </w:t>
+      </w:r>
+      <w:hyperlink r:id="rId36" w:history="1">
+        <w:r>
+          <w:rPr>
+            <w:rStyle w:val="Hyperlink"/>
+            <w:rFonts w:ascii="Arial" w:hAnsi="Arial" w:cs="Arial"/>
+            <w:color w:val="1A73E8"/>
+          </w:rPr>
+          <w:t>Learn more</w:t>
+        </w:r>
+      </w:hyperlink>
+      <w:r>
+        <w:rPr>
+          <w:rFonts w:ascii="Arial" w:hAnsi="Arial" w:cs="Arial"/>
+          <w:color w:val="212121"/>
+        </w:rPr>
+        <w:t>.</w:t>
+      </w:r>
+    </w:p>
+    <w:p>
+      <w:pPr>
+        <w:numPr>
+          <w:ilvl w:val="0"/>
+          <w:numId w:val="6"/>
+        </w:numPr>
+        <w:tabs>
+          <w:tab w:val="clear" w:pos="720"/>
+          <w:tab w:val="num" w:pos="1440"/>
+        </w:tabs>
+        <w:spacing w:before="120" w:after="120" w:line="240" w:lineRule="auto"/>
+        <w:rPr>
+          <w:rFonts w:ascii="Arial" w:hAnsi="Arial" w:cs="Arial"/>
+          <w:color w:val="212121"/>
+        </w:rPr>
+      </w:pPr>
+      <w:r>
+        <w:rPr>
+          <w:rFonts w:ascii="Arial" w:hAnsi="Arial" w:cs="Arial"/>
+          <w:color w:val="212121"/>
+        </w:rPr>
+        <w:t>External applications. </w:t>
+      </w:r>
+      <w:hyperlink r:id="rId37" w:history="1">
+        <w:r>
+          <w:rPr>
+            <w:rStyle w:val="Hyperlink"/>
+            <w:rFonts w:ascii="Arial" w:hAnsi="Arial" w:cs="Arial"/>
+            <w:color w:val="1A73E8"/>
+          </w:rPr>
+          <w:t>Learn more</w:t>
+        </w:r>
+      </w:hyperlink>
+      <w:r>
+        <w:rPr>
+          <w:rFonts w:ascii="Arial" w:hAnsi="Arial" w:cs="Arial"/>
+          <w:color w:val="212121"/>
+        </w:rPr>
+        <w:t>.</w:t>
+      </w:r>
+    </w:p>
+    <w:p>
+      <w:pPr>
+        <w:numPr>
+          <w:ilvl w:val="0"/>
+          <w:numId w:val="6"/>
+        </w:numPr>
+        <w:tabs>
+          <w:tab w:val="clear" w:pos="720"/>
+          <w:tab w:val="num" w:pos="1440"/>
+        </w:tabs>
+        <w:spacing w:before="120" w:after="120" w:line="240" w:lineRule="auto"/>
+        <w:rPr>
+          <w:rFonts w:ascii="Arial" w:hAnsi="Arial" w:cs="Arial"/>
+          <w:color w:val="212121"/>
+        </w:rPr>
+      </w:pPr>
+      <w:r>
+        <w:rPr>
+          <w:rFonts w:ascii="Arial" w:hAnsi="Arial" w:cs="Arial"/>
+          <w:color w:val="212121"/>
+        </w:rPr>
+        <w:t>App Engine applications. </w:t>
+      </w:r>
+      <w:hyperlink r:id="rId38" w:history="1">
+        <w:r>
+          <w:rPr>
+            <w:rStyle w:val="Hyperlink"/>
+            <w:rFonts w:ascii="Arial" w:hAnsi="Arial" w:cs="Arial"/>
+            <w:color w:val="1A73E8"/>
+          </w:rPr>
+          <w:t>Learn more</w:t>
+        </w:r>
+      </w:hyperlink>
+      <w:r>
+        <w:rPr>
+          <w:rFonts w:ascii="Arial" w:hAnsi="Arial" w:cs="Arial"/>
+          <w:color w:val="212121"/>
+        </w:rPr>
+        <w:t>.</w:t>
+      </w:r>
+    </w:p>
+    <w:p>
+      <w:pPr>
+        <w:numPr>
+          <w:ilvl w:val="0"/>
+          <w:numId w:val="6"/>
+        </w:numPr>
+        <w:tabs>
+          <w:tab w:val="clear" w:pos="720"/>
+          <w:tab w:val="num" w:pos="1440"/>
+        </w:tabs>
+        <w:spacing w:before="120" w:after="120" w:line="240" w:lineRule="auto"/>
+        <w:rPr>
+          <w:rFonts w:ascii="Arial" w:hAnsi="Arial" w:cs="Arial"/>
+          <w:color w:val="212121"/>
+        </w:rPr>
+      </w:pPr>
+      <w:r>
+        <w:rPr>
+          <w:rFonts w:ascii="Arial" w:hAnsi="Arial" w:cs="Arial"/>
+          <w:color w:val="212121"/>
+        </w:rPr>
+        <w:t>Applications running on Compute Engine. </w:t>
+      </w:r>
+      <w:hyperlink r:id="rId39" w:history="1">
+        <w:r>
+          <w:rPr>
+            <w:rStyle w:val="Hyperlink"/>
+            <w:rFonts w:ascii="Arial" w:hAnsi="Arial" w:cs="Arial"/>
+            <w:color w:val="1A73E8"/>
+          </w:rPr>
+          <w:t>Learn more</w:t>
+        </w:r>
+      </w:hyperlink>
+      <w:r>
+        <w:rPr>
+          <w:rFonts w:ascii="Arial" w:hAnsi="Arial" w:cs="Arial"/>
+          <w:color w:val="212121"/>
+        </w:rPr>
+        <w:t>.</w:t>
+      </w:r>
+    </w:p>
+    <w:p>
+      <w:pPr>
+        <w:numPr>
+          <w:ilvl w:val="0"/>
+          <w:numId w:val="6"/>
+        </w:numPr>
+        <w:tabs>
+          <w:tab w:val="clear" w:pos="720"/>
+          <w:tab w:val="num" w:pos="1440"/>
+        </w:tabs>
+        <w:spacing w:before="120" w:after="120" w:line="240" w:lineRule="auto"/>
+        <w:rPr>
+          <w:rFonts w:ascii="Arial" w:hAnsi="Arial" w:cs="Arial"/>
+          <w:color w:val="212121"/>
+        </w:rPr>
+      </w:pPr>
+      <w:r>
+        <w:rPr>
+          <w:rFonts w:ascii="Arial" w:hAnsi="Arial" w:cs="Arial"/>
+          <w:color w:val="212121"/>
+        </w:rPr>
+        <w:t>Applications running on Google Kubernetes Engine. </w:t>
+      </w:r>
+      <w:hyperlink r:id="rId40" w:history="1">
+        <w:r>
+          <w:rPr>
+            <w:rStyle w:val="Hyperlink"/>
+            <w:rFonts w:ascii="Arial" w:hAnsi="Arial" w:cs="Arial"/>
+            <w:color w:val="1A73E8"/>
+          </w:rPr>
+          <w:t>Learn more</w:t>
+        </w:r>
+      </w:hyperlink>
+      <w:r>
+        <w:rPr>
+          <w:rFonts w:ascii="Arial" w:hAnsi="Arial" w:cs="Arial"/>
+          <w:color w:val="212121"/>
+        </w:rPr>
+        <w:t>.</w:t>
+      </w:r>
+    </w:p>
+    <w:p>
+      <w:pPr>
+        <w:numPr>
+          <w:ilvl w:val="0"/>
+          <w:numId w:val="6"/>
+        </w:numPr>
+        <w:tabs>
+          <w:tab w:val="clear" w:pos="720"/>
+          <w:tab w:val="num" w:pos="1440"/>
+        </w:tabs>
+        <w:spacing w:before="120" w:after="120" w:line="240" w:lineRule="auto"/>
+        <w:rPr>
+          <w:rFonts w:ascii="Arial" w:hAnsi="Arial" w:cs="Arial"/>
+          <w:color w:val="212121"/>
+        </w:rPr>
+      </w:pPr>
+      <w:r>
+        <w:rPr>
+          <w:rFonts w:ascii="Arial" w:hAnsi="Arial" w:cs="Arial"/>
+          <w:color w:val="212121"/>
+        </w:rPr>
+        <w:t>Cloud Functions. </w:t>
+      </w:r>
+      <w:hyperlink r:id="rId41" w:history="1">
+        <w:r>
+          <w:rPr>
+            <w:rStyle w:val="Hyperlink"/>
+            <w:rFonts w:ascii="Arial" w:hAnsi="Arial" w:cs="Arial"/>
+            <w:color w:val="1A73E8"/>
+          </w:rPr>
+          <w:t>Learn more</w:t>
+        </w:r>
+      </w:hyperlink>
+      <w:r>
+        <w:rPr>
+          <w:rFonts w:ascii="Arial" w:hAnsi="Arial" w:cs="Arial"/>
+          <w:color w:val="212121"/>
+        </w:rPr>
+        <w:t>.</w:t>
+      </w:r>
+    </w:p>
+    <w:p>
+      <w:pPr>
+        <w:numPr>
+          <w:ilvl w:val="0"/>
+          <w:numId w:val="6"/>
+        </w:numPr>
+        <w:tabs>
+          <w:tab w:val="clear" w:pos="720"/>
+          <w:tab w:val="num" w:pos="1440"/>
+        </w:tabs>
+        <w:spacing w:before="120" w:after="120" w:line="240" w:lineRule="auto"/>
+        <w:rPr>
+          <w:rFonts w:ascii="Arial" w:hAnsi="Arial" w:cs="Arial"/>
+          <w:color w:val="212121"/>
+        </w:rPr>
+      </w:pPr>
+      <w:r>
+        <w:rPr>
+          <w:rFonts w:ascii="Arial" w:hAnsi="Arial" w:cs="Arial"/>
+          <w:color w:val="212121"/>
+        </w:rPr>
+        <w:t>Google Apps Script scripts </w:t>
+      </w:r>
+      <w:hyperlink r:id="rId42" w:history="1">
+        <w:r>
+          <w:rPr>
+            <w:rStyle w:val="Hyperlink"/>
+            <w:rFonts w:ascii="Arial" w:hAnsi="Arial" w:cs="Arial"/>
+            <w:color w:val="1A73E8"/>
+          </w:rPr>
+          <w:t>Learn more</w:t>
+        </w:r>
+      </w:hyperlink>
+      <w:r>
+        <w:rPr>
+          <w:rFonts w:ascii="Arial" w:hAnsi="Arial" w:cs="Arial"/>
+          <w:color w:val="212121"/>
+        </w:rPr>
+        <w:t>.</w:t>
+      </w:r>
+    </w:p>
+    <w:p>
+      <w:pPr>
         <w:pStyle w:val="NormalWeb"/>
         <w:spacing w:before="240" w:beforeAutospacing="0" w:after="240" w:afterAutospacing="0"/>
         <w:ind w:left="720"/>
@@ -4181,7 +5840,7 @@
         </w:rPr>
         <w:t>Connecting to Cloud SQL by using Private Google access is not supported. Private services access is supported. For more information, see </w:t>
       </w:r>
-      <w:hyperlink r:id="rId36" w:history="1">
+      <w:hyperlink r:id="rId43" w:history="1">
         <w:r>
           <w:rPr>
             <w:rStyle w:val="Hyperlink"/>
@@ -4240,7 +5899,15 @@
           <w:rFonts w:ascii="Arial" w:hAnsi="Arial" w:cs="Arial"/>
           <w:color w:val="212121"/>
         </w:rPr>
-        <w:t>In general, the MySQL functionality provided by a Cloud SQL instance is the same as the functionality provided by a locally-hosted MySQL instance. However, there are a few differences between a standard MySQL instance and a Cloud SQL for MySQL instance.</w:t>
+        <w:t xml:space="preserve">In general, the MySQL functionality provided by a Cloud SQL instance is the same as the functionality provided by a locally-hosted MySQL instance. </w:t>
+      </w:r>
+      <w:r>
+        <w:rPr>
+          <w:rFonts w:ascii="Arial" w:hAnsi="Arial" w:cs="Arial"/>
+          <w:color w:val="212121"/>
+        </w:rPr>
+        <w:lastRenderedPageBreak/>
+        <w:t>However, there are a few differences between a standard MySQL instance and a Cloud SQL for MySQL instance.</w:t>
       </w:r>
     </w:p>
     <w:p>
@@ -4299,8 +5966,6 @@
         </w:rPr>
         <w:t>This is normally paid service. But we try to find the free service for students of educators.</w:t>
       </w:r>
-      <w:bookmarkStart w:id="0" w:name="_GoBack"/>
-      <w:bookmarkEnd w:id="0"/>
     </w:p>
     <w:p>
       <w:pPr>
@@ -4322,7 +5987,6 @@
           <w:u w:val="single"/>
           <w:shd w:val="clear" w:color="auto" w:fill="FFFFFF"/>
         </w:rPr>
-        <w:lastRenderedPageBreak/>
         <w:t>Google Cloud Platform</w:t>
       </w:r>
       <w:r>
@@ -4451,6 +6115,7 @@
         <w:rPr>
           <w:noProof/>
         </w:rPr>
+        <w:lastRenderedPageBreak/>
         <w:drawing>
           <wp:inline distT="0" distB="0" distL="0" distR="0">
             <wp:extent cx="5943600" cy="5422884"/>
@@ -4469,7 +6134,7 @@
                     </pic:cNvPicPr>
                   </pic:nvPicPr>
                   <pic:blipFill>
-                    <a:blip r:embed="rId37">
+                    <a:blip r:embed="rId44">
                       <a:extLst>
                         <a:ext uri="{28A0092B-C50C-407E-A947-70E740481C1C}">
                           <a14:useLocalDpi xmlns:a14="http://schemas.microsoft.com/office/drawing/2010/main" val="0"/>
@@ -4545,29 +6210,29 @@
           <w:szCs w:val="36"/>
           <w:shd w:val="clear" w:color="auto" w:fill="FFFFFF"/>
         </w:rPr>
+        <w:t>Step-2:</w:t>
+      </w:r>
+    </w:p>
+    <w:p>
+      <w:pPr>
+        <w:rPr>
+          <w:rFonts w:ascii="Arial" w:hAnsi="Arial" w:cs="Arial"/>
+          <w:color w:val="444444"/>
+          <w:sz w:val="24"/>
+          <w:szCs w:val="24"/>
+          <w:shd w:val="clear" w:color="auto" w:fill="FFFFFF"/>
+        </w:rPr>
+      </w:pPr>
+      <w:r>
+        <w:rPr>
+          <w:rFonts w:ascii="Arial" w:hAnsi="Arial" w:cs="Arial"/>
+          <w:noProof/>
+          <w:color w:val="444444"/>
+          <w:sz w:val="24"/>
+          <w:szCs w:val="24"/>
+          <w:shd w:val="clear" w:color="auto" w:fill="FFFFFF"/>
+        </w:rPr>
         <w:lastRenderedPageBreak/>
-        <w:t>Step-2:</w:t>
-      </w:r>
-    </w:p>
-    <w:p>
-      <w:pPr>
-        <w:rPr>
-          <w:rFonts w:ascii="Arial" w:hAnsi="Arial" w:cs="Arial"/>
-          <w:color w:val="444444"/>
-          <w:sz w:val="24"/>
-          <w:szCs w:val="24"/>
-          <w:shd w:val="clear" w:color="auto" w:fill="FFFFFF"/>
-        </w:rPr>
-      </w:pPr>
-      <w:r>
-        <w:rPr>
-          <w:rFonts w:ascii="Arial" w:hAnsi="Arial" w:cs="Arial"/>
-          <w:noProof/>
-          <w:color w:val="444444"/>
-          <w:sz w:val="24"/>
-          <w:szCs w:val="24"/>
-          <w:shd w:val="clear" w:color="auto" w:fill="FFFFFF"/>
-        </w:rPr>
         <w:drawing>
           <wp:inline distT="0" distB="0" distL="0" distR="0">
             <wp:extent cx="5943600" cy="4866968"/>
@@ -4586,7 +6251,7 @@
                     </pic:cNvPicPr>
                   </pic:nvPicPr>
                   <pic:blipFill>
-                    <a:blip r:embed="rId38">
+                    <a:blip r:embed="rId45">
                       <a:extLst>
                         <a:ext uri="{28A0092B-C50C-407E-A947-70E740481C1C}">
                           <a14:useLocalDpi xmlns:a14="http://schemas.microsoft.com/office/drawing/2010/main" val="0"/>
@@ -4722,7 +6387,6 @@
           <w:szCs w:val="36"/>
           <w:shd w:val="clear" w:color="auto" w:fill="FFFFFF"/>
         </w:rPr>
-        <w:lastRenderedPageBreak/>
         <w:t>Step-3:</w:t>
       </w:r>
     </w:p>
@@ -4777,7 +6441,7 @@
                     </pic:cNvPicPr>
                   </pic:nvPicPr>
                   <pic:blipFill>
-                    <a:blip r:embed="rId39">
+                    <a:blip r:embed="rId46">
                       <a:extLst>
                         <a:ext uri="{28A0092B-C50C-407E-A947-70E740481C1C}">
                           <a14:useLocalDpi xmlns:a14="http://schemas.microsoft.com/office/drawing/2010/main" val="0"/>
@@ -4841,6 +6505,119 @@
 <file path=word/numbering.xml><?xml version="1.0" encoding="utf-8"?>
 <w:numbering xmlns:wpc="http://schemas.microsoft.com/office/word/2010/wordprocessingCanvas" xmlns:cx="http://schemas.microsoft.com/office/drawing/2014/chartex" xmlns:mc="http://schemas.openxmlformats.org/markup-compatibility/2006" xmlns:o="urn:schemas-microsoft-com:office:office" xmlns:r="http://schemas.openxmlformats.org/officeDocument/2006/relationships" xmlns:m="http://schemas.openxmlformats.org/officeDocument/2006/math" xmlns:v="urn:schemas-microsoft-com:vml" xmlns:wp14="http://schemas.microsoft.com/office/word/2010/wordprocessingDrawing" xmlns:wp="http://schemas.openxmlformats.org/drawingml/2006/wordprocessingDrawing" xmlns:w10="urn:schemas-microsoft-com:office:word" xmlns:w="http://schemas.openxmlformats.org/wordprocessingml/2006/main" xmlns:w14="http://schemas.microsoft.com/office/word/2010/wordml" xmlns:w15="http://schemas.microsoft.com/office/word/2012/wordml" xmlns:w16se="http://schemas.microsoft.com/office/word/2015/wordml/symex" xmlns:wpg="http://schemas.microsoft.com/office/word/2010/wordprocessingGroup" xmlns:wpi="http://schemas.microsoft.com/office/word/2010/wordprocessingInk" xmlns:wne="http://schemas.microsoft.com/office/word/2006/wordml" xmlns:wps="http://schemas.microsoft.com/office/word/2010/wordprocessingShape" mc:Ignorable="w14 w15 w16se wp14">
   <w:abstractNum w:abstractNumId="0" w15:restartNumberingAfterBreak="0">
+    <w:nsid w:val="05FC3F35"/>
+    <w:multiLevelType w:val="multilevel"/>
+    <w:tmpl w:val="C2D85050"/>
+    <w:lvl w:ilvl="0">
+      <w:start w:val="1"/>
+      <w:numFmt w:val="decimal"/>
+      <w:lvlText w:val="%1."/>
+      <w:lvlJc w:val="left"/>
+      <w:pPr>
+        <w:tabs>
+          <w:tab w:val="num" w:pos="720"/>
+        </w:tabs>
+        <w:ind w:left="720" w:hanging="360"/>
+      </w:pPr>
+    </w:lvl>
+    <w:lvl w:ilvl="1" w:tentative="1">
+      <w:start w:val="1"/>
+      <w:numFmt w:val="decimal"/>
+      <w:lvlText w:val="%2."/>
+      <w:lvlJc w:val="left"/>
+      <w:pPr>
+        <w:tabs>
+          <w:tab w:val="num" w:pos="1440"/>
+        </w:tabs>
+        <w:ind w:left="1440" w:hanging="360"/>
+      </w:pPr>
+    </w:lvl>
+    <w:lvl w:ilvl="2" w:tentative="1">
+      <w:start w:val="1"/>
+      <w:numFmt w:val="decimal"/>
+      <w:lvlText w:val="%3."/>
+      <w:lvlJc w:val="left"/>
+      <w:pPr>
+        <w:tabs>
+          <w:tab w:val="num" w:pos="2160"/>
+        </w:tabs>
+        <w:ind w:left="2160" w:hanging="360"/>
+      </w:pPr>
+    </w:lvl>
+    <w:lvl w:ilvl="3" w:tentative="1">
+      <w:start w:val="1"/>
+      <w:numFmt w:val="decimal"/>
+      <w:lvlText w:val="%4."/>
+      <w:lvlJc w:val="left"/>
+      <w:pPr>
+        <w:tabs>
+          <w:tab w:val="num" w:pos="2880"/>
+        </w:tabs>
+        <w:ind w:left="2880" w:hanging="360"/>
+      </w:pPr>
+    </w:lvl>
+    <w:lvl w:ilvl="4" w:tentative="1">
+      <w:start w:val="1"/>
+      <w:numFmt w:val="decimal"/>
+      <w:lvlText w:val="%5."/>
+      <w:lvlJc w:val="left"/>
+      <w:pPr>
+        <w:tabs>
+          <w:tab w:val="num" w:pos="3600"/>
+        </w:tabs>
+        <w:ind w:left="3600" w:hanging="360"/>
+      </w:pPr>
+    </w:lvl>
+    <w:lvl w:ilvl="5" w:tentative="1">
+      <w:start w:val="1"/>
+      <w:numFmt w:val="decimal"/>
+      <w:lvlText w:val="%6."/>
+      <w:lvlJc w:val="left"/>
+      <w:pPr>
+        <w:tabs>
+          <w:tab w:val="num" w:pos="4320"/>
+        </w:tabs>
+        <w:ind w:left="4320" w:hanging="360"/>
+      </w:pPr>
+    </w:lvl>
+    <w:lvl w:ilvl="6" w:tentative="1">
+      <w:start w:val="1"/>
+      <w:numFmt w:val="decimal"/>
+      <w:lvlText w:val="%7."/>
+      <w:lvlJc w:val="left"/>
+      <w:pPr>
+        <w:tabs>
+          <w:tab w:val="num" w:pos="5040"/>
+        </w:tabs>
+        <w:ind w:left="5040" w:hanging="360"/>
+      </w:pPr>
+    </w:lvl>
+    <w:lvl w:ilvl="7" w:tentative="1">
+      <w:start w:val="1"/>
+      <w:numFmt w:val="decimal"/>
+      <w:lvlText w:val="%8."/>
+      <w:lvlJc w:val="left"/>
+      <w:pPr>
+        <w:tabs>
+          <w:tab w:val="num" w:pos="5760"/>
+        </w:tabs>
+        <w:ind w:left="5760" w:hanging="360"/>
+      </w:pPr>
+    </w:lvl>
+    <w:lvl w:ilvl="8" w:tentative="1">
+      <w:start w:val="1"/>
+      <w:numFmt w:val="decimal"/>
+      <w:lvlText w:val="%9."/>
+      <w:lvlJc w:val="left"/>
+      <w:pPr>
+        <w:tabs>
+          <w:tab w:val="num" w:pos="6480"/>
+        </w:tabs>
+        <w:ind w:left="6480" w:hanging="360"/>
+      </w:pPr>
+    </w:lvl>
+  </w:abstractNum>
+  <w:abstractNum w:abstractNumId="1" w15:restartNumberingAfterBreak="0">
     <w:nsid w:val="0CA67246"/>
     <w:multiLevelType w:val="multilevel"/>
     <w:tmpl w:val="60A4D712"/>
@@ -4989,7 +6766,7 @@
       </w:rPr>
     </w:lvl>
   </w:abstractNum>
-  <w:abstractNum w:abstractNumId="1" w15:restartNumberingAfterBreak="0">
+  <w:abstractNum w:abstractNumId="2" w15:restartNumberingAfterBreak="0">
     <w:nsid w:val="103B6CCA"/>
     <w:multiLevelType w:val="multilevel"/>
     <w:tmpl w:val="A4D4F14C"/>
@@ -5138,7 +6915,346 @@
       </w:rPr>
     </w:lvl>
   </w:abstractNum>
-  <w:abstractNum w:abstractNumId="2" w15:restartNumberingAfterBreak="0">
+  <w:abstractNum w:abstractNumId="3" w15:restartNumberingAfterBreak="0">
+    <w:nsid w:val="151633E0"/>
+    <w:multiLevelType w:val="multilevel"/>
+    <w:tmpl w:val="C2D85050"/>
+    <w:lvl w:ilvl="0">
+      <w:start w:val="1"/>
+      <w:numFmt w:val="decimal"/>
+      <w:lvlText w:val="%1."/>
+      <w:lvlJc w:val="left"/>
+      <w:pPr>
+        <w:tabs>
+          <w:tab w:val="num" w:pos="720"/>
+        </w:tabs>
+        <w:ind w:left="720" w:hanging="360"/>
+      </w:pPr>
+    </w:lvl>
+    <w:lvl w:ilvl="1" w:tentative="1">
+      <w:start w:val="1"/>
+      <w:numFmt w:val="decimal"/>
+      <w:lvlText w:val="%2."/>
+      <w:lvlJc w:val="left"/>
+      <w:pPr>
+        <w:tabs>
+          <w:tab w:val="num" w:pos="1440"/>
+        </w:tabs>
+        <w:ind w:left="1440" w:hanging="360"/>
+      </w:pPr>
+    </w:lvl>
+    <w:lvl w:ilvl="2" w:tentative="1">
+      <w:start w:val="1"/>
+      <w:numFmt w:val="decimal"/>
+      <w:lvlText w:val="%3."/>
+      <w:lvlJc w:val="left"/>
+      <w:pPr>
+        <w:tabs>
+          <w:tab w:val="num" w:pos="2160"/>
+        </w:tabs>
+        <w:ind w:left="2160" w:hanging="360"/>
+      </w:pPr>
+    </w:lvl>
+    <w:lvl w:ilvl="3" w:tentative="1">
+      <w:start w:val="1"/>
+      <w:numFmt w:val="decimal"/>
+      <w:lvlText w:val="%4."/>
+      <w:lvlJc w:val="left"/>
+      <w:pPr>
+        <w:tabs>
+          <w:tab w:val="num" w:pos="2880"/>
+        </w:tabs>
+        <w:ind w:left="2880" w:hanging="360"/>
+      </w:pPr>
+    </w:lvl>
+    <w:lvl w:ilvl="4" w:tentative="1">
+      <w:start w:val="1"/>
+      <w:numFmt w:val="decimal"/>
+      <w:lvlText w:val="%5."/>
+      <w:lvlJc w:val="left"/>
+      <w:pPr>
+        <w:tabs>
+          <w:tab w:val="num" w:pos="3600"/>
+        </w:tabs>
+        <w:ind w:left="3600" w:hanging="360"/>
+      </w:pPr>
+    </w:lvl>
+    <w:lvl w:ilvl="5" w:tentative="1">
+      <w:start w:val="1"/>
+      <w:numFmt w:val="decimal"/>
+      <w:lvlText w:val="%6."/>
+      <w:lvlJc w:val="left"/>
+      <w:pPr>
+        <w:tabs>
+          <w:tab w:val="num" w:pos="4320"/>
+        </w:tabs>
+        <w:ind w:left="4320" w:hanging="360"/>
+      </w:pPr>
+    </w:lvl>
+    <w:lvl w:ilvl="6" w:tentative="1">
+      <w:start w:val="1"/>
+      <w:numFmt w:val="decimal"/>
+      <w:lvlText w:val="%7."/>
+      <w:lvlJc w:val="left"/>
+      <w:pPr>
+        <w:tabs>
+          <w:tab w:val="num" w:pos="5040"/>
+        </w:tabs>
+        <w:ind w:left="5040" w:hanging="360"/>
+      </w:pPr>
+    </w:lvl>
+    <w:lvl w:ilvl="7" w:tentative="1">
+      <w:start w:val="1"/>
+      <w:numFmt w:val="decimal"/>
+      <w:lvlText w:val="%8."/>
+      <w:lvlJc w:val="left"/>
+      <w:pPr>
+        <w:tabs>
+          <w:tab w:val="num" w:pos="5760"/>
+        </w:tabs>
+        <w:ind w:left="5760" w:hanging="360"/>
+      </w:pPr>
+    </w:lvl>
+    <w:lvl w:ilvl="8" w:tentative="1">
+      <w:start w:val="1"/>
+      <w:numFmt w:val="decimal"/>
+      <w:lvlText w:val="%9."/>
+      <w:lvlJc w:val="left"/>
+      <w:pPr>
+        <w:tabs>
+          <w:tab w:val="num" w:pos="6480"/>
+        </w:tabs>
+        <w:ind w:left="6480" w:hanging="360"/>
+      </w:pPr>
+    </w:lvl>
+  </w:abstractNum>
+  <w:abstractNum w:abstractNumId="4" w15:restartNumberingAfterBreak="0">
+    <w:nsid w:val="31F95412"/>
+    <w:multiLevelType w:val="multilevel"/>
+    <w:tmpl w:val="C2D85050"/>
+    <w:lvl w:ilvl="0">
+      <w:start w:val="1"/>
+      <w:numFmt w:val="decimal"/>
+      <w:lvlText w:val="%1."/>
+      <w:lvlJc w:val="left"/>
+      <w:pPr>
+        <w:tabs>
+          <w:tab w:val="num" w:pos="720"/>
+        </w:tabs>
+        <w:ind w:left="720" w:hanging="360"/>
+      </w:pPr>
+    </w:lvl>
+    <w:lvl w:ilvl="1" w:tentative="1">
+      <w:start w:val="1"/>
+      <w:numFmt w:val="decimal"/>
+      <w:lvlText w:val="%2."/>
+      <w:lvlJc w:val="left"/>
+      <w:pPr>
+        <w:tabs>
+          <w:tab w:val="num" w:pos="1440"/>
+        </w:tabs>
+        <w:ind w:left="1440" w:hanging="360"/>
+      </w:pPr>
+    </w:lvl>
+    <w:lvl w:ilvl="2" w:tentative="1">
+      <w:start w:val="1"/>
+      <w:numFmt w:val="decimal"/>
+      <w:lvlText w:val="%3."/>
+      <w:lvlJc w:val="left"/>
+      <w:pPr>
+        <w:tabs>
+          <w:tab w:val="num" w:pos="2160"/>
+        </w:tabs>
+        <w:ind w:left="2160" w:hanging="360"/>
+      </w:pPr>
+    </w:lvl>
+    <w:lvl w:ilvl="3" w:tentative="1">
+      <w:start w:val="1"/>
+      <w:numFmt w:val="decimal"/>
+      <w:lvlText w:val="%4."/>
+      <w:lvlJc w:val="left"/>
+      <w:pPr>
+        <w:tabs>
+          <w:tab w:val="num" w:pos="2880"/>
+        </w:tabs>
+        <w:ind w:left="2880" w:hanging="360"/>
+      </w:pPr>
+    </w:lvl>
+    <w:lvl w:ilvl="4" w:tentative="1">
+      <w:start w:val="1"/>
+      <w:numFmt w:val="decimal"/>
+      <w:lvlText w:val="%5."/>
+      <w:lvlJc w:val="left"/>
+      <w:pPr>
+        <w:tabs>
+          <w:tab w:val="num" w:pos="3600"/>
+        </w:tabs>
+        <w:ind w:left="3600" w:hanging="360"/>
+      </w:pPr>
+    </w:lvl>
+    <w:lvl w:ilvl="5" w:tentative="1">
+      <w:start w:val="1"/>
+      <w:numFmt w:val="decimal"/>
+      <w:lvlText w:val="%6."/>
+      <w:lvlJc w:val="left"/>
+      <w:pPr>
+        <w:tabs>
+          <w:tab w:val="num" w:pos="4320"/>
+        </w:tabs>
+        <w:ind w:left="4320" w:hanging="360"/>
+      </w:pPr>
+    </w:lvl>
+    <w:lvl w:ilvl="6" w:tentative="1">
+      <w:start w:val="1"/>
+      <w:numFmt w:val="decimal"/>
+      <w:lvlText w:val="%7."/>
+      <w:lvlJc w:val="left"/>
+      <w:pPr>
+        <w:tabs>
+          <w:tab w:val="num" w:pos="5040"/>
+        </w:tabs>
+        <w:ind w:left="5040" w:hanging="360"/>
+      </w:pPr>
+    </w:lvl>
+    <w:lvl w:ilvl="7" w:tentative="1">
+      <w:start w:val="1"/>
+      <w:numFmt w:val="decimal"/>
+      <w:lvlText w:val="%8."/>
+      <w:lvlJc w:val="left"/>
+      <w:pPr>
+        <w:tabs>
+          <w:tab w:val="num" w:pos="5760"/>
+        </w:tabs>
+        <w:ind w:left="5760" w:hanging="360"/>
+      </w:pPr>
+    </w:lvl>
+    <w:lvl w:ilvl="8" w:tentative="1">
+      <w:start w:val="1"/>
+      <w:numFmt w:val="decimal"/>
+      <w:lvlText w:val="%9."/>
+      <w:lvlJc w:val="left"/>
+      <w:pPr>
+        <w:tabs>
+          <w:tab w:val="num" w:pos="6480"/>
+        </w:tabs>
+        <w:ind w:left="6480" w:hanging="360"/>
+      </w:pPr>
+    </w:lvl>
+  </w:abstractNum>
+  <w:abstractNum w:abstractNumId="5" w15:restartNumberingAfterBreak="0">
+    <w:nsid w:val="41632D16"/>
+    <w:multiLevelType w:val="multilevel"/>
+    <w:tmpl w:val="C2D85050"/>
+    <w:lvl w:ilvl="0">
+      <w:start w:val="1"/>
+      <w:numFmt w:val="decimal"/>
+      <w:lvlText w:val="%1."/>
+      <w:lvlJc w:val="left"/>
+      <w:pPr>
+        <w:tabs>
+          <w:tab w:val="num" w:pos="720"/>
+        </w:tabs>
+        <w:ind w:left="720" w:hanging="360"/>
+      </w:pPr>
+    </w:lvl>
+    <w:lvl w:ilvl="1" w:tentative="1">
+      <w:start w:val="1"/>
+      <w:numFmt w:val="decimal"/>
+      <w:lvlText w:val="%2."/>
+      <w:lvlJc w:val="left"/>
+      <w:pPr>
+        <w:tabs>
+          <w:tab w:val="num" w:pos="1440"/>
+        </w:tabs>
+        <w:ind w:left="1440" w:hanging="360"/>
+      </w:pPr>
+    </w:lvl>
+    <w:lvl w:ilvl="2" w:tentative="1">
+      <w:start w:val="1"/>
+      <w:numFmt w:val="decimal"/>
+      <w:lvlText w:val="%3."/>
+      <w:lvlJc w:val="left"/>
+      <w:pPr>
+        <w:tabs>
+          <w:tab w:val="num" w:pos="2160"/>
+        </w:tabs>
+        <w:ind w:left="2160" w:hanging="360"/>
+      </w:pPr>
+    </w:lvl>
+    <w:lvl w:ilvl="3" w:tentative="1">
+      <w:start w:val="1"/>
+      <w:numFmt w:val="decimal"/>
+      <w:lvlText w:val="%4."/>
+      <w:lvlJc w:val="left"/>
+      <w:pPr>
+        <w:tabs>
+          <w:tab w:val="num" w:pos="2880"/>
+        </w:tabs>
+        <w:ind w:left="2880" w:hanging="360"/>
+      </w:pPr>
+    </w:lvl>
+    <w:lvl w:ilvl="4" w:tentative="1">
+      <w:start w:val="1"/>
+      <w:numFmt w:val="decimal"/>
+      <w:lvlText w:val="%5."/>
+      <w:lvlJc w:val="left"/>
+      <w:pPr>
+        <w:tabs>
+          <w:tab w:val="num" w:pos="3600"/>
+        </w:tabs>
+        <w:ind w:left="3600" w:hanging="360"/>
+      </w:pPr>
+    </w:lvl>
+    <w:lvl w:ilvl="5" w:tentative="1">
+      <w:start w:val="1"/>
+      <w:numFmt w:val="decimal"/>
+      <w:lvlText w:val="%6."/>
+      <w:lvlJc w:val="left"/>
+      <w:pPr>
+        <w:tabs>
+          <w:tab w:val="num" w:pos="4320"/>
+        </w:tabs>
+        <w:ind w:left="4320" w:hanging="360"/>
+      </w:pPr>
+    </w:lvl>
+    <w:lvl w:ilvl="6" w:tentative="1">
+      <w:start w:val="1"/>
+      <w:numFmt w:val="decimal"/>
+      <w:lvlText w:val="%7."/>
+      <w:lvlJc w:val="left"/>
+      <w:pPr>
+        <w:tabs>
+          <w:tab w:val="num" w:pos="5040"/>
+        </w:tabs>
+        <w:ind w:left="5040" w:hanging="360"/>
+      </w:pPr>
+    </w:lvl>
+    <w:lvl w:ilvl="7" w:tentative="1">
+      <w:start w:val="1"/>
+      <w:numFmt w:val="decimal"/>
+      <w:lvlText w:val="%8."/>
+      <w:lvlJc w:val="left"/>
+      <w:pPr>
+        <w:tabs>
+          <w:tab w:val="num" w:pos="5760"/>
+        </w:tabs>
+        <w:ind w:left="5760" w:hanging="360"/>
+      </w:pPr>
+    </w:lvl>
+    <w:lvl w:ilvl="8" w:tentative="1">
+      <w:start w:val="1"/>
+      <w:numFmt w:val="decimal"/>
+      <w:lvlText w:val="%9."/>
+      <w:lvlJc w:val="left"/>
+      <w:pPr>
+        <w:tabs>
+          <w:tab w:val="num" w:pos="6480"/>
+        </w:tabs>
+        <w:ind w:left="6480" w:hanging="360"/>
+      </w:pPr>
+    </w:lvl>
+  </w:abstractNum>
+  <w:abstractNum w:abstractNumId="6" w15:restartNumberingAfterBreak="0">
     <w:nsid w:val="4E666341"/>
     <w:multiLevelType w:val="multilevel"/>
     <w:tmpl w:val="1EFCFAFE"/>
@@ -5287,7 +7403,7 @@
       </w:rPr>
     </w:lvl>
   </w:abstractNum>
-  <w:abstractNum w:abstractNumId="3" w15:restartNumberingAfterBreak="0">
+  <w:abstractNum w:abstractNumId="7" w15:restartNumberingAfterBreak="0">
     <w:nsid w:val="51B146EE"/>
     <w:multiLevelType w:val="multilevel"/>
     <w:tmpl w:val="DAC8E29A"/>
@@ -5436,7 +7552,269 @@
       </w:rPr>
     </w:lvl>
   </w:abstractNum>
-  <w:abstractNum w:abstractNumId="4" w15:restartNumberingAfterBreak="0">
+  <w:abstractNum w:abstractNumId="8" w15:restartNumberingAfterBreak="0">
+    <w:nsid w:val="52457644"/>
+    <w:multiLevelType w:val="multilevel"/>
+    <w:tmpl w:val="C2D85050"/>
+    <w:lvl w:ilvl="0">
+      <w:start w:val="1"/>
+      <w:numFmt w:val="decimal"/>
+      <w:lvlText w:val="%1."/>
+      <w:lvlJc w:val="left"/>
+      <w:pPr>
+        <w:tabs>
+          <w:tab w:val="num" w:pos="720"/>
+        </w:tabs>
+        <w:ind w:left="720" w:hanging="360"/>
+      </w:pPr>
+    </w:lvl>
+    <w:lvl w:ilvl="1" w:tentative="1">
+      <w:start w:val="1"/>
+      <w:numFmt w:val="decimal"/>
+      <w:lvlText w:val="%2."/>
+      <w:lvlJc w:val="left"/>
+      <w:pPr>
+        <w:tabs>
+          <w:tab w:val="num" w:pos="1440"/>
+        </w:tabs>
+        <w:ind w:left="1440" w:hanging="360"/>
+      </w:pPr>
+    </w:lvl>
+    <w:lvl w:ilvl="2" w:tentative="1">
+      <w:start w:val="1"/>
+      <w:numFmt w:val="decimal"/>
+      <w:lvlText w:val="%3."/>
+      <w:lvlJc w:val="left"/>
+      <w:pPr>
+        <w:tabs>
+          <w:tab w:val="num" w:pos="2160"/>
+        </w:tabs>
+        <w:ind w:left="2160" w:hanging="360"/>
+      </w:pPr>
+    </w:lvl>
+    <w:lvl w:ilvl="3" w:tentative="1">
+      <w:start w:val="1"/>
+      <w:numFmt w:val="decimal"/>
+      <w:lvlText w:val="%4."/>
+      <w:lvlJc w:val="left"/>
+      <w:pPr>
+        <w:tabs>
+          <w:tab w:val="num" w:pos="2880"/>
+        </w:tabs>
+        <w:ind w:left="2880" w:hanging="360"/>
+      </w:pPr>
+    </w:lvl>
+    <w:lvl w:ilvl="4" w:tentative="1">
+      <w:start w:val="1"/>
+      <w:numFmt w:val="decimal"/>
+      <w:lvlText w:val="%5."/>
+      <w:lvlJc w:val="left"/>
+      <w:pPr>
+        <w:tabs>
+          <w:tab w:val="num" w:pos="3600"/>
+        </w:tabs>
+        <w:ind w:left="3600" w:hanging="360"/>
+      </w:pPr>
+    </w:lvl>
+    <w:lvl w:ilvl="5" w:tentative="1">
+      <w:start w:val="1"/>
+      <w:numFmt w:val="decimal"/>
+      <w:lvlText w:val="%6."/>
+      <w:lvlJc w:val="left"/>
+      <w:pPr>
+        <w:tabs>
+          <w:tab w:val="num" w:pos="4320"/>
+        </w:tabs>
+        <w:ind w:left="4320" w:hanging="360"/>
+      </w:pPr>
+    </w:lvl>
+    <w:lvl w:ilvl="6" w:tentative="1">
+      <w:start w:val="1"/>
+      <w:numFmt w:val="decimal"/>
+      <w:lvlText w:val="%7."/>
+      <w:lvlJc w:val="left"/>
+      <w:pPr>
+        <w:tabs>
+          <w:tab w:val="num" w:pos="5040"/>
+        </w:tabs>
+        <w:ind w:left="5040" w:hanging="360"/>
+      </w:pPr>
+    </w:lvl>
+    <w:lvl w:ilvl="7" w:tentative="1">
+      <w:start w:val="1"/>
+      <w:numFmt w:val="decimal"/>
+      <w:lvlText w:val="%8."/>
+      <w:lvlJc w:val="left"/>
+      <w:pPr>
+        <w:tabs>
+          <w:tab w:val="num" w:pos="5760"/>
+        </w:tabs>
+        <w:ind w:left="5760" w:hanging="360"/>
+      </w:pPr>
+    </w:lvl>
+    <w:lvl w:ilvl="8" w:tentative="1">
+      <w:start w:val="1"/>
+      <w:numFmt w:val="decimal"/>
+      <w:lvlText w:val="%9."/>
+      <w:lvlJc w:val="left"/>
+      <w:pPr>
+        <w:tabs>
+          <w:tab w:val="num" w:pos="6480"/>
+        </w:tabs>
+        <w:ind w:left="6480" w:hanging="360"/>
+      </w:pPr>
+    </w:lvl>
+  </w:abstractNum>
+  <w:abstractNum w:abstractNumId="9" w15:restartNumberingAfterBreak="0">
+    <w:nsid w:val="5B702DC1"/>
+    <w:multiLevelType w:val="multilevel"/>
+    <w:tmpl w:val="02A24CBE"/>
+    <w:lvl w:ilvl="0">
+      <w:start w:val="1"/>
+      <w:numFmt w:val="bullet"/>
+      <w:lvlText w:val=""/>
+      <w:lvlJc w:val="left"/>
+      <w:pPr>
+        <w:tabs>
+          <w:tab w:val="num" w:pos="720"/>
+        </w:tabs>
+        <w:ind w:left="720" w:hanging="360"/>
+      </w:pPr>
+      <w:rPr>
+        <w:rFonts w:ascii="Symbol" w:hAnsi="Symbol" w:hint="default"/>
+        <w:sz w:val="20"/>
+      </w:rPr>
+    </w:lvl>
+    <w:lvl w:ilvl="1">
+      <w:start w:val="1"/>
+      <w:numFmt w:val="bullet"/>
+      <w:lvlText w:val="o"/>
+      <w:lvlJc w:val="left"/>
+      <w:pPr>
+        <w:tabs>
+          <w:tab w:val="num" w:pos="1440"/>
+        </w:tabs>
+        <w:ind w:left="1440" w:hanging="360"/>
+      </w:pPr>
+      <w:rPr>
+        <w:rFonts w:ascii="Courier New" w:hAnsi="Courier New" w:hint="default"/>
+        <w:sz w:val="20"/>
+      </w:rPr>
+    </w:lvl>
+    <w:lvl w:ilvl="2" w:tentative="1">
+      <w:start w:val="1"/>
+      <w:numFmt w:val="bullet"/>
+      <w:lvlText w:val=""/>
+      <w:lvlJc w:val="left"/>
+      <w:pPr>
+        <w:tabs>
+          <w:tab w:val="num" w:pos="2160"/>
+        </w:tabs>
+        <w:ind w:left="2160" w:hanging="360"/>
+      </w:pPr>
+      <w:rPr>
+        <w:rFonts w:ascii="Wingdings" w:hAnsi="Wingdings" w:hint="default"/>
+        <w:sz w:val="20"/>
+      </w:rPr>
+    </w:lvl>
+    <w:lvl w:ilvl="3" w:tentative="1">
+      <w:start w:val="1"/>
+      <w:numFmt w:val="bullet"/>
+      <w:lvlText w:val=""/>
+      <w:lvlJc w:val="left"/>
+      <w:pPr>
+        <w:tabs>
+          <w:tab w:val="num" w:pos="2880"/>
+        </w:tabs>
+        <w:ind w:left="2880" w:hanging="360"/>
+      </w:pPr>
+      <w:rPr>
+        <w:rFonts w:ascii="Wingdings" w:hAnsi="Wingdings" w:hint="default"/>
+        <w:sz w:val="20"/>
+      </w:rPr>
+    </w:lvl>
+    <w:lvl w:ilvl="4" w:tentative="1">
+      <w:start w:val="1"/>
+      <w:numFmt w:val="bullet"/>
+      <w:lvlText w:val=""/>
+      <w:lvlJc w:val="left"/>
+      <w:pPr>
+        <w:tabs>
+          <w:tab w:val="num" w:pos="3600"/>
+        </w:tabs>
+        <w:ind w:left="3600" w:hanging="360"/>
+      </w:pPr>
+      <w:rPr>
+        <w:rFonts w:ascii="Wingdings" w:hAnsi="Wingdings" w:hint="default"/>
+        <w:sz w:val="20"/>
+      </w:rPr>
+    </w:lvl>
+    <w:lvl w:ilvl="5" w:tentative="1">
+      <w:start w:val="1"/>
+      <w:numFmt w:val="bullet"/>
+      <w:lvlText w:val=""/>
+      <w:lvlJc w:val="left"/>
+      <w:pPr>
+        <w:tabs>
+          <w:tab w:val="num" w:pos="4320"/>
+        </w:tabs>
+        <w:ind w:left="4320" w:hanging="360"/>
+      </w:pPr>
+      <w:rPr>
+        <w:rFonts w:ascii="Wingdings" w:hAnsi="Wingdings" w:hint="default"/>
+        <w:sz w:val="20"/>
+      </w:rPr>
+    </w:lvl>
+    <w:lvl w:ilvl="6" w:tentative="1">
+      <w:start w:val="1"/>
+      <w:numFmt w:val="bullet"/>
+      <w:lvlText w:val=""/>
+      <w:lvlJc w:val="left"/>
+      <w:pPr>
+        <w:tabs>
+          <w:tab w:val="num" w:pos="5040"/>
+        </w:tabs>
+        <w:ind w:left="5040" w:hanging="360"/>
+      </w:pPr>
+      <w:rPr>
+        <w:rFonts w:ascii="Wingdings" w:hAnsi="Wingdings" w:hint="default"/>
+        <w:sz w:val="20"/>
+      </w:rPr>
+    </w:lvl>
+    <w:lvl w:ilvl="7" w:tentative="1">
+      <w:start w:val="1"/>
+      <w:numFmt w:val="bullet"/>
+      <w:lvlText w:val=""/>
+      <w:lvlJc w:val="left"/>
+      <w:pPr>
+        <w:tabs>
+          <w:tab w:val="num" w:pos="5760"/>
+        </w:tabs>
+        <w:ind w:left="5760" w:hanging="360"/>
+      </w:pPr>
+      <w:rPr>
+        <w:rFonts w:ascii="Wingdings" w:hAnsi="Wingdings" w:hint="default"/>
+        <w:sz w:val="20"/>
+      </w:rPr>
+    </w:lvl>
+    <w:lvl w:ilvl="8" w:tentative="1">
+      <w:start w:val="1"/>
+      <w:numFmt w:val="bullet"/>
+      <w:lvlText w:val=""/>
+      <w:lvlJc w:val="left"/>
+      <w:pPr>
+        <w:tabs>
+          <w:tab w:val="num" w:pos="6480"/>
+        </w:tabs>
+        <w:ind w:left="6480" w:hanging="360"/>
+      </w:pPr>
+      <w:rPr>
+        <w:rFonts w:ascii="Wingdings" w:hAnsi="Wingdings" w:hint="default"/>
+        <w:sz w:val="20"/>
+      </w:rPr>
+    </w:lvl>
+  </w:abstractNum>
+  <w:abstractNum w:abstractNumId="10" w15:restartNumberingAfterBreak="0">
     <w:nsid w:val="66BE4648"/>
     <w:multiLevelType w:val="multilevel"/>
     <w:tmpl w:val="DC4E177A"/>
@@ -5585,7 +7963,7 @@
       </w:rPr>
     </w:lvl>
   </w:abstractNum>
-  <w:abstractNum w:abstractNumId="5" w15:restartNumberingAfterBreak="0">
+  <w:abstractNum w:abstractNumId="11" w15:restartNumberingAfterBreak="0">
     <w:nsid w:val="69E70CFE"/>
     <w:multiLevelType w:val="multilevel"/>
     <w:tmpl w:val="203878A8"/>
@@ -5702,22 +8080,156 @@
       </w:pPr>
     </w:lvl>
   </w:abstractNum>
+  <w:abstractNum w:abstractNumId="12" w15:restartNumberingAfterBreak="0">
+    <w:nsid w:val="76D80BAC"/>
+    <w:multiLevelType w:val="multilevel"/>
+    <w:tmpl w:val="C2D85050"/>
+    <w:lvl w:ilvl="0">
+      <w:start w:val="1"/>
+      <w:numFmt w:val="decimal"/>
+      <w:lvlText w:val="%1."/>
+      <w:lvlJc w:val="left"/>
+      <w:pPr>
+        <w:tabs>
+          <w:tab w:val="num" w:pos="720"/>
+        </w:tabs>
+        <w:ind w:left="720" w:hanging="360"/>
+      </w:pPr>
+    </w:lvl>
+    <w:lvl w:ilvl="1" w:tentative="1">
+      <w:start w:val="1"/>
+      <w:numFmt w:val="decimal"/>
+      <w:lvlText w:val="%2."/>
+      <w:lvlJc w:val="left"/>
+      <w:pPr>
+        <w:tabs>
+          <w:tab w:val="num" w:pos="1440"/>
+        </w:tabs>
+        <w:ind w:left="1440" w:hanging="360"/>
+      </w:pPr>
+    </w:lvl>
+    <w:lvl w:ilvl="2" w:tentative="1">
+      <w:start w:val="1"/>
+      <w:numFmt w:val="decimal"/>
+      <w:lvlText w:val="%3."/>
+      <w:lvlJc w:val="left"/>
+      <w:pPr>
+        <w:tabs>
+          <w:tab w:val="num" w:pos="2160"/>
+        </w:tabs>
+        <w:ind w:left="2160" w:hanging="360"/>
+      </w:pPr>
+    </w:lvl>
+    <w:lvl w:ilvl="3" w:tentative="1">
+      <w:start w:val="1"/>
+      <w:numFmt w:val="decimal"/>
+      <w:lvlText w:val="%4."/>
+      <w:lvlJc w:val="left"/>
+      <w:pPr>
+        <w:tabs>
+          <w:tab w:val="num" w:pos="2880"/>
+        </w:tabs>
+        <w:ind w:left="2880" w:hanging="360"/>
+      </w:pPr>
+    </w:lvl>
+    <w:lvl w:ilvl="4" w:tentative="1">
+      <w:start w:val="1"/>
+      <w:numFmt w:val="decimal"/>
+      <w:lvlText w:val="%5."/>
+      <w:lvlJc w:val="left"/>
+      <w:pPr>
+        <w:tabs>
+          <w:tab w:val="num" w:pos="3600"/>
+        </w:tabs>
+        <w:ind w:left="3600" w:hanging="360"/>
+      </w:pPr>
+    </w:lvl>
+    <w:lvl w:ilvl="5" w:tentative="1">
+      <w:start w:val="1"/>
+      <w:numFmt w:val="decimal"/>
+      <w:lvlText w:val="%6."/>
+      <w:lvlJc w:val="left"/>
+      <w:pPr>
+        <w:tabs>
+          <w:tab w:val="num" w:pos="4320"/>
+        </w:tabs>
+        <w:ind w:left="4320" w:hanging="360"/>
+      </w:pPr>
+    </w:lvl>
+    <w:lvl w:ilvl="6" w:tentative="1">
+      <w:start w:val="1"/>
+      <w:numFmt w:val="decimal"/>
+      <w:lvlText w:val="%7."/>
+      <w:lvlJc w:val="left"/>
+      <w:pPr>
+        <w:tabs>
+          <w:tab w:val="num" w:pos="5040"/>
+        </w:tabs>
+        <w:ind w:left="5040" w:hanging="360"/>
+      </w:pPr>
+    </w:lvl>
+    <w:lvl w:ilvl="7" w:tentative="1">
+      <w:start w:val="1"/>
+      <w:numFmt w:val="decimal"/>
+      <w:lvlText w:val="%8."/>
+      <w:lvlJc w:val="left"/>
+      <w:pPr>
+        <w:tabs>
+          <w:tab w:val="num" w:pos="5760"/>
+        </w:tabs>
+        <w:ind w:left="5760" w:hanging="360"/>
+      </w:pPr>
+    </w:lvl>
+    <w:lvl w:ilvl="8" w:tentative="1">
+      <w:start w:val="1"/>
+      <w:numFmt w:val="decimal"/>
+      <w:lvlText w:val="%9."/>
+      <w:lvlJc w:val="left"/>
+      <w:pPr>
+        <w:tabs>
+          <w:tab w:val="num" w:pos="6480"/>
+        </w:tabs>
+        <w:ind w:left="6480" w:hanging="360"/>
+      </w:pPr>
+    </w:lvl>
+  </w:abstractNum>
   <w:num w:numId="1">
+    <w:abstractNumId w:val="11"/>
+  </w:num>
+  <w:num w:numId="2">
+    <w:abstractNumId w:val="1"/>
+  </w:num>
+  <w:num w:numId="3">
+    <w:abstractNumId w:val="6"/>
+  </w:num>
+  <w:num w:numId="4">
+    <w:abstractNumId w:val="2"/>
+  </w:num>
+  <w:num w:numId="5">
+    <w:abstractNumId w:val="7"/>
+  </w:num>
+  <w:num w:numId="6">
+    <w:abstractNumId w:val="10"/>
+  </w:num>
+  <w:num w:numId="7">
+    <w:abstractNumId w:val="9"/>
+  </w:num>
+  <w:num w:numId="8">
     <w:abstractNumId w:val="5"/>
   </w:num>
-  <w:num w:numId="2">
+  <w:num w:numId="9">
+    <w:abstractNumId w:val="3"/>
+  </w:num>
+  <w:num w:numId="10">
     <w:abstractNumId w:val="0"/>
   </w:num>
-  <w:num w:numId="3">
-    <w:abstractNumId w:val="2"/>
+  <w:num w:numId="11">
+    <w:abstractNumId w:val="12"/>
   </w:num>
-  <w:num w:numId="4">
-    <w:abstractNumId w:val="1"/>
+  <w:num w:numId="12">
+    <w:abstractNumId w:val="8"/>
   </w:num>
-  <w:num w:numId="5">
-    <w:abstractNumId w:val="3"/>
-  </w:num>
-  <w:num w:numId="6">
+  <w:num w:numId="13">
     <w:abstractNumId w:val="4"/>
   </w:num>
 </w:numbering>
@@ -6359,6 +8871,17 @@
       <w:szCs w:val="24"/>
     </w:rPr>
   </w:style>
+  <w:style w:type="paragraph" w:styleId="ListParagraph">
+    <w:name w:val="List Paragraph"/>
+    <w:basedOn w:val="Normal"/>
+    <w:uiPriority w:val="34"/>
+    <w:qFormat/>
+    <w:rsid w:val="00067118"/>
+    <w:pPr>
+      <w:ind w:left="720"/>
+      <w:contextualSpacing/>
+    </w:pPr>
+  </w:style>
 </w:styles>
 </file>
 

</xml_diff>